<commit_message>
disposal 3 and lrg existing updates
</commit_message>
<xml_diff>
--- a/design/Design Specification - Capture - GH 595 - CR Disposal Enhancements 3.docx
+++ b/design/Design Specification - Capture - GH 595 - CR Disposal Enhancements 3.docx
@@ -2175,8 +2175,6 @@
         </w:rPr>
         <w:t>Changes to Pricing formulas</w:t>
       </w:r>
-      <w:bookmarkStart w:id="0" w:name="_GoBack"/>
-      <w:bookmarkEnd w:id="0"/>
       <w:r>
         <w:rPr>
           <w:noProof/>
@@ -2556,12 +2554,12 @@
         </w:rPr>
         <w:fldChar w:fldCharType="end"/>
       </w:r>
-      <w:bookmarkStart w:id="1" w:name="_Toc314721060"/>
-      <w:bookmarkStart w:id="2" w:name="_Toc314721188"/>
-      <w:bookmarkStart w:id="3" w:name="_Toc314721491"/>
-      <w:bookmarkStart w:id="4" w:name="_Toc314823104"/>
-      <w:bookmarkStart w:id="5" w:name="_Toc314827285"/>
-      <w:bookmarkStart w:id="6" w:name="_Toc420970829"/>
+      <w:bookmarkStart w:id="0" w:name="_Toc314721060"/>
+      <w:bookmarkStart w:id="1" w:name="_Toc314721188"/>
+      <w:bookmarkStart w:id="2" w:name="_Toc314721491"/>
+      <w:bookmarkStart w:id="3" w:name="_Toc314823104"/>
+      <w:bookmarkStart w:id="4" w:name="_Toc314827285"/>
+      <w:bookmarkStart w:id="5" w:name="_Toc420970829"/>
       <w:r>
         <w:rPr>
           <w:rFonts w:asciiTheme="minorHAnsi" w:hAnsiTheme="minorHAnsi"/>
@@ -2578,13 +2576,13 @@
           <w:rFonts w:asciiTheme="minorHAnsi" w:hAnsiTheme="minorHAnsi"/>
         </w:rPr>
       </w:pPr>
-      <w:bookmarkStart w:id="7" w:name="_Toc419460394"/>
+      <w:bookmarkStart w:id="6" w:name="_Toc419460394"/>
+      <w:bookmarkEnd w:id="0"/>
       <w:bookmarkEnd w:id="1"/>
       <w:bookmarkEnd w:id="2"/>
       <w:bookmarkEnd w:id="3"/>
       <w:bookmarkEnd w:id="4"/>
       <w:bookmarkEnd w:id="5"/>
-      <w:bookmarkEnd w:id="6"/>
       <w:r>
         <w:rPr>
           <w:rFonts w:asciiTheme="minorHAnsi" w:hAnsiTheme="minorHAnsi"/>
@@ -2592,7 +2590,7 @@
         <w:lastRenderedPageBreak/>
         <w:t>Business Requirements</w:t>
       </w:r>
-      <w:bookmarkEnd w:id="7"/>
+      <w:bookmarkEnd w:id="6"/>
     </w:p>
     <w:p>
       <w:pPr>
@@ -2602,26 +2600,26 @@
           <w:rFonts w:asciiTheme="minorHAnsi" w:hAnsiTheme="minorHAnsi"/>
         </w:rPr>
       </w:pPr>
-      <w:bookmarkStart w:id="8" w:name="_Toc342757859"/>
-      <w:bookmarkStart w:id="9" w:name="_Toc346297767"/>
-      <w:bookmarkStart w:id="10" w:name="_Toc404134497"/>
-      <w:bookmarkStart w:id="11" w:name="_Toc419460395"/>
+      <w:bookmarkStart w:id="7" w:name="_Toc342757859"/>
+      <w:bookmarkStart w:id="8" w:name="_Toc346297767"/>
+      <w:bookmarkStart w:id="9" w:name="_Toc404134497"/>
+      <w:bookmarkStart w:id="10" w:name="_Toc419460395"/>
       <w:r>
         <w:rPr>
           <w:rFonts w:asciiTheme="minorHAnsi" w:hAnsiTheme="minorHAnsi"/>
         </w:rPr>
         <w:t xml:space="preserve">Purpose of the </w:t>
       </w:r>
+      <w:bookmarkEnd w:id="7"/>
       <w:bookmarkEnd w:id="8"/>
       <w:bookmarkEnd w:id="9"/>
+      <w:r>
+        <w:rPr>
+          <w:rFonts w:asciiTheme="minorHAnsi" w:hAnsiTheme="minorHAnsi"/>
+        </w:rPr>
+        <w:t>Design Specification</w:t>
+      </w:r>
       <w:bookmarkEnd w:id="10"/>
-      <w:r>
-        <w:rPr>
-          <w:rFonts w:asciiTheme="minorHAnsi" w:hAnsiTheme="minorHAnsi"/>
-        </w:rPr>
-        <w:t>Design Specification</w:t>
-      </w:r>
-      <w:bookmarkEnd w:id="11"/>
     </w:p>
     <w:p>
       <w:pPr>
@@ -2656,10 +2654,10 @@
           <w:rFonts w:asciiTheme="minorHAnsi" w:hAnsiTheme="minorHAnsi"/>
         </w:rPr>
       </w:pPr>
+      <w:bookmarkStart w:id="11" w:name="_Toc419460396"/>
       <w:bookmarkStart w:id="12" w:name="_Toc342757861"/>
       <w:bookmarkStart w:id="13" w:name="_Toc346297769"/>
       <w:bookmarkStart w:id="14" w:name="_Toc404134499"/>
-      <w:bookmarkStart w:id="15" w:name="_Toc419460396"/>
       <w:r>
         <w:rPr>
           <w:rFonts w:asciiTheme="minorHAnsi" w:hAnsiTheme="minorHAnsi"/>
@@ -2672,7 +2670,7 @@
         </w:rPr>
         <w:t xml:space="preserve"> / Configuration</w:t>
       </w:r>
-      <w:bookmarkEnd w:id="15"/>
+      <w:bookmarkEnd w:id="11"/>
     </w:p>
     <w:p>
       <w:pPr>
@@ -2835,28 +2833,10 @@
             <w:r>
               <w:rPr>
                 <w:rFonts w:asciiTheme="minorHAnsi" w:hAnsiTheme="minorHAnsi" w:cs="Helvetica"/>
-                <w:strike/>
-                <w:color w:val="333333"/>
-                <w:highlight w:val="yellow"/>
-                <w:shd w:val="clear" w:color="auto" w:fill="FFFFFF"/>
-              </w:rPr>
-              <w:t>'Stationary Compactor</w:t>
-            </w:r>
-            <w:r>
-              <w:rPr>
-                <w:rFonts w:asciiTheme="minorHAnsi" w:hAnsiTheme="minorHAnsi" w:cs="Helvetica"/>
                 <w:color w:val="333333"/>
                 <w:shd w:val="clear" w:color="auto" w:fill="FFFFFF"/>
               </w:rPr>
-              <w:t>'</w:t>
-            </w:r>
-            <w:r>
-              <w:rPr>
-                <w:rFonts w:asciiTheme="minorHAnsi" w:hAnsiTheme="minorHAnsi" w:cs="Helvetica"/>
-                <w:color w:val="333333"/>
-                <w:shd w:val="clear" w:color="auto" w:fill="FFFFFF"/>
-              </w:rPr>
-              <w:t xml:space="preserve"> “Self-Contained Compactor”</w:t>
+              <w:t>“Self-Contained Compactor”</w:t>
             </w:r>
           </w:p>
         </w:tc>
@@ -2878,7 +2858,7 @@
                 <w:ilvl w:val="1"/>
                 <w:numId w:val="30"/>
               </w:numPr>
-              <w:ind w:left="432"/>
+              <w:ind w:left="342"/>
               <w:textAlignment w:val="center"/>
               <w:rPr>
                 <w:rFonts w:asciiTheme="minorHAnsi" w:eastAsia="Times New Roman" w:hAnsiTheme="minorHAnsi"/>
@@ -2898,7 +2878,7 @@
                 <w:ilvl w:val="1"/>
                 <w:numId w:val="30"/>
               </w:numPr>
-              <w:ind w:left="432"/>
+              <w:ind w:left="342"/>
               <w:textAlignment w:val="center"/>
               <w:rPr>
                 <w:rFonts w:asciiTheme="minorHAnsi" w:eastAsia="Times New Roman" w:hAnsiTheme="minorHAnsi"/>
@@ -2908,7 +2888,15 @@
               <w:rPr>
                 <w:rFonts w:asciiTheme="minorHAnsi" w:hAnsiTheme="minorHAnsi" w:cs="Arial"/>
               </w:rPr>
-              <w:t>Condition: Container Type = ‘</w:t>
+              <w:t>Condition: C</w:t>
+            </w:r>
+            <w:bookmarkStart w:id="15" w:name="_GoBack"/>
+            <w:bookmarkEnd w:id="15"/>
+            <w:r>
+              <w:rPr>
+                <w:rFonts w:asciiTheme="minorHAnsi" w:hAnsiTheme="minorHAnsi" w:cs="Arial"/>
+              </w:rPr>
+              <w:t>ontainer Type = ‘</w:t>
             </w:r>
             <w:r>
               <w:rPr>
@@ -2932,7 +2920,7 @@
                 <w:ilvl w:val="1"/>
                 <w:numId w:val="30"/>
               </w:numPr>
-              <w:ind w:left="432"/>
+              <w:ind w:left="342"/>
               <w:textAlignment w:val="center"/>
               <w:rPr>
                 <w:rFonts w:asciiTheme="minorHAnsi" w:eastAsia="Times New Roman" w:hAnsiTheme="minorHAnsi"/>
@@ -2995,7 +2983,7 @@
                 <w:numId w:val="35"/>
               </w:numPr>
               <w:spacing w:line="276" w:lineRule="auto"/>
-              <w:ind w:left="432"/>
+              <w:ind w:left="342"/>
               <w:jc w:val="both"/>
               <w:rPr>
                 <w:rFonts w:asciiTheme="minorHAnsi" w:hAnsiTheme="minorHAnsi"/>
@@ -3190,21 +3178,7 @@
               <w:rPr>
                 <w:rFonts w:asciiTheme="minorHAnsi" w:hAnsiTheme="minorHAnsi" w:cs="Arial"/>
               </w:rPr>
-              <w:t xml:space="preserve">Condition: if </w:t>
-            </w:r>
-            <w:proofErr w:type="spellStart"/>
-            <w:r>
-              <w:rPr>
-                <w:rFonts w:asciiTheme="minorHAnsi" w:hAnsiTheme="minorHAnsi" w:cs="Arial"/>
-              </w:rPr>
-              <w:t>UoM</w:t>
-            </w:r>
-            <w:proofErr w:type="spellEnd"/>
-            <w:r>
-              <w:rPr>
-                <w:rFonts w:asciiTheme="minorHAnsi" w:hAnsiTheme="minorHAnsi" w:cs="Arial"/>
-              </w:rPr>
-              <w:t xml:space="preserve"> &lt;&gt; Per Ton</w:t>
+              <w:t>Condition: if UoM &lt;&gt; Per Ton</w:t>
             </w:r>
           </w:p>
           <w:p>
@@ -3339,17 +3313,7 @@
                 <w:sz w:val="20"/>
                 <w:szCs w:val="20"/>
               </w:rPr>
-              <w:t xml:space="preserve">For "By the Load" , monthly disposal expense = I/C </w:t>
-            </w:r>
-            <w:proofErr w:type="spellStart"/>
-            <w:r>
-              <w:rPr>
-                <w:rFonts w:asciiTheme="minorHAnsi" w:hAnsiTheme="minorHAnsi" w:cs="Helvetica"/>
-                <w:color w:val="333333"/>
-                <w:sz w:val="20"/>
-                <w:szCs w:val="20"/>
-              </w:rPr>
-              <w:t>rate</w:t>
+              <w:t>For "By the Load" , monthly disposal expense = I/C rate</w:t>
             </w:r>
             <w:r>
               <w:rPr>
@@ -3359,31 +3323,8 @@
                 <w:sz w:val="20"/>
                 <w:szCs w:val="20"/>
               </w:rPr>
-              <w:t>hauls</w:t>
+              <w:t>hauls per month * qty</w:t>
             </w:r>
-            <w:proofErr w:type="spellEnd"/>
-            <w:r>
-              <w:rPr>
-                <w:rStyle w:val="Emphasis"/>
-                <w:rFonts w:asciiTheme="minorHAnsi" w:hAnsiTheme="minorHAnsi" w:cs="Helvetica"/>
-                <w:color w:val="333333"/>
-                <w:sz w:val="20"/>
-                <w:szCs w:val="20"/>
-              </w:rPr>
-              <w:t xml:space="preserve"> per month * </w:t>
-            </w:r>
-            <w:proofErr w:type="spellStart"/>
-            <w:r>
-              <w:rPr>
-                <w:rStyle w:val="Emphasis"/>
-                <w:rFonts w:asciiTheme="minorHAnsi" w:hAnsiTheme="minorHAnsi" w:cs="Helvetica"/>
-                <w:color w:val="333333"/>
-                <w:sz w:val="20"/>
-                <w:szCs w:val="20"/>
-              </w:rPr>
-              <w:t>qty</w:t>
-            </w:r>
-            <w:proofErr w:type="spellEnd"/>
           </w:p>
           <w:p>
             <w:pPr>
@@ -3410,20 +3351,8 @@
                 <w:sz w:val="20"/>
                 <w:szCs w:val="20"/>
               </w:rPr>
-              <w:t xml:space="preserve">For "By the Yard", monthly disposal expense = I/C rate * container size in yards * hauls per month * </w:t>
+              <w:t>For "By the Yard", monthly disposal expense = I/C rate * container size in yards * hauls per month * qty</w:t>
             </w:r>
-            <w:proofErr w:type="spellStart"/>
-            <w:r>
-              <w:rPr>
-                <w:rStyle w:val="Emphasis"/>
-                <w:rFonts w:asciiTheme="minorHAnsi" w:hAnsiTheme="minorHAnsi" w:cs="Helvetica"/>
-                <w:color w:val="333333"/>
-                <w:sz w:val="20"/>
-                <w:szCs w:val="20"/>
-              </w:rPr>
-              <w:t>qty</w:t>
-            </w:r>
-            <w:proofErr w:type="spellEnd"/>
           </w:p>
           <w:p>
             <w:pPr>
@@ -3450,49 +3379,17 @@
                 <w:sz w:val="20"/>
                 <w:szCs w:val="20"/>
               </w:rPr>
-              <w:t xml:space="preserve">For "By the Ton" monthly disposal expense = I/C rate * estimated tons per </w:t>
+              <w:t>For "By the Ton" monthly disposal expense = I/C rate * estimated tons per haul</w:t>
             </w:r>
-            <w:proofErr w:type="spellStart"/>
             <w:r>
               <w:rPr>
-                <w:rStyle w:val="Emphasis"/>
                 <w:rFonts w:asciiTheme="minorHAnsi" w:hAnsiTheme="minorHAnsi" w:cs="Helvetica"/>
                 <w:color w:val="333333"/>
                 <w:sz w:val="20"/>
                 <w:szCs w:val="20"/>
               </w:rPr>
-              <w:t>haul</w:t>
+              <w:t>hauls per month * qty</w:t>
             </w:r>
-            <w:r>
-              <w:rPr>
-                <w:rFonts w:asciiTheme="minorHAnsi" w:hAnsiTheme="minorHAnsi" w:cs="Helvetica"/>
-                <w:color w:val="333333"/>
-                <w:sz w:val="20"/>
-                <w:szCs w:val="20"/>
-              </w:rPr>
-              <w:t>hauls</w:t>
-            </w:r>
-            <w:proofErr w:type="spellEnd"/>
-            <w:r>
-              <w:rPr>
-                <w:rFonts w:asciiTheme="minorHAnsi" w:hAnsiTheme="minorHAnsi" w:cs="Helvetica"/>
-                <w:color w:val="333333"/>
-                <w:sz w:val="20"/>
-                <w:szCs w:val="20"/>
-              </w:rPr>
-              <w:t xml:space="preserve"> per month * </w:t>
-            </w:r>
-            <w:proofErr w:type="spellStart"/>
-            <w:r>
-              <w:rPr>
-                <w:rFonts w:asciiTheme="minorHAnsi" w:hAnsiTheme="minorHAnsi" w:cs="Helvetica"/>
-                <w:color w:val="333333"/>
-                <w:sz w:val="20"/>
-                <w:szCs w:val="20"/>
-              </w:rPr>
-              <w:t>qty</w:t>
-            </w:r>
-            <w:proofErr w:type="spellEnd"/>
           </w:p>
           <w:p>
             <w:pPr>
@@ -3629,23 +3526,13 @@
                 <w:szCs w:val="14"/>
               </w:rPr>
             </w:pPr>
-            <w:proofErr w:type="spellStart"/>
             <w:r>
               <w:rPr>
                 <w:rFonts w:ascii="Courier New" w:eastAsia="Times New Roman" w:hAnsi="Courier New" w:cs="Courier New"/>
                 <w:sz w:val="14"/>
                 <w:szCs w:val="14"/>
               </w:rPr>
-              <w:t>priceCheck</w:t>
-            </w:r>
-            <w:proofErr w:type="spellEnd"/>
-            <w:r>
-              <w:rPr>
-                <w:rFonts w:ascii="Courier New" w:eastAsia="Times New Roman" w:hAnsi="Courier New" w:cs="Courier New"/>
-                <w:sz w:val="14"/>
-                <w:szCs w:val="14"/>
-              </w:rPr>
-              <w:t xml:space="preserve"> = false;</w:t>
+              <w:t>priceCheck = false;</w:t>
             </w:r>
           </w:p>
           <w:p>
@@ -3658,23 +3545,13 @@
                 <w:szCs w:val="14"/>
               </w:rPr>
             </w:pPr>
-            <w:proofErr w:type="spellStart"/>
             <w:r>
               <w:rPr>
                 <w:rFonts w:ascii="Courier New" w:eastAsia="Times New Roman" w:hAnsi="Courier New" w:cs="Courier New"/>
                 <w:sz w:val="14"/>
                 <w:szCs w:val="14"/>
               </w:rPr>
-              <w:t>rateCheck</w:t>
-            </w:r>
-            <w:proofErr w:type="spellEnd"/>
-            <w:r>
-              <w:rPr>
-                <w:rFonts w:ascii="Courier New" w:eastAsia="Times New Roman" w:hAnsi="Courier New" w:cs="Courier New"/>
-                <w:sz w:val="14"/>
-                <w:szCs w:val="14"/>
-              </w:rPr>
-              <w:t xml:space="preserve"> = false;</w:t>
+              <w:t>rateCheck = false;</w:t>
             </w:r>
           </w:p>
           <w:p>
@@ -3687,23 +3564,13 @@
                 <w:szCs w:val="14"/>
               </w:rPr>
             </w:pPr>
-            <w:proofErr w:type="spellStart"/>
             <w:r>
               <w:rPr>
                 <w:rFonts w:ascii="Courier New" w:eastAsia="Times New Roman" w:hAnsi="Courier New" w:cs="Courier New"/>
                 <w:sz w:val="14"/>
                 <w:szCs w:val="14"/>
               </w:rPr>
-              <w:t>wasteCheck</w:t>
-            </w:r>
-            <w:proofErr w:type="spellEnd"/>
-            <w:r>
-              <w:rPr>
-                <w:rFonts w:ascii="Courier New" w:eastAsia="Times New Roman" w:hAnsi="Courier New" w:cs="Courier New"/>
-                <w:sz w:val="14"/>
-                <w:szCs w:val="14"/>
-              </w:rPr>
-              <w:t xml:space="preserve"> = false;</w:t>
+              <w:t>wasteCheck = false;</w:t>
             </w:r>
           </w:p>
           <w:p>
@@ -3727,23 +3594,13 @@
                 <w:szCs w:val="14"/>
               </w:rPr>
             </w:pPr>
-            <w:proofErr w:type="spellStart"/>
             <w:r>
               <w:rPr>
                 <w:rFonts w:ascii="Courier New" w:eastAsia="Times New Roman" w:hAnsi="Courier New" w:cs="Courier New"/>
                 <w:sz w:val="14"/>
                 <w:szCs w:val="14"/>
               </w:rPr>
-              <w:t>recyclingWastes</w:t>
-            </w:r>
-            <w:proofErr w:type="spellEnd"/>
-            <w:r>
-              <w:rPr>
-                <w:rFonts w:ascii="Courier New" w:eastAsia="Times New Roman" w:hAnsi="Courier New" w:cs="Courier New"/>
-                <w:sz w:val="14"/>
-                <w:szCs w:val="14"/>
-              </w:rPr>
-              <w:t xml:space="preserve"> = string[];</w:t>
+              <w:t>recyclingWastes = string[];</w:t>
             </w:r>
           </w:p>
           <w:p>
@@ -3767,113 +3624,13 @@
                 <w:szCs w:val="14"/>
               </w:rPr>
             </w:pPr>
-            <w:proofErr w:type="spellStart"/>
             <w:r>
               <w:rPr>
                 <w:rFonts w:ascii="Courier New" w:eastAsia="Times New Roman" w:hAnsi="Courier New" w:cs="Courier New"/>
                 <w:sz w:val="14"/>
                 <w:szCs w:val="14"/>
               </w:rPr>
-              <w:t>wasteTypeRecs</w:t>
-            </w:r>
-            <w:proofErr w:type="spellEnd"/>
-            <w:r>
-              <w:rPr>
-                <w:rFonts w:ascii="Courier New" w:eastAsia="Times New Roman" w:hAnsi="Courier New" w:cs="Courier New"/>
-                <w:sz w:val="14"/>
-                <w:szCs w:val="14"/>
-              </w:rPr>
-              <w:t xml:space="preserve"> = </w:t>
-            </w:r>
-            <w:proofErr w:type="spellStart"/>
-            <w:r>
-              <w:rPr>
-                <w:rFonts w:ascii="Courier New" w:eastAsia="Times New Roman" w:hAnsi="Courier New" w:cs="Courier New"/>
-                <w:sz w:val="14"/>
-                <w:szCs w:val="14"/>
-              </w:rPr>
-              <w:t>bmql</w:t>
-            </w:r>
-            <w:proofErr w:type="spellEnd"/>
-            <w:r>
-              <w:rPr>
-                <w:rFonts w:ascii="Courier New" w:eastAsia="Times New Roman" w:hAnsi="Courier New" w:cs="Courier New"/>
-                <w:sz w:val="14"/>
-                <w:szCs w:val="14"/>
-              </w:rPr>
-              <w:t xml:space="preserve">("SELECT </w:t>
-            </w:r>
-            <w:proofErr w:type="spellStart"/>
-            <w:r>
-              <w:rPr>
-                <w:rFonts w:ascii="Courier New" w:eastAsia="Times New Roman" w:hAnsi="Courier New" w:cs="Courier New"/>
-                <w:sz w:val="14"/>
-                <w:szCs w:val="14"/>
-              </w:rPr>
-              <w:t>Is_Recycling</w:t>
-            </w:r>
-            <w:proofErr w:type="spellEnd"/>
-            <w:r>
-              <w:rPr>
-                <w:rFonts w:ascii="Courier New" w:eastAsia="Times New Roman" w:hAnsi="Courier New" w:cs="Courier New"/>
-                <w:sz w:val="14"/>
-                <w:szCs w:val="14"/>
-              </w:rPr>
-              <w:t xml:space="preserve">, </w:t>
-            </w:r>
-            <w:proofErr w:type="spellStart"/>
-            <w:r>
-              <w:rPr>
-                <w:rFonts w:ascii="Courier New" w:eastAsia="Times New Roman" w:hAnsi="Courier New" w:cs="Courier New"/>
-                <w:sz w:val="14"/>
-                <w:szCs w:val="14"/>
-              </w:rPr>
-              <w:t>wasteType</w:t>
-            </w:r>
-            <w:proofErr w:type="spellEnd"/>
-            <w:r>
-              <w:rPr>
-                <w:rFonts w:ascii="Courier New" w:eastAsia="Times New Roman" w:hAnsi="Courier New" w:cs="Courier New"/>
-                <w:sz w:val="14"/>
-                <w:szCs w:val="14"/>
-              </w:rPr>
-              <w:t xml:space="preserve"> FROM </w:t>
-            </w:r>
-            <w:proofErr w:type="spellStart"/>
-            <w:r>
-              <w:rPr>
-                <w:rFonts w:ascii="Courier New" w:eastAsia="Times New Roman" w:hAnsi="Courier New" w:cs="Courier New"/>
-                <w:sz w:val="14"/>
-                <w:szCs w:val="14"/>
-              </w:rPr>
-              <w:t>Div_Waste_Types</w:t>
-            </w:r>
-            <w:proofErr w:type="spellEnd"/>
-            <w:r>
-              <w:rPr>
-                <w:rFonts w:ascii="Courier New" w:eastAsia="Times New Roman" w:hAnsi="Courier New" w:cs="Courier New"/>
-                <w:sz w:val="14"/>
-                <w:szCs w:val="14"/>
-              </w:rPr>
-              <w:t xml:space="preserve"> WHERE division = $</w:t>
-            </w:r>
-            <w:proofErr w:type="spellStart"/>
-            <w:r>
-              <w:rPr>
-                <w:rFonts w:ascii="Courier New" w:eastAsia="Times New Roman" w:hAnsi="Courier New" w:cs="Courier New"/>
-                <w:sz w:val="14"/>
-                <w:szCs w:val="14"/>
-              </w:rPr>
-              <w:t>division_quote</w:t>
-            </w:r>
-            <w:proofErr w:type="spellEnd"/>
-            <w:r>
-              <w:rPr>
-                <w:rFonts w:ascii="Courier New" w:eastAsia="Times New Roman" w:hAnsi="Courier New" w:cs="Courier New"/>
-                <w:sz w:val="14"/>
-                <w:szCs w:val="14"/>
-              </w:rPr>
-              <w:t>");</w:t>
+              <w:t>wasteTypeRecs = bmql("SELECT Is_Recycling, wasteType FROM Div_Waste_Types WHERE division = $division_quote");</w:t>
             </w:r>
           </w:p>
           <w:p>
@@ -3892,25 +3649,7 @@
                 <w:sz w:val="14"/>
                 <w:szCs w:val="14"/>
               </w:rPr>
-              <w:t xml:space="preserve">for rec in </w:t>
-            </w:r>
-            <w:proofErr w:type="spellStart"/>
-            <w:r>
-              <w:rPr>
-                <w:rFonts w:ascii="Courier New" w:eastAsia="Times New Roman" w:hAnsi="Courier New" w:cs="Courier New"/>
-                <w:sz w:val="14"/>
-                <w:szCs w:val="14"/>
-              </w:rPr>
-              <w:t>wasteTypeRecs</w:t>
-            </w:r>
-            <w:proofErr w:type="spellEnd"/>
-            <w:r>
-              <w:rPr>
-                <w:rFonts w:ascii="Courier New" w:eastAsia="Times New Roman" w:hAnsi="Courier New" w:cs="Courier New"/>
-                <w:sz w:val="14"/>
-                <w:szCs w:val="14"/>
-              </w:rPr>
-              <w:t>{</w:t>
+              <w:t>for rec in wasteTypeRecs{</w:t>
             </w:r>
           </w:p>
           <w:p>
@@ -3930,25 +3669,7 @@
                 <w:szCs w:val="14"/>
               </w:rPr>
               <w:tab/>
-              <w:t>if (get(rec, "</w:t>
-            </w:r>
-            <w:proofErr w:type="spellStart"/>
-            <w:r>
-              <w:rPr>
-                <w:rFonts w:ascii="Courier New" w:eastAsia="Times New Roman" w:hAnsi="Courier New" w:cs="Courier New"/>
-                <w:sz w:val="14"/>
-                <w:szCs w:val="14"/>
-              </w:rPr>
-              <w:t>Is_Recycling</w:t>
-            </w:r>
-            <w:proofErr w:type="spellEnd"/>
-            <w:r>
-              <w:rPr>
-                <w:rFonts w:ascii="Courier New" w:eastAsia="Times New Roman" w:hAnsi="Courier New" w:cs="Courier New"/>
-                <w:sz w:val="14"/>
-                <w:szCs w:val="14"/>
-              </w:rPr>
-              <w:t>") == "1"){</w:t>
+              <w:t>if (get(rec, "Is_Recycling") == "1"){</w:t>
             </w:r>
           </w:p>
           <w:p>
@@ -3976,43 +3697,7 @@
                 <w:szCs w:val="14"/>
               </w:rPr>
               <w:tab/>
-              <w:t>append(</w:t>
-            </w:r>
-            <w:proofErr w:type="spellStart"/>
-            <w:r>
-              <w:rPr>
-                <w:rFonts w:ascii="Courier New" w:eastAsia="Times New Roman" w:hAnsi="Courier New" w:cs="Courier New"/>
-                <w:sz w:val="14"/>
-                <w:szCs w:val="14"/>
-              </w:rPr>
-              <w:t>recyclingWastes</w:t>
-            </w:r>
-            <w:proofErr w:type="spellEnd"/>
-            <w:r>
-              <w:rPr>
-                <w:rFonts w:ascii="Courier New" w:eastAsia="Times New Roman" w:hAnsi="Courier New" w:cs="Courier New"/>
-                <w:sz w:val="14"/>
-                <w:szCs w:val="14"/>
-              </w:rPr>
-              <w:t>, get(rec, "</w:t>
-            </w:r>
-            <w:proofErr w:type="spellStart"/>
-            <w:r>
-              <w:rPr>
-                <w:rFonts w:ascii="Courier New" w:eastAsia="Times New Roman" w:hAnsi="Courier New" w:cs="Courier New"/>
-                <w:sz w:val="14"/>
-                <w:szCs w:val="14"/>
-              </w:rPr>
-              <w:t>wasteType</w:t>
-            </w:r>
-            <w:proofErr w:type="spellEnd"/>
-            <w:r>
-              <w:rPr>
-                <w:rFonts w:ascii="Courier New" w:eastAsia="Times New Roman" w:hAnsi="Courier New" w:cs="Courier New"/>
-                <w:sz w:val="14"/>
-                <w:szCs w:val="14"/>
-              </w:rPr>
-              <w:t>"));</w:t>
+              <w:t>append(recyclingWastes, get(rec, "wasteType"));</w:t>
             </w:r>
           </w:p>
           <w:p>
@@ -4081,25 +3766,7 @@
                 <w:sz w:val="14"/>
                 <w:szCs w:val="14"/>
               </w:rPr>
-              <w:t xml:space="preserve">for line in </w:t>
-            </w:r>
-            <w:proofErr w:type="spellStart"/>
-            <w:r>
-              <w:rPr>
-                <w:rFonts w:ascii="Courier New" w:eastAsia="Times New Roman" w:hAnsi="Courier New" w:cs="Courier New"/>
-                <w:sz w:val="14"/>
-                <w:szCs w:val="14"/>
-              </w:rPr>
-              <w:t>line_process</w:t>
-            </w:r>
-            <w:proofErr w:type="spellEnd"/>
-            <w:r>
-              <w:rPr>
-                <w:rFonts w:ascii="Courier New" w:eastAsia="Times New Roman" w:hAnsi="Courier New" w:cs="Courier New"/>
-                <w:sz w:val="14"/>
-                <w:szCs w:val="14"/>
-              </w:rPr>
-              <w:t>{</w:t>
+              <w:t>for line in line_process{</w:t>
             </w:r>
           </w:p>
           <w:p>
@@ -4119,43 +3786,7 @@
                 <w:szCs w:val="14"/>
               </w:rPr>
               <w:tab/>
-              <w:t>if(line._</w:t>
-            </w:r>
-            <w:proofErr w:type="spellStart"/>
-            <w:r>
-              <w:rPr>
-                <w:rFonts w:ascii="Courier New" w:eastAsia="Times New Roman" w:hAnsi="Courier New" w:cs="Courier New"/>
-                <w:sz w:val="14"/>
-                <w:szCs w:val="14"/>
-              </w:rPr>
-              <w:t>document_number</w:t>
-            </w:r>
-            <w:proofErr w:type="spellEnd"/>
-            <w:r>
-              <w:rPr>
-                <w:rFonts w:ascii="Courier New" w:eastAsia="Times New Roman" w:hAnsi="Courier New" w:cs="Courier New"/>
-                <w:sz w:val="14"/>
-                <w:szCs w:val="14"/>
-              </w:rPr>
-              <w:t xml:space="preserve"> == _</w:t>
-            </w:r>
-            <w:proofErr w:type="spellStart"/>
-            <w:r>
-              <w:rPr>
-                <w:rFonts w:ascii="Courier New" w:eastAsia="Times New Roman" w:hAnsi="Courier New" w:cs="Courier New"/>
-                <w:sz w:val="14"/>
-                <w:szCs w:val="14"/>
-              </w:rPr>
-              <w:t>system_current_document_number</w:t>
-            </w:r>
-            <w:proofErr w:type="spellEnd"/>
-            <w:r>
-              <w:rPr>
-                <w:rFonts w:ascii="Courier New" w:eastAsia="Times New Roman" w:hAnsi="Courier New" w:cs="Courier New"/>
-                <w:sz w:val="14"/>
-                <w:szCs w:val="14"/>
-              </w:rPr>
-              <w:t>){</w:t>
+              <w:t>if(line._document_number == _system_current_document_number){</w:t>
             </w:r>
           </w:p>
           <w:p>
@@ -4183,25 +3814,7 @@
                 <w:szCs w:val="14"/>
               </w:rPr>
               <w:tab/>
-              <w:t>if (</w:t>
-            </w:r>
-            <w:proofErr w:type="spellStart"/>
-            <w:r>
-              <w:rPr>
-                <w:rFonts w:ascii="Courier New" w:eastAsia="Times New Roman" w:hAnsi="Courier New" w:cs="Courier New"/>
-                <w:sz w:val="14"/>
-                <w:szCs w:val="14"/>
-              </w:rPr>
-              <w:t>line.rateType_line</w:t>
-            </w:r>
-            <w:proofErr w:type="spellEnd"/>
-            <w:r>
-              <w:rPr>
-                <w:rFonts w:ascii="Courier New" w:eastAsia="Times New Roman" w:hAnsi="Courier New" w:cs="Courier New"/>
-                <w:sz w:val="14"/>
-                <w:szCs w:val="14"/>
-              </w:rPr>
-              <w:t xml:space="preserve"> == "Disposal"){</w:t>
+              <w:t>if (line.rateType_line == "Disposal"){</w:t>
             </w:r>
           </w:p>
           <w:p>
@@ -4237,24 +3850,7 @@
                 <w:szCs w:val="14"/>
               </w:rPr>
               <w:tab/>
-            </w:r>
-            <w:proofErr w:type="spellStart"/>
-            <w:r>
-              <w:rPr>
-                <w:rFonts w:ascii="Courier New" w:eastAsia="Times New Roman" w:hAnsi="Courier New" w:cs="Courier New"/>
-                <w:sz w:val="14"/>
-                <w:szCs w:val="14"/>
-              </w:rPr>
-              <w:t>rateCheck</w:t>
-            </w:r>
-            <w:proofErr w:type="spellEnd"/>
-            <w:r>
-              <w:rPr>
-                <w:rFonts w:ascii="Courier New" w:eastAsia="Times New Roman" w:hAnsi="Courier New" w:cs="Courier New"/>
-                <w:sz w:val="14"/>
-                <w:szCs w:val="14"/>
-              </w:rPr>
-              <w:t xml:space="preserve"> = true;</w:t>
+              <w:t>rateCheck = true;</w:t>
             </w:r>
           </w:p>
           <w:p>
@@ -4310,61 +3906,7 @@
                 <w:szCs w:val="14"/>
               </w:rPr>
               <w:tab/>
-              <w:t>if (</w:t>
-            </w:r>
-            <w:proofErr w:type="spellStart"/>
-            <w:r>
-              <w:rPr>
-                <w:rFonts w:ascii="Courier New" w:eastAsia="Times New Roman" w:hAnsi="Courier New" w:cs="Courier New"/>
-                <w:sz w:val="14"/>
-                <w:szCs w:val="14"/>
-              </w:rPr>
-              <w:t>findinarray</w:t>
-            </w:r>
-            <w:proofErr w:type="spellEnd"/>
-            <w:r>
-              <w:rPr>
-                <w:rFonts w:ascii="Courier New" w:eastAsia="Times New Roman" w:hAnsi="Courier New" w:cs="Courier New"/>
-                <w:sz w:val="14"/>
-                <w:szCs w:val="14"/>
-              </w:rPr>
-              <w:t>(</w:t>
-            </w:r>
-            <w:proofErr w:type="spellStart"/>
-            <w:r>
-              <w:rPr>
-                <w:rFonts w:ascii="Courier New" w:eastAsia="Times New Roman" w:hAnsi="Courier New" w:cs="Courier New"/>
-                <w:sz w:val="14"/>
-                <w:szCs w:val="14"/>
-              </w:rPr>
-              <w:t>recyclingWastes</w:t>
-            </w:r>
-            <w:proofErr w:type="spellEnd"/>
-            <w:r>
-              <w:rPr>
-                <w:rFonts w:ascii="Courier New" w:eastAsia="Times New Roman" w:hAnsi="Courier New" w:cs="Courier New"/>
-                <w:sz w:val="14"/>
-                <w:szCs w:val="14"/>
-              </w:rPr>
-              <w:t xml:space="preserve">, </w:t>
-            </w:r>
-            <w:proofErr w:type="spellStart"/>
-            <w:r>
-              <w:rPr>
-                <w:rFonts w:ascii="Courier New" w:eastAsia="Times New Roman" w:hAnsi="Courier New" w:cs="Courier New"/>
-                <w:sz w:val="14"/>
-                <w:szCs w:val="14"/>
-              </w:rPr>
-              <w:t>line.wasteType_line</w:t>
-            </w:r>
-            <w:proofErr w:type="spellEnd"/>
-            <w:r>
-              <w:rPr>
-                <w:rFonts w:ascii="Courier New" w:eastAsia="Times New Roman" w:hAnsi="Courier New" w:cs="Courier New"/>
-                <w:sz w:val="14"/>
-                <w:szCs w:val="14"/>
-              </w:rPr>
-              <w:t>) &lt;&gt; -1){</w:t>
+              <w:t>if (findinarray(recyclingWastes, line.wasteType_line) &lt;&gt; -1){</w:t>
             </w:r>
           </w:p>
           <w:p>
@@ -4400,24 +3942,7 @@
                 <w:szCs w:val="14"/>
               </w:rPr>
               <w:tab/>
-            </w:r>
-            <w:proofErr w:type="spellStart"/>
-            <w:r>
-              <w:rPr>
-                <w:rFonts w:ascii="Courier New" w:eastAsia="Times New Roman" w:hAnsi="Courier New" w:cs="Courier New"/>
-                <w:sz w:val="14"/>
-                <w:szCs w:val="14"/>
-              </w:rPr>
-              <w:t>wasteCheck</w:t>
-            </w:r>
-            <w:proofErr w:type="spellEnd"/>
-            <w:r>
-              <w:rPr>
-                <w:rFonts w:ascii="Courier New" w:eastAsia="Times New Roman" w:hAnsi="Courier New" w:cs="Courier New"/>
-                <w:sz w:val="14"/>
-                <w:szCs w:val="14"/>
-              </w:rPr>
-              <w:t xml:space="preserve"> = true;</w:t>
+              <w:t>wasteCheck = true;</w:t>
             </w:r>
           </w:p>
           <w:p>
@@ -4514,43 +4039,7 @@
                 <w:sz w:val="14"/>
                 <w:szCs w:val="14"/>
               </w:rPr>
-              <w:t>result = not(</w:t>
-            </w:r>
-            <w:proofErr w:type="spellStart"/>
-            <w:r>
-              <w:rPr>
-                <w:rFonts w:ascii="Courier New" w:eastAsia="Times New Roman" w:hAnsi="Courier New" w:cs="Courier New"/>
-                <w:sz w:val="14"/>
-                <w:szCs w:val="14"/>
-              </w:rPr>
-              <w:t>rateCheck</w:t>
-            </w:r>
-            <w:proofErr w:type="spellEnd"/>
-            <w:r>
-              <w:rPr>
-                <w:rFonts w:ascii="Courier New" w:eastAsia="Times New Roman" w:hAnsi="Courier New" w:cs="Courier New"/>
-                <w:sz w:val="14"/>
-                <w:szCs w:val="14"/>
-              </w:rPr>
-              <w:t xml:space="preserve"> AND </w:t>
-            </w:r>
-            <w:proofErr w:type="spellStart"/>
-            <w:r>
-              <w:rPr>
-                <w:rFonts w:ascii="Courier New" w:eastAsia="Times New Roman" w:hAnsi="Courier New" w:cs="Courier New"/>
-                <w:sz w:val="14"/>
-                <w:szCs w:val="14"/>
-              </w:rPr>
-              <w:t>wasteCheck</w:t>
-            </w:r>
-            <w:proofErr w:type="spellEnd"/>
-            <w:r>
-              <w:rPr>
-                <w:rFonts w:ascii="Courier New" w:eastAsia="Times New Roman" w:hAnsi="Courier New" w:cs="Courier New"/>
-                <w:sz w:val="14"/>
-                <w:szCs w:val="14"/>
-              </w:rPr>
-              <w:t>);</w:t>
+              <w:t>result = not(rateCheck AND wasteCheck);</w:t>
             </w:r>
           </w:p>
           <w:p>
@@ -5047,21 +4536,7 @@
         <w:rPr>
           <w:rFonts w:asciiTheme="minorHAnsi" w:hAnsiTheme="minorHAnsi"/>
         </w:rPr>
-        <w:t xml:space="preserve">Changes to </w:t>
-      </w:r>
-      <w:proofErr w:type="gramStart"/>
-      <w:r>
-        <w:rPr>
-          <w:rFonts w:asciiTheme="minorHAnsi" w:hAnsiTheme="minorHAnsi"/>
-        </w:rPr>
-        <w:t>Capture</w:t>
-      </w:r>
-      <w:proofErr w:type="gramEnd"/>
-      <w:r>
-        <w:rPr>
-          <w:rFonts w:asciiTheme="minorHAnsi" w:hAnsiTheme="minorHAnsi"/>
-        </w:rPr>
-        <w:t xml:space="preserve"> tables</w:t>
+        <w:t>Changes to Capture tables</w:t>
       </w:r>
       <w:bookmarkEnd w:id="25"/>
     </w:p>
@@ -5088,21 +4563,7 @@
         <w:rPr>
           <w:rFonts w:asciiTheme="minorHAnsi" w:hAnsiTheme="minorHAnsi"/>
         </w:rPr>
-        <w:t xml:space="preserve">Changes to </w:t>
-      </w:r>
-      <w:proofErr w:type="gramStart"/>
-      <w:r>
-        <w:rPr>
-          <w:rFonts w:asciiTheme="minorHAnsi" w:hAnsiTheme="minorHAnsi"/>
-        </w:rPr>
-        <w:t>Pricing</w:t>
-      </w:r>
-      <w:proofErr w:type="gramEnd"/>
-      <w:r>
-        <w:rPr>
-          <w:rFonts w:asciiTheme="minorHAnsi" w:hAnsiTheme="minorHAnsi"/>
-        </w:rPr>
-        <w:t xml:space="preserve"> formulas</w:t>
+        <w:t>Changes to Pricing formulas</w:t>
       </w:r>
       <w:bookmarkEnd w:id="26"/>
     </w:p>
@@ -5210,21 +4671,12 @@
         <w:jc w:val="both"/>
       </w:pPr>
       <w:bookmarkStart w:id="28" w:name="_Toc419460405"/>
-      <w:proofErr w:type="spellStart"/>
-      <w:r>
-        <w:rPr>
-          <w:rFonts w:asciiTheme="minorHAnsi" w:hAnsiTheme="minorHAnsi"/>
-        </w:rPr>
-        <w:t>InfoPro</w:t>
-      </w:r>
-      <w:proofErr w:type="spellEnd"/>
-      <w:r>
-        <w:rPr>
-          <w:rFonts w:asciiTheme="minorHAnsi" w:hAnsiTheme="minorHAnsi"/>
-        </w:rPr>
-        <w:t xml:space="preserve"> </w:t>
-      </w:r>
-      <w:proofErr w:type="spellStart"/>
+      <w:r>
+        <w:rPr>
+          <w:rFonts w:asciiTheme="minorHAnsi" w:hAnsiTheme="minorHAnsi"/>
+        </w:rPr>
+        <w:t xml:space="preserve">InfoPro </w:t>
+      </w:r>
       <w:r>
         <w:rPr>
           <w:rFonts w:asciiTheme="minorHAnsi" w:hAnsiTheme="minorHAnsi"/>
@@ -5232,7 +4684,6 @@
         <w:t>Int</w:t>
       </w:r>
       <w:bookmarkEnd w:id="28"/>
-      <w:proofErr w:type="spellEnd"/>
     </w:p>
     <w:p>
       <w:pPr>
@@ -5504,7 +4955,7 @@
       <w:rPr>
         <w:noProof/>
       </w:rPr>
-      <w:t>5/15/2015 11:04:44 AM</w:t>
+      <w:t>5/15/2015 1:50:58 PM</w:t>
     </w:r>
     <w:r>
       <w:rPr>
@@ -11125,6 +10576,21 @@
 </file>
 
 <file path=customXml/item1.xml><?xml version="1.0" encoding="utf-8"?>
+<?mso-contentType ?>
+<FormTemplates xmlns="http://schemas.microsoft.com/sharepoint/v3/contenttype/forms">
+  <Display>DocumentLibraryForm</Display>
+  <Edit>DocumentLibraryForm</Edit>
+  <New>DocumentLibraryForm</New>
+</FormTemplates>
+</file>
+
+<file path=customXml/item2.xml><?xml version="1.0" encoding="utf-8"?>
+<p:properties xmlns:p="http://schemas.microsoft.com/office/2006/metadata/properties" xmlns:xsi="http://www.w3.org/2001/XMLSchema-instance">
+  <documentManagement/>
+</p:properties>
+</file>
+
+<file path=customXml/item3.xml><?xml version="1.0" encoding="utf-8"?>
 <ct:contentTypeSchema xmlns:ct="http://schemas.microsoft.com/office/2006/metadata/contentType" xmlns:ma="http://schemas.microsoft.com/office/2006/metadata/properties/metaAttributes" ct:_="" ma:_="" ma:contentTypeName="Document" ma:contentTypeID="0x01010007B1D441ADEC8642ABD94220A12323FC" ma:contentTypeVersion="0" ma:contentTypeDescription="Create a new document." ma:contentTypeScope="" ma:versionID="004e9817178017d7dbe120b842248b7f">
   <xsd:schema xmlns:xsd="http://www.w3.org/2001/XMLSchema" xmlns:xs="http://www.w3.org/2001/XMLSchema" xmlns:p="http://schemas.microsoft.com/office/2006/metadata/properties" targetNamespace="http://schemas.microsoft.com/office/2006/metadata/properties" ma:root="true" ma:fieldsID="c64490b4aec6201516c3a874156f37b2">
     <xsd:element name="properties">
@@ -11238,26 +10704,27 @@
 </ct:contentTypeSchema>
 </file>
 
-<file path=customXml/item2.xml><?xml version="1.0" encoding="utf-8"?>
-<p:properties xmlns:p="http://schemas.microsoft.com/office/2006/metadata/properties" xmlns:xsi="http://www.w3.org/2001/XMLSchema-instance">
-  <documentManagement/>
-</p:properties>
-</file>
-
-<file path=customXml/item3.xml><?xml version="1.0" encoding="utf-8"?>
-<?mso-contentType ?>
-<FormTemplates xmlns="http://schemas.microsoft.com/sharepoint/v3/contenttype/forms">
-  <Display>DocumentLibraryForm</Display>
-  <Edit>DocumentLibraryForm</Edit>
-  <New>DocumentLibraryForm</New>
-</FormTemplates>
-</file>
-
 <file path=customXml/item4.xml><?xml version="1.0" encoding="utf-8"?>
 <b:Sources xmlns:b="http://schemas.openxmlformats.org/officeDocument/2006/bibliography" xmlns="http://schemas.openxmlformats.org/officeDocument/2006/bibliography" SelectedStyle="\APA.XSL" StyleName="APA"/>
 </file>
 
 <file path=customXml/itemProps1.xml><?xml version="1.0" encoding="utf-8"?>
+<ds:datastoreItem xmlns:ds="http://schemas.openxmlformats.org/officeDocument/2006/customXml" ds:itemID="{3CBB50F0-8F85-42BF-AC23-9DA2DC66E259}">
+  <ds:schemaRefs>
+    <ds:schemaRef ds:uri="http://schemas.microsoft.com/sharepoint/v3/contenttype/forms"/>
+  </ds:schemaRefs>
+</ds:datastoreItem>
+</file>
+
+<file path=customXml/itemProps2.xml><?xml version="1.0" encoding="utf-8"?>
+<ds:datastoreItem xmlns:ds="http://schemas.openxmlformats.org/officeDocument/2006/customXml" ds:itemID="{E5265DE5-3E8E-4120-8280-8EC419E03148}">
+  <ds:schemaRefs>
+    <ds:schemaRef ds:uri="http://schemas.microsoft.com/office/2006/metadata/properties"/>
+  </ds:schemaRefs>
+</ds:datastoreItem>
+</file>
+
+<file path=customXml/itemProps3.xml><?xml version="1.0" encoding="utf-8"?>
 <ds:datastoreItem xmlns:ds="http://schemas.openxmlformats.org/officeDocument/2006/customXml" ds:itemID="{BA7BD11F-C275-40DD-82C9-C791F093B530}">
   <ds:schemaRefs>
     <ds:schemaRef ds:uri="http://schemas.microsoft.com/office/2006/metadata/contentType"/>
@@ -11273,24 +10740,8 @@
 </ds:datastoreItem>
 </file>
 
-<file path=customXml/itemProps2.xml><?xml version="1.0" encoding="utf-8"?>
-<ds:datastoreItem xmlns:ds="http://schemas.openxmlformats.org/officeDocument/2006/customXml" ds:itemID="{E5265DE5-3E8E-4120-8280-8EC419E03148}">
-  <ds:schemaRefs>
-    <ds:schemaRef ds:uri="http://schemas.microsoft.com/office/2006/metadata/properties"/>
-  </ds:schemaRefs>
-</ds:datastoreItem>
-</file>
-
-<file path=customXml/itemProps3.xml><?xml version="1.0" encoding="utf-8"?>
-<ds:datastoreItem xmlns:ds="http://schemas.openxmlformats.org/officeDocument/2006/customXml" ds:itemID="{3CBB50F0-8F85-42BF-AC23-9DA2DC66E259}">
-  <ds:schemaRefs>
-    <ds:schemaRef ds:uri="http://schemas.microsoft.com/sharepoint/v3/contenttype/forms"/>
-  </ds:schemaRefs>
-</ds:datastoreItem>
-</file>
-
 <file path=customXml/itemProps4.xml><?xml version="1.0" encoding="utf-8"?>
-<ds:datastoreItem xmlns:ds="http://schemas.openxmlformats.org/officeDocument/2006/customXml" ds:itemID="{4F27E983-3AB4-4117-BD64-8C7B5ED305C3}">
+<ds:datastoreItem xmlns:ds="http://schemas.openxmlformats.org/officeDocument/2006/customXml" ds:itemID="{B0ADECC6-891A-4FA2-A324-665574A8BFCC}">
   <ds:schemaRefs>
     <ds:schemaRef ds:uri="http://schemas.openxmlformats.org/officeDocument/2006/bibliography"/>
   </ds:schemaRefs>

</xml_diff>

<commit_message>
disposal 3 - minor doc updates
</commit_message>
<xml_diff>
--- a/design/Design Specification - Capture - GH 595 - CR Disposal Enhancements 3.docx
+++ b/design/Design Specification - Capture - GH 595 - CR Disposal Enhancements 3.docx
@@ -289,6 +289,15 @@
           <w:sz w:val="40"/>
         </w:rPr>
         <w:t xml:space="preserve">CR </w:t>
+      </w:r>
+      <w:r>
+        <w:rPr>
+          <w:rFonts w:asciiTheme="minorHAnsi" w:hAnsiTheme="minorHAnsi"/>
+          <w:b/>
+          <w:kern w:val="28"/>
+          <w:sz w:val="40"/>
+        </w:rPr>
+        <w:t>14068</w:t>
       </w:r>
     </w:p>
     <w:p>
@@ -1451,7 +1460,7 @@
           <w:rFonts w:asciiTheme="minorHAnsi" w:hAnsiTheme="minorHAnsi"/>
           <w:noProof/>
         </w:rPr>
-        <w:t>Business Requirements</w:t>
+        <w:t>Business Requirements &amp; Design</w:t>
       </w:r>
       <w:r>
         <w:rPr>
@@ -1469,7 +1478,7 @@
         <w:rPr>
           <w:noProof/>
         </w:rPr>
-        <w:instrText xml:space="preserve"> PAGEREF _Toc419460394 \h </w:instrText>
+        <w:instrText xml:space="preserve"> PAGEREF _Toc420584765 \h </w:instrText>
       </w:r>
       <w:r>
         <w:rPr>
@@ -1549,7 +1558,7 @@
         <w:rPr>
           <w:noProof/>
         </w:rPr>
-        <w:instrText xml:space="preserve"> PAGEREF _Toc419460395 \h </w:instrText>
+        <w:instrText xml:space="preserve"> PAGEREF _Toc420584766 \h </w:instrText>
       </w:r>
       <w:r>
         <w:rPr>
@@ -1628,7 +1637,7 @@
         <w:rPr>
           <w:noProof/>
         </w:rPr>
-        <w:instrText xml:space="preserve"> PAGEREF _Toc419460396 \h </w:instrText>
+        <w:instrText xml:space="preserve"> PAGEREF _Toc420584767 \h </w:instrText>
       </w:r>
       <w:r>
         <w:rPr>
@@ -1646,85 +1655,6 @@
           <w:noProof/>
         </w:rPr>
         <w:t>6</w:t>
-      </w:r>
-      <w:r>
-        <w:rPr>
-          <w:noProof/>
-        </w:rPr>
-        <w:fldChar w:fldCharType="end"/>
-      </w:r>
-    </w:p>
-    <w:p>
-      <w:pPr>
-        <w:pStyle w:val="TOC3"/>
-        <w:tabs>
-          <w:tab w:val="left" w:pos="1100"/>
-          <w:tab w:val="right" w:leader="dot" w:pos="8990"/>
-        </w:tabs>
-        <w:rPr>
-          <w:rFonts w:asciiTheme="minorHAnsi" w:eastAsiaTheme="minorEastAsia" w:hAnsiTheme="minorHAnsi" w:cstheme="minorBidi"/>
-          <w:noProof/>
-          <w:sz w:val="22"/>
-          <w:szCs w:val="22"/>
-        </w:rPr>
-      </w:pPr>
-      <w:r>
-        <w:rPr>
-          <w:rFonts w:asciiTheme="minorHAnsi" w:hAnsiTheme="minorHAnsi"/>
-          <w:noProof/>
-        </w:rPr>
-        <w:t>1.1.2</w:t>
-      </w:r>
-      <w:r>
-        <w:rPr>
-          <w:rFonts w:asciiTheme="minorHAnsi" w:eastAsiaTheme="minorEastAsia" w:hAnsiTheme="minorHAnsi" w:cstheme="minorBidi"/>
-          <w:noProof/>
-          <w:sz w:val="22"/>
-          <w:szCs w:val="22"/>
-        </w:rPr>
-        <w:tab/>
-      </w:r>
-      <w:r>
-        <w:rPr>
-          <w:rFonts w:asciiTheme="minorHAnsi" w:hAnsiTheme="minorHAnsi"/>
-          <w:noProof/>
-        </w:rPr>
-        <w:t>Technical Design Requirements</w:t>
-      </w:r>
-      <w:r>
-        <w:rPr>
-          <w:noProof/>
-        </w:rPr>
-        <w:tab/>
-      </w:r>
-      <w:r>
-        <w:rPr>
-          <w:noProof/>
-        </w:rPr>
-        <w:fldChar w:fldCharType="begin"/>
-      </w:r>
-      <w:r>
-        <w:rPr>
-          <w:noProof/>
-        </w:rPr>
-        <w:instrText xml:space="preserve"> PAGEREF _Toc419460397 \h </w:instrText>
-      </w:r>
-      <w:r>
-        <w:rPr>
-          <w:noProof/>
-        </w:rPr>
-      </w:r>
-      <w:r>
-        <w:rPr>
-          <w:noProof/>
-        </w:rPr>
-        <w:fldChar w:fldCharType="separate"/>
-      </w:r>
-      <w:r>
-        <w:rPr>
-          <w:noProof/>
-        </w:rPr>
-        <w:t>7</w:t>
       </w:r>
       <w:r>
         <w:rPr>
@@ -1789,7 +1719,7 @@
         <w:rPr>
           <w:noProof/>
         </w:rPr>
-        <w:instrText xml:space="preserve"> PAGEREF _Toc419460398 \h </w:instrText>
+        <w:instrText xml:space="preserve"> PAGEREF _Toc420584768 \h </w:instrText>
       </w:r>
       <w:r>
         <w:rPr>
@@ -1853,7 +1783,7 @@
           <w:rFonts w:asciiTheme="minorHAnsi" w:hAnsiTheme="minorHAnsi"/>
           <w:noProof/>
         </w:rPr>
-        <w:t>Technical Design</w:t>
+        <w:t>Report Changes</w:t>
       </w:r>
       <w:r>
         <w:rPr>
@@ -1871,7 +1801,7 @@
         <w:rPr>
           <w:noProof/>
         </w:rPr>
-        <w:instrText xml:space="preserve"> PAGEREF _Toc419460399 \h </w:instrText>
+        <w:instrText xml:space="preserve"> PAGEREF _Toc420584769 \h </w:instrText>
       </w:r>
       <w:r>
         <w:rPr>
@@ -1889,485 +1819,6 @@
           <w:noProof/>
         </w:rPr>
         <w:t>7</w:t>
-      </w:r>
-      <w:r>
-        <w:rPr>
-          <w:noProof/>
-        </w:rPr>
-        <w:fldChar w:fldCharType="end"/>
-      </w:r>
-    </w:p>
-    <w:p>
-      <w:pPr>
-        <w:pStyle w:val="TOC2"/>
-        <w:tabs>
-          <w:tab w:val="left" w:pos="880"/>
-        </w:tabs>
-        <w:rPr>
-          <w:rFonts w:asciiTheme="minorHAnsi" w:eastAsiaTheme="minorEastAsia" w:hAnsiTheme="minorHAnsi" w:cstheme="minorBidi"/>
-          <w:smallCaps w:val="0"/>
-          <w:noProof/>
-          <w:sz w:val="22"/>
-          <w:szCs w:val="22"/>
-        </w:rPr>
-      </w:pPr>
-      <w:r>
-        <w:rPr>
-          <w:rFonts w:asciiTheme="minorHAnsi" w:hAnsiTheme="minorHAnsi"/>
-          <w:noProof/>
-        </w:rPr>
-        <w:t>3.1</w:t>
-      </w:r>
-      <w:r>
-        <w:rPr>
-          <w:rFonts w:asciiTheme="minorHAnsi" w:eastAsiaTheme="minorEastAsia" w:hAnsiTheme="minorHAnsi" w:cstheme="minorBidi"/>
-          <w:smallCaps w:val="0"/>
-          <w:noProof/>
-          <w:sz w:val="22"/>
-          <w:szCs w:val="22"/>
-        </w:rPr>
-        <w:tab/>
-      </w:r>
-      <w:r>
-        <w:rPr>
-          <w:rFonts w:asciiTheme="minorHAnsi" w:hAnsiTheme="minorHAnsi"/>
-          <w:noProof/>
-        </w:rPr>
-        <w:t>Referenced Documents</w:t>
-      </w:r>
-      <w:r>
-        <w:rPr>
-          <w:noProof/>
-        </w:rPr>
-        <w:tab/>
-      </w:r>
-      <w:r>
-        <w:rPr>
-          <w:noProof/>
-        </w:rPr>
-        <w:fldChar w:fldCharType="begin"/>
-      </w:r>
-      <w:r>
-        <w:rPr>
-          <w:noProof/>
-        </w:rPr>
-        <w:instrText xml:space="preserve"> PAGEREF _Toc419460400 \h </w:instrText>
-      </w:r>
-      <w:r>
-        <w:rPr>
-          <w:noProof/>
-        </w:rPr>
-      </w:r>
-      <w:r>
-        <w:rPr>
-          <w:noProof/>
-        </w:rPr>
-        <w:fldChar w:fldCharType="separate"/>
-      </w:r>
-      <w:r>
-        <w:rPr>
-          <w:noProof/>
-        </w:rPr>
-        <w:t>7</w:t>
-      </w:r>
-      <w:r>
-        <w:rPr>
-          <w:noProof/>
-        </w:rPr>
-        <w:fldChar w:fldCharType="end"/>
-      </w:r>
-    </w:p>
-    <w:p>
-      <w:pPr>
-        <w:pStyle w:val="TOC2"/>
-        <w:tabs>
-          <w:tab w:val="left" w:pos="880"/>
-        </w:tabs>
-        <w:rPr>
-          <w:rFonts w:asciiTheme="minorHAnsi" w:eastAsiaTheme="minorEastAsia" w:hAnsiTheme="minorHAnsi" w:cstheme="minorBidi"/>
-          <w:smallCaps w:val="0"/>
-          <w:noProof/>
-          <w:sz w:val="22"/>
-          <w:szCs w:val="22"/>
-        </w:rPr>
-      </w:pPr>
-      <w:r>
-        <w:rPr>
-          <w:rFonts w:asciiTheme="minorHAnsi" w:hAnsiTheme="minorHAnsi"/>
-          <w:noProof/>
-        </w:rPr>
-        <w:t>3.2</w:t>
-      </w:r>
-      <w:r>
-        <w:rPr>
-          <w:rFonts w:asciiTheme="minorHAnsi" w:eastAsiaTheme="minorEastAsia" w:hAnsiTheme="minorHAnsi" w:cstheme="minorBidi"/>
-          <w:smallCaps w:val="0"/>
-          <w:noProof/>
-          <w:sz w:val="22"/>
-          <w:szCs w:val="22"/>
-        </w:rPr>
-        <w:tab/>
-      </w:r>
-      <w:r>
-        <w:rPr>
-          <w:rFonts w:asciiTheme="minorHAnsi" w:hAnsiTheme="minorHAnsi"/>
-          <w:noProof/>
-        </w:rPr>
-        <w:t>Process Flow and Mock Ups</w:t>
-      </w:r>
-      <w:r>
-        <w:rPr>
-          <w:noProof/>
-        </w:rPr>
-        <w:tab/>
-      </w:r>
-      <w:r>
-        <w:rPr>
-          <w:noProof/>
-        </w:rPr>
-        <w:fldChar w:fldCharType="begin"/>
-      </w:r>
-      <w:r>
-        <w:rPr>
-          <w:noProof/>
-        </w:rPr>
-        <w:instrText xml:space="preserve"> PAGEREF _Toc419460401 \h </w:instrText>
-      </w:r>
-      <w:r>
-        <w:rPr>
-          <w:noProof/>
-        </w:rPr>
-      </w:r>
-      <w:r>
-        <w:rPr>
-          <w:noProof/>
-        </w:rPr>
-        <w:fldChar w:fldCharType="separate"/>
-      </w:r>
-      <w:r>
-        <w:rPr>
-          <w:noProof/>
-        </w:rPr>
-        <w:t>7</w:t>
-      </w:r>
-      <w:r>
-        <w:rPr>
-          <w:noProof/>
-        </w:rPr>
-        <w:fldChar w:fldCharType="end"/>
-      </w:r>
-    </w:p>
-    <w:p>
-      <w:pPr>
-        <w:pStyle w:val="TOC2"/>
-        <w:tabs>
-          <w:tab w:val="left" w:pos="880"/>
-        </w:tabs>
-        <w:rPr>
-          <w:rFonts w:asciiTheme="minorHAnsi" w:eastAsiaTheme="minorEastAsia" w:hAnsiTheme="minorHAnsi" w:cstheme="minorBidi"/>
-          <w:smallCaps w:val="0"/>
-          <w:noProof/>
-          <w:sz w:val="22"/>
-          <w:szCs w:val="22"/>
-        </w:rPr>
-      </w:pPr>
-      <w:r>
-        <w:rPr>
-          <w:rFonts w:asciiTheme="minorHAnsi" w:hAnsiTheme="minorHAnsi"/>
-          <w:noProof/>
-        </w:rPr>
-        <w:t>3.3</w:t>
-      </w:r>
-      <w:r>
-        <w:rPr>
-          <w:rFonts w:asciiTheme="minorHAnsi" w:eastAsiaTheme="minorEastAsia" w:hAnsiTheme="minorHAnsi" w:cstheme="minorBidi"/>
-          <w:smallCaps w:val="0"/>
-          <w:noProof/>
-          <w:sz w:val="22"/>
-          <w:szCs w:val="22"/>
-        </w:rPr>
-        <w:tab/>
-      </w:r>
-      <w:r>
-        <w:rPr>
-          <w:rFonts w:asciiTheme="minorHAnsi" w:hAnsiTheme="minorHAnsi"/>
-          <w:noProof/>
-        </w:rPr>
-        <w:t>Changes to Capture tables</w:t>
-      </w:r>
-      <w:r>
-        <w:rPr>
-          <w:noProof/>
-        </w:rPr>
-        <w:tab/>
-      </w:r>
-      <w:r>
-        <w:rPr>
-          <w:noProof/>
-        </w:rPr>
-        <w:fldChar w:fldCharType="begin"/>
-      </w:r>
-      <w:r>
-        <w:rPr>
-          <w:noProof/>
-        </w:rPr>
-        <w:instrText xml:space="preserve"> PAGEREF _Toc419460402 \h </w:instrText>
-      </w:r>
-      <w:r>
-        <w:rPr>
-          <w:noProof/>
-        </w:rPr>
-      </w:r>
-      <w:r>
-        <w:rPr>
-          <w:noProof/>
-        </w:rPr>
-        <w:fldChar w:fldCharType="separate"/>
-      </w:r>
-      <w:r>
-        <w:rPr>
-          <w:noProof/>
-        </w:rPr>
-        <w:t>7</w:t>
-      </w:r>
-      <w:r>
-        <w:rPr>
-          <w:noProof/>
-        </w:rPr>
-        <w:fldChar w:fldCharType="end"/>
-      </w:r>
-    </w:p>
-    <w:p>
-      <w:pPr>
-        <w:pStyle w:val="TOC2"/>
-        <w:tabs>
-          <w:tab w:val="left" w:pos="880"/>
-        </w:tabs>
-        <w:rPr>
-          <w:rFonts w:asciiTheme="minorHAnsi" w:eastAsiaTheme="minorEastAsia" w:hAnsiTheme="minorHAnsi" w:cstheme="minorBidi"/>
-          <w:smallCaps w:val="0"/>
-          <w:noProof/>
-          <w:sz w:val="22"/>
-          <w:szCs w:val="22"/>
-        </w:rPr>
-      </w:pPr>
-      <w:r>
-        <w:rPr>
-          <w:rFonts w:asciiTheme="minorHAnsi" w:hAnsiTheme="minorHAnsi"/>
-          <w:noProof/>
-        </w:rPr>
-        <w:t>3.4</w:t>
-      </w:r>
-      <w:r>
-        <w:rPr>
-          <w:rFonts w:asciiTheme="minorHAnsi" w:eastAsiaTheme="minorEastAsia" w:hAnsiTheme="minorHAnsi" w:cstheme="minorBidi"/>
-          <w:smallCaps w:val="0"/>
-          <w:noProof/>
-          <w:sz w:val="22"/>
-          <w:szCs w:val="22"/>
-        </w:rPr>
-        <w:tab/>
-      </w:r>
-      <w:r>
-        <w:rPr>
-          <w:rFonts w:asciiTheme="minorHAnsi" w:hAnsiTheme="minorHAnsi"/>
-          <w:noProof/>
-        </w:rPr>
-        <w:t>Changes to Pricing formulas</w:t>
-      </w:r>
-      <w:r>
-        <w:rPr>
-          <w:noProof/>
-        </w:rPr>
-        <w:tab/>
-      </w:r>
-      <w:r>
-        <w:rPr>
-          <w:noProof/>
-        </w:rPr>
-        <w:fldChar w:fldCharType="begin"/>
-      </w:r>
-      <w:r>
-        <w:rPr>
-          <w:noProof/>
-        </w:rPr>
-        <w:instrText xml:space="preserve"> PAGEREF _Toc419460403 \h </w:instrText>
-      </w:r>
-      <w:r>
-        <w:rPr>
-          <w:noProof/>
-        </w:rPr>
-      </w:r>
-      <w:r>
-        <w:rPr>
-          <w:noProof/>
-        </w:rPr>
-        <w:fldChar w:fldCharType="separate"/>
-      </w:r>
-      <w:r>
-        <w:rPr>
-          <w:noProof/>
-        </w:rPr>
-        <w:t>7</w:t>
-      </w:r>
-      <w:r>
-        <w:rPr>
-          <w:noProof/>
-        </w:rPr>
-        <w:fldChar w:fldCharType="end"/>
-      </w:r>
-    </w:p>
-    <w:p>
-      <w:pPr>
-        <w:pStyle w:val="TOC2"/>
-        <w:tabs>
-          <w:tab w:val="left" w:pos="880"/>
-        </w:tabs>
-        <w:rPr>
-          <w:rFonts w:asciiTheme="minorHAnsi" w:eastAsiaTheme="minorEastAsia" w:hAnsiTheme="minorHAnsi" w:cstheme="minorBidi"/>
-          <w:smallCaps w:val="0"/>
-          <w:noProof/>
-          <w:sz w:val="22"/>
-          <w:szCs w:val="22"/>
-        </w:rPr>
-      </w:pPr>
-      <w:r>
-        <w:rPr>
-          <w:rFonts w:asciiTheme="minorHAnsi" w:hAnsiTheme="minorHAnsi"/>
-          <w:noProof/>
-        </w:rPr>
-        <w:t>3.5</w:t>
-      </w:r>
-      <w:r>
-        <w:rPr>
-          <w:rFonts w:asciiTheme="minorHAnsi" w:eastAsiaTheme="minorEastAsia" w:hAnsiTheme="minorHAnsi" w:cstheme="minorBidi"/>
-          <w:smallCaps w:val="0"/>
-          <w:noProof/>
-          <w:sz w:val="22"/>
-          <w:szCs w:val="22"/>
-        </w:rPr>
-        <w:tab/>
-      </w:r>
-      <w:r>
-        <w:rPr>
-          <w:rFonts w:asciiTheme="minorHAnsi" w:hAnsiTheme="minorHAnsi"/>
-          <w:noProof/>
-        </w:rPr>
-        <w:t>Data Sources &amp; Mapping</w:t>
-      </w:r>
-      <w:r>
-        <w:rPr>
-          <w:noProof/>
-        </w:rPr>
-        <w:tab/>
-      </w:r>
-      <w:r>
-        <w:rPr>
-          <w:noProof/>
-        </w:rPr>
-        <w:fldChar w:fldCharType="begin"/>
-      </w:r>
-      <w:r>
-        <w:rPr>
-          <w:noProof/>
-        </w:rPr>
-        <w:instrText xml:space="preserve"> PAGEREF _Toc419460404 \h </w:instrText>
-      </w:r>
-      <w:r>
-        <w:rPr>
-          <w:noProof/>
-        </w:rPr>
-      </w:r>
-      <w:r>
-        <w:rPr>
-          <w:noProof/>
-        </w:rPr>
-        <w:fldChar w:fldCharType="separate"/>
-      </w:r>
-      <w:r>
-        <w:rPr>
-          <w:noProof/>
-        </w:rPr>
-        <w:t>8</w:t>
-      </w:r>
-      <w:r>
-        <w:rPr>
-          <w:noProof/>
-        </w:rPr>
-        <w:fldChar w:fldCharType="end"/>
-      </w:r>
-    </w:p>
-    <w:p>
-      <w:pPr>
-        <w:pStyle w:val="TOC2"/>
-        <w:tabs>
-          <w:tab w:val="left" w:pos="880"/>
-        </w:tabs>
-        <w:rPr>
-          <w:rFonts w:asciiTheme="minorHAnsi" w:eastAsiaTheme="minorEastAsia" w:hAnsiTheme="minorHAnsi" w:cstheme="minorBidi"/>
-          <w:smallCaps w:val="0"/>
-          <w:noProof/>
-          <w:sz w:val="22"/>
-          <w:szCs w:val="22"/>
-        </w:rPr>
-      </w:pPr>
-      <w:r>
-        <w:rPr>
-          <w:noProof/>
-        </w:rPr>
-        <w:t>3.6</w:t>
-      </w:r>
-      <w:r>
-        <w:rPr>
-          <w:rFonts w:asciiTheme="minorHAnsi" w:eastAsiaTheme="minorEastAsia" w:hAnsiTheme="minorHAnsi" w:cstheme="minorBidi"/>
-          <w:smallCaps w:val="0"/>
-          <w:noProof/>
-          <w:sz w:val="22"/>
-          <w:szCs w:val="22"/>
-        </w:rPr>
-        <w:tab/>
-      </w:r>
-      <w:r>
-        <w:rPr>
-          <w:rFonts w:asciiTheme="minorHAnsi" w:hAnsiTheme="minorHAnsi"/>
-          <w:noProof/>
-        </w:rPr>
-        <w:t>InfoPro Int</w:t>
-      </w:r>
-      <w:r>
-        <w:rPr>
-          <w:noProof/>
-        </w:rPr>
-        <w:tab/>
-      </w:r>
-      <w:r>
-        <w:rPr>
-          <w:noProof/>
-        </w:rPr>
-        <w:fldChar w:fldCharType="begin"/>
-      </w:r>
-      <w:r>
-        <w:rPr>
-          <w:noProof/>
-        </w:rPr>
-        <w:instrText xml:space="preserve"> PAGEREF _Toc419460405 \h </w:instrText>
-      </w:r>
-      <w:r>
-        <w:rPr>
-          <w:noProof/>
-        </w:rPr>
-      </w:r>
-      <w:r>
-        <w:rPr>
-          <w:noProof/>
-        </w:rPr>
-        <w:fldChar w:fldCharType="separate"/>
-      </w:r>
-      <w:r>
-        <w:rPr>
-          <w:noProof/>
-        </w:rPr>
-        <w:t>8</w:t>
       </w:r>
       <w:r>
         <w:rPr>
@@ -2414,7 +1865,7 @@
           <w:rFonts w:asciiTheme="minorHAnsi" w:hAnsiTheme="minorHAnsi"/>
           <w:noProof/>
         </w:rPr>
-        <w:t>Report Changes</w:t>
+        <w:t>Appendix</w:t>
       </w:r>
       <w:r>
         <w:rPr>
@@ -2432,7 +1883,7 @@
         <w:rPr>
           <w:noProof/>
         </w:rPr>
-        <w:instrText xml:space="preserve"> PAGEREF _Toc419460406 \h </w:instrText>
+        <w:instrText xml:space="preserve"> PAGEREF _Toc420584770 \h </w:instrText>
       </w:r>
       <w:r>
         <w:rPr>
@@ -2449,89 +1900,7 @@
         <w:rPr>
           <w:noProof/>
         </w:rPr>
-        <w:t>8</w:t>
-      </w:r>
-      <w:r>
-        <w:rPr>
-          <w:noProof/>
-        </w:rPr>
-        <w:fldChar w:fldCharType="end"/>
-      </w:r>
-    </w:p>
-    <w:p>
-      <w:pPr>
-        <w:pStyle w:val="TOC1"/>
-        <w:tabs>
-          <w:tab w:val="left" w:pos="400"/>
-        </w:tabs>
-        <w:rPr>
-          <w:rFonts w:asciiTheme="minorHAnsi" w:eastAsiaTheme="minorEastAsia" w:hAnsiTheme="minorHAnsi" w:cstheme="minorBidi"/>
-          <w:b w:val="0"/>
-          <w:caps w:val="0"/>
-          <w:noProof/>
-          <w:sz w:val="22"/>
-          <w:szCs w:val="22"/>
-        </w:rPr>
-      </w:pPr>
-      <w:r>
-        <w:rPr>
-          <w:rFonts w:asciiTheme="minorHAnsi" w:hAnsiTheme="minorHAnsi"/>
-          <w:noProof/>
-        </w:rPr>
-        <w:t>5</w:t>
-      </w:r>
-      <w:r>
-        <w:rPr>
-          <w:rFonts w:asciiTheme="minorHAnsi" w:eastAsiaTheme="minorEastAsia" w:hAnsiTheme="minorHAnsi" w:cstheme="minorBidi"/>
-          <w:b w:val="0"/>
-          <w:caps w:val="0"/>
-          <w:noProof/>
-          <w:sz w:val="22"/>
-          <w:szCs w:val="22"/>
-        </w:rPr>
-        <w:tab/>
-      </w:r>
-      <w:r>
-        <w:rPr>
-          <w:rFonts w:asciiTheme="minorHAnsi" w:hAnsiTheme="minorHAnsi"/>
-          <w:noProof/>
-        </w:rPr>
-        <w:t>Appendix</w:t>
-      </w:r>
-      <w:r>
-        <w:rPr>
-          <w:noProof/>
-        </w:rPr>
-        <w:tab/>
-      </w:r>
-      <w:r>
-        <w:rPr>
-          <w:noProof/>
-        </w:rPr>
-        <w:fldChar w:fldCharType="begin"/>
-      </w:r>
-      <w:r>
-        <w:rPr>
-          <w:noProof/>
-        </w:rPr>
-        <w:instrText xml:space="preserve"> PAGEREF _Toc419460407 \h </w:instrText>
-      </w:r>
-      <w:r>
-        <w:rPr>
-          <w:noProof/>
-        </w:rPr>
-      </w:r>
-      <w:r>
-        <w:rPr>
-          <w:noProof/>
-        </w:rPr>
-        <w:fldChar w:fldCharType="separate"/>
-      </w:r>
-      <w:r>
-        <w:rPr>
-          <w:noProof/>
-        </w:rPr>
-        <w:t>8</w:t>
+        <w:t>7</w:t>
       </w:r>
       <w:r>
         <w:rPr>
@@ -2576,7 +1945,7 @@
           <w:rFonts w:asciiTheme="minorHAnsi" w:hAnsiTheme="minorHAnsi"/>
         </w:rPr>
       </w:pPr>
-      <w:bookmarkStart w:id="6" w:name="_Toc419460394"/>
+      <w:bookmarkStart w:id="6" w:name="_Toc420584765"/>
       <w:bookmarkEnd w:id="0"/>
       <w:bookmarkEnd w:id="1"/>
       <w:bookmarkEnd w:id="2"/>
@@ -2590,6 +1959,12 @@
         <w:lastRenderedPageBreak/>
         <w:t>Business Requirements</w:t>
       </w:r>
+      <w:r>
+        <w:rPr>
+          <w:rFonts w:asciiTheme="minorHAnsi" w:hAnsiTheme="minorHAnsi"/>
+        </w:rPr>
+        <w:t xml:space="preserve"> &amp; Design</w:t>
+      </w:r>
       <w:bookmarkEnd w:id="6"/>
     </w:p>
     <w:p>
@@ -2603,7 +1978,7 @@
       <w:bookmarkStart w:id="7" w:name="_Toc342757859"/>
       <w:bookmarkStart w:id="8" w:name="_Toc346297767"/>
       <w:bookmarkStart w:id="9" w:name="_Toc404134497"/>
-      <w:bookmarkStart w:id="10" w:name="_Toc419460395"/>
+      <w:bookmarkStart w:id="10" w:name="_Toc420584766"/>
       <w:r>
         <w:rPr>
           <w:rFonts w:asciiTheme="minorHAnsi" w:hAnsiTheme="minorHAnsi"/>
@@ -2638,13 +2013,13 @@
         <w:rPr>
           <w:rFonts w:asciiTheme="minorHAnsi" w:hAnsiTheme="minorHAnsi"/>
         </w:rPr>
-        <w:t>additional waste types and billing methods</w:t>
+        <w:t>the remainder of the Disposal wor</w:t>
       </w:r>
       <w:r>
         <w:rPr>
           <w:rFonts w:asciiTheme="minorHAnsi" w:hAnsiTheme="minorHAnsi"/>
         </w:rPr>
-        <w:t xml:space="preserve">.  </w:t>
+        <w:t>k.</w:t>
       </w:r>
     </w:p>
     <w:p>
@@ -2654,10 +2029,10 @@
           <w:rFonts w:asciiTheme="minorHAnsi" w:hAnsiTheme="minorHAnsi"/>
         </w:rPr>
       </w:pPr>
-      <w:bookmarkStart w:id="11" w:name="_Toc419460396"/>
-      <w:bookmarkStart w:id="12" w:name="_Toc342757861"/>
-      <w:bookmarkStart w:id="13" w:name="_Toc346297769"/>
-      <w:bookmarkStart w:id="14" w:name="_Toc404134499"/>
+      <w:bookmarkStart w:id="11" w:name="_Toc342757861"/>
+      <w:bookmarkStart w:id="12" w:name="_Toc346297769"/>
+      <w:bookmarkStart w:id="13" w:name="_Toc404134499"/>
+      <w:bookmarkStart w:id="14" w:name="_Toc420584767"/>
       <w:r>
         <w:rPr>
           <w:rFonts w:asciiTheme="minorHAnsi" w:hAnsiTheme="minorHAnsi"/>
@@ -2670,7 +2045,7 @@
         </w:rPr>
         <w:t xml:space="preserve"> / Configuration</w:t>
       </w:r>
-      <w:bookmarkEnd w:id="11"/>
+      <w:bookmarkEnd w:id="14"/>
     </w:p>
     <w:p>
       <w:pPr>
@@ -3170,7 +2545,21 @@
               <w:rPr>
                 <w:rFonts w:asciiTheme="minorHAnsi" w:hAnsiTheme="minorHAnsi" w:cs="Arial"/>
               </w:rPr>
-              <w:t>Condition: if UoM &lt;&gt; Per Ton</w:t>
+              <w:t xml:space="preserve">Condition: if </w:t>
+            </w:r>
+            <w:proofErr w:type="spellStart"/>
+            <w:r>
+              <w:rPr>
+                <w:rFonts w:asciiTheme="minorHAnsi" w:hAnsiTheme="minorHAnsi" w:cs="Arial"/>
+              </w:rPr>
+              <w:t>UoM</w:t>
+            </w:r>
+            <w:proofErr w:type="spellEnd"/>
+            <w:r>
+              <w:rPr>
+                <w:rFonts w:asciiTheme="minorHAnsi" w:hAnsiTheme="minorHAnsi" w:cs="Arial"/>
+              </w:rPr>
+              <w:t xml:space="preserve"> &lt;&gt; Per Ton</w:t>
             </w:r>
           </w:p>
           <w:p>
@@ -3305,7 +2694,17 @@
                 <w:sz w:val="20"/>
                 <w:szCs w:val="20"/>
               </w:rPr>
-              <w:t>For "By the Load" , monthly disposal expense = I/C rate</w:t>
+              <w:t xml:space="preserve">For "By the Load" , monthly disposal expense = I/C </w:t>
+            </w:r>
+            <w:proofErr w:type="spellStart"/>
+            <w:r>
+              <w:rPr>
+                <w:rFonts w:asciiTheme="minorHAnsi" w:hAnsiTheme="minorHAnsi" w:cs="Helvetica"/>
+                <w:color w:val="333333"/>
+                <w:sz w:val="20"/>
+                <w:szCs w:val="20"/>
+              </w:rPr>
+              <w:t>rate</w:t>
             </w:r>
             <w:r>
               <w:rPr>
@@ -3315,8 +2714,31 @@
                 <w:sz w:val="20"/>
                 <w:szCs w:val="20"/>
               </w:rPr>
-              <w:t>hauls per month * qty</w:t>
-            </w:r>
+              <w:t>hauls</w:t>
+            </w:r>
+            <w:proofErr w:type="spellEnd"/>
+            <w:r>
+              <w:rPr>
+                <w:rStyle w:val="Emphasis"/>
+                <w:rFonts w:asciiTheme="minorHAnsi" w:hAnsiTheme="minorHAnsi" w:cs="Helvetica"/>
+                <w:color w:val="333333"/>
+                <w:sz w:val="20"/>
+                <w:szCs w:val="20"/>
+              </w:rPr>
+              <w:t xml:space="preserve"> per month * </w:t>
+            </w:r>
+            <w:proofErr w:type="spellStart"/>
+            <w:r>
+              <w:rPr>
+                <w:rStyle w:val="Emphasis"/>
+                <w:rFonts w:asciiTheme="minorHAnsi" w:hAnsiTheme="minorHAnsi" w:cs="Helvetica"/>
+                <w:color w:val="333333"/>
+                <w:sz w:val="20"/>
+                <w:szCs w:val="20"/>
+              </w:rPr>
+              <w:t>qty</w:t>
+            </w:r>
+            <w:proofErr w:type="spellEnd"/>
           </w:p>
           <w:p>
             <w:pPr>
@@ -3343,8 +2765,20 @@
                 <w:sz w:val="20"/>
                 <w:szCs w:val="20"/>
               </w:rPr>
-              <w:t>For "By the Yard", monthly disposal expense = I/C rate * container size in yards * hauls per month * qty</w:t>
-            </w:r>
+              <w:t xml:space="preserve">For "By the Yard", monthly disposal expense = I/C rate * container size in yards * hauls per month * </w:t>
+            </w:r>
+            <w:proofErr w:type="spellStart"/>
+            <w:r>
+              <w:rPr>
+                <w:rStyle w:val="Emphasis"/>
+                <w:rFonts w:asciiTheme="minorHAnsi" w:hAnsiTheme="minorHAnsi" w:cs="Helvetica"/>
+                <w:color w:val="333333"/>
+                <w:sz w:val="20"/>
+                <w:szCs w:val="20"/>
+              </w:rPr>
+              <w:t>qty</w:t>
+            </w:r>
+            <w:proofErr w:type="spellEnd"/>
           </w:p>
           <w:p>
             <w:pPr>
@@ -3371,17 +2805,49 @@
                 <w:sz w:val="20"/>
                 <w:szCs w:val="20"/>
               </w:rPr>
-              <w:t>For "By the Ton" monthly disposal expense = I/C rate * estimated tons per haul</w:t>
-            </w:r>
-            <w:r>
-              <w:rPr>
+              <w:t xml:space="preserve">For "By the Ton" monthly disposal expense = I/C rate * estimated tons per </w:t>
+            </w:r>
+            <w:proofErr w:type="spellStart"/>
+            <w:r>
+              <w:rPr>
+                <w:rStyle w:val="Emphasis"/>
                 <w:rFonts w:asciiTheme="minorHAnsi" w:hAnsiTheme="minorHAnsi" w:cs="Helvetica"/>
                 <w:color w:val="333333"/>
                 <w:sz w:val="20"/>
                 <w:szCs w:val="20"/>
               </w:rPr>
-              <w:t>hauls per month * qty</w:t>
-            </w:r>
+              <w:t>haul</w:t>
+            </w:r>
+            <w:r>
+              <w:rPr>
+                <w:rFonts w:asciiTheme="minorHAnsi" w:hAnsiTheme="minorHAnsi" w:cs="Helvetica"/>
+                <w:color w:val="333333"/>
+                <w:sz w:val="20"/>
+                <w:szCs w:val="20"/>
+              </w:rPr>
+              <w:t>hauls</w:t>
+            </w:r>
+            <w:proofErr w:type="spellEnd"/>
+            <w:r>
+              <w:rPr>
+                <w:rFonts w:asciiTheme="minorHAnsi" w:hAnsiTheme="minorHAnsi" w:cs="Helvetica"/>
+                <w:color w:val="333333"/>
+                <w:sz w:val="20"/>
+                <w:szCs w:val="20"/>
+              </w:rPr>
+              <w:t xml:space="preserve"> per month * </w:t>
+            </w:r>
+            <w:proofErr w:type="spellStart"/>
+            <w:r>
+              <w:rPr>
+                <w:rFonts w:asciiTheme="minorHAnsi" w:hAnsiTheme="minorHAnsi" w:cs="Helvetica"/>
+                <w:color w:val="333333"/>
+                <w:sz w:val="20"/>
+                <w:szCs w:val="20"/>
+              </w:rPr>
+              <w:t>qty</w:t>
+            </w:r>
+            <w:proofErr w:type="spellEnd"/>
           </w:p>
           <w:p>
             <w:pPr>
@@ -3393,679 +2859,6 @@
                 <w:rFonts w:asciiTheme="minorHAnsi" w:hAnsiTheme="minorHAnsi"/>
               </w:rPr>
             </w:pPr>
-          </w:p>
-        </w:tc>
-        <w:bookmarkStart w:id="15" w:name="_GoBack"/>
-        <w:bookmarkEnd w:id="15"/>
-      </w:tr>
-      <w:tr>
-        <w:trPr>
-          <w:trHeight w:val="773"/>
-        </w:trPr>
-        <w:tc>
-          <w:tcPr>
-            <w:tcW w:w="3960" w:type="dxa"/>
-            <w:vAlign w:val="center"/>
-          </w:tcPr>
-          <w:p>
-            <w:pPr>
-              <w:pStyle w:val="ListParagraph"/>
-              <w:numPr>
-                <w:ilvl w:val="0"/>
-                <w:numId w:val="28"/>
-              </w:numPr>
-              <w:rPr>
-                <w:rFonts w:asciiTheme="minorHAnsi" w:hAnsiTheme="minorHAnsi"/>
-              </w:rPr>
-            </w:pPr>
-          </w:p>
-          <w:p>
-            <w:pPr>
-              <w:rPr>
-                <w:rFonts w:asciiTheme="minorHAnsi" w:hAnsiTheme="minorHAnsi"/>
-              </w:rPr>
-            </w:pPr>
-            <w:r>
-              <w:rPr>
-                <w:rFonts w:asciiTheme="minorHAnsi" w:hAnsiTheme="minorHAnsi" w:cs="Helvetica"/>
-                <w:color w:val="333333"/>
-                <w:shd w:val="clear" w:color="auto" w:fill="FFFFFF"/>
-              </w:rPr>
-              <w:t>Disposal Rate cannot be negative for non-recycling waste types</w:t>
-            </w:r>
-          </w:p>
-        </w:tc>
-        <w:tc>
-          <w:tcPr>
-            <w:tcW w:w="4950" w:type="dxa"/>
-            <w:vAlign w:val="center"/>
-          </w:tcPr>
-          <w:p>
-            <w:pPr>
-              <w:pStyle w:val="ListParagraph"/>
-              <w:numPr>
-                <w:ilvl w:val="0"/>
-                <w:numId w:val="34"/>
-              </w:numPr>
-              <w:ind w:left="342"/>
-              <w:textAlignment w:val="center"/>
-              <w:rPr>
-                <w:rFonts w:asciiTheme="minorHAnsi" w:eastAsia="Times New Roman" w:hAnsiTheme="minorHAnsi"/>
-              </w:rPr>
-            </w:pPr>
-            <w:r>
-              <w:rPr>
-                <w:rFonts w:asciiTheme="minorHAnsi" w:hAnsiTheme="minorHAnsi" w:cs="Arial"/>
-              </w:rPr>
-              <w:t>Change line level validation rule: Check Core Price for Negative Value</w:t>
-            </w:r>
-          </w:p>
-          <w:p>
-            <w:pPr>
-              <w:pStyle w:val="ListParagraph"/>
-              <w:numPr>
-                <w:ilvl w:val="0"/>
-                <w:numId w:val="34"/>
-              </w:numPr>
-              <w:ind w:left="342"/>
-              <w:textAlignment w:val="center"/>
-              <w:rPr>
-                <w:rFonts w:asciiTheme="minorHAnsi" w:eastAsia="Times New Roman" w:hAnsiTheme="minorHAnsi"/>
-              </w:rPr>
-            </w:pPr>
-            <w:r>
-              <w:rPr>
-                <w:rFonts w:asciiTheme="minorHAnsi" w:hAnsiTheme="minorHAnsi" w:cs="Arial"/>
-              </w:rPr>
-              <w:t>Change to advanced condition:</w:t>
-            </w:r>
-          </w:p>
-          <w:p>
-            <w:pPr>
-              <w:ind w:left="-18"/>
-              <w:textAlignment w:val="center"/>
-              <w:rPr>
-                <w:rFonts w:ascii="Courier New" w:eastAsia="Times New Roman" w:hAnsi="Courier New" w:cs="Courier New"/>
-                <w:sz w:val="14"/>
-                <w:szCs w:val="14"/>
-              </w:rPr>
-            </w:pPr>
-            <w:r>
-              <w:rPr>
-                <w:rFonts w:ascii="Courier New" w:eastAsia="Times New Roman" w:hAnsi="Courier New" w:cs="Courier New"/>
-                <w:sz w:val="14"/>
-                <w:szCs w:val="14"/>
-              </w:rPr>
-              <w:t>result = false;</w:t>
-            </w:r>
-          </w:p>
-          <w:p>
-            <w:pPr>
-              <w:ind w:left="-18"/>
-              <w:textAlignment w:val="center"/>
-              <w:rPr>
-                <w:rFonts w:ascii="Courier New" w:eastAsia="Times New Roman" w:hAnsi="Courier New" w:cs="Courier New"/>
-                <w:sz w:val="14"/>
-                <w:szCs w:val="14"/>
-              </w:rPr>
-            </w:pPr>
-          </w:p>
-          <w:p>
-            <w:pPr>
-              <w:ind w:left="-18"/>
-              <w:textAlignment w:val="center"/>
-              <w:rPr>
-                <w:rFonts w:ascii="Courier New" w:eastAsia="Times New Roman" w:hAnsi="Courier New" w:cs="Courier New"/>
-                <w:sz w:val="14"/>
-                <w:szCs w:val="14"/>
-              </w:rPr>
-            </w:pPr>
-            <w:r>
-              <w:rPr>
-                <w:rFonts w:ascii="Courier New" w:eastAsia="Times New Roman" w:hAnsi="Courier New" w:cs="Courier New"/>
-                <w:sz w:val="14"/>
-                <w:szCs w:val="14"/>
-              </w:rPr>
-              <w:t>priceCheck = false;</w:t>
-            </w:r>
-          </w:p>
-          <w:p>
-            <w:pPr>
-              <w:ind w:left="-18"/>
-              <w:textAlignment w:val="center"/>
-              <w:rPr>
-                <w:rFonts w:ascii="Courier New" w:eastAsia="Times New Roman" w:hAnsi="Courier New" w:cs="Courier New"/>
-                <w:sz w:val="14"/>
-                <w:szCs w:val="14"/>
-              </w:rPr>
-            </w:pPr>
-            <w:r>
-              <w:rPr>
-                <w:rFonts w:ascii="Courier New" w:eastAsia="Times New Roman" w:hAnsi="Courier New" w:cs="Courier New"/>
-                <w:sz w:val="14"/>
-                <w:szCs w:val="14"/>
-              </w:rPr>
-              <w:t>rateCheck = false;</w:t>
-            </w:r>
-          </w:p>
-          <w:p>
-            <w:pPr>
-              <w:ind w:left="-18"/>
-              <w:textAlignment w:val="center"/>
-              <w:rPr>
-                <w:rFonts w:ascii="Courier New" w:eastAsia="Times New Roman" w:hAnsi="Courier New" w:cs="Courier New"/>
-                <w:sz w:val="14"/>
-                <w:szCs w:val="14"/>
-              </w:rPr>
-            </w:pPr>
-            <w:r>
-              <w:rPr>
-                <w:rFonts w:ascii="Courier New" w:eastAsia="Times New Roman" w:hAnsi="Courier New" w:cs="Courier New"/>
-                <w:sz w:val="14"/>
-                <w:szCs w:val="14"/>
-              </w:rPr>
-              <w:t>wasteCheck = false;</w:t>
-            </w:r>
-          </w:p>
-          <w:p>
-            <w:pPr>
-              <w:ind w:left="-18"/>
-              <w:textAlignment w:val="center"/>
-              <w:rPr>
-                <w:rFonts w:ascii="Courier New" w:eastAsia="Times New Roman" w:hAnsi="Courier New" w:cs="Courier New"/>
-                <w:sz w:val="14"/>
-                <w:szCs w:val="14"/>
-              </w:rPr>
-            </w:pPr>
-          </w:p>
-          <w:p>
-            <w:pPr>
-              <w:ind w:left="-18"/>
-              <w:textAlignment w:val="center"/>
-              <w:rPr>
-                <w:rFonts w:ascii="Courier New" w:eastAsia="Times New Roman" w:hAnsi="Courier New" w:cs="Courier New"/>
-                <w:sz w:val="14"/>
-                <w:szCs w:val="14"/>
-              </w:rPr>
-            </w:pPr>
-            <w:r>
-              <w:rPr>
-                <w:rFonts w:ascii="Courier New" w:eastAsia="Times New Roman" w:hAnsi="Courier New" w:cs="Courier New"/>
-                <w:sz w:val="14"/>
-                <w:szCs w:val="14"/>
-              </w:rPr>
-              <w:t>recyclingWastes = string[];</w:t>
-            </w:r>
-          </w:p>
-          <w:p>
-            <w:pPr>
-              <w:ind w:left="-18"/>
-              <w:textAlignment w:val="center"/>
-              <w:rPr>
-                <w:rFonts w:ascii="Courier New" w:eastAsia="Times New Roman" w:hAnsi="Courier New" w:cs="Courier New"/>
-                <w:sz w:val="14"/>
-                <w:szCs w:val="14"/>
-              </w:rPr>
-            </w:pPr>
-          </w:p>
-          <w:p>
-            <w:pPr>
-              <w:ind w:left="-18"/>
-              <w:textAlignment w:val="center"/>
-              <w:rPr>
-                <w:rFonts w:ascii="Courier New" w:eastAsia="Times New Roman" w:hAnsi="Courier New" w:cs="Courier New"/>
-                <w:sz w:val="14"/>
-                <w:szCs w:val="14"/>
-              </w:rPr>
-            </w:pPr>
-            <w:r>
-              <w:rPr>
-                <w:rFonts w:ascii="Courier New" w:eastAsia="Times New Roman" w:hAnsi="Courier New" w:cs="Courier New"/>
-                <w:sz w:val="14"/>
-                <w:szCs w:val="14"/>
-              </w:rPr>
-              <w:t>wasteTypeRecs = bmql("SELECT Is_Recycling, wasteType FROM Div_Waste_Types WHERE division = $division_quote");</w:t>
-            </w:r>
-          </w:p>
-          <w:p>
-            <w:pPr>
-              <w:ind w:left="-18"/>
-              <w:textAlignment w:val="center"/>
-              <w:rPr>
-                <w:rFonts w:ascii="Courier New" w:eastAsia="Times New Roman" w:hAnsi="Courier New" w:cs="Courier New"/>
-                <w:sz w:val="14"/>
-                <w:szCs w:val="14"/>
-              </w:rPr>
-            </w:pPr>
-            <w:r>
-              <w:rPr>
-                <w:rFonts w:ascii="Courier New" w:eastAsia="Times New Roman" w:hAnsi="Courier New" w:cs="Courier New"/>
-                <w:sz w:val="14"/>
-                <w:szCs w:val="14"/>
-              </w:rPr>
-              <w:t>for rec in wasteTypeRecs{</w:t>
-            </w:r>
-          </w:p>
-          <w:p>
-            <w:pPr>
-              <w:ind w:left="-18"/>
-              <w:textAlignment w:val="center"/>
-              <w:rPr>
-                <w:rFonts w:ascii="Courier New" w:eastAsia="Times New Roman" w:hAnsi="Courier New" w:cs="Courier New"/>
-                <w:sz w:val="14"/>
-                <w:szCs w:val="14"/>
-              </w:rPr>
-            </w:pPr>
-            <w:r>
-              <w:rPr>
-                <w:rFonts w:ascii="Courier New" w:eastAsia="Times New Roman" w:hAnsi="Courier New" w:cs="Courier New"/>
-                <w:sz w:val="14"/>
-                <w:szCs w:val="14"/>
-              </w:rPr>
-              <w:tab/>
-              <w:t>if (get(rec, "Is_Recycling") == "1"){</w:t>
-            </w:r>
-          </w:p>
-          <w:p>
-            <w:pPr>
-              <w:ind w:left="-18"/>
-              <w:textAlignment w:val="center"/>
-              <w:rPr>
-                <w:rFonts w:ascii="Courier New" w:eastAsia="Times New Roman" w:hAnsi="Courier New" w:cs="Courier New"/>
-                <w:sz w:val="14"/>
-                <w:szCs w:val="14"/>
-              </w:rPr>
-            </w:pPr>
-            <w:r>
-              <w:rPr>
-                <w:rFonts w:ascii="Courier New" w:eastAsia="Times New Roman" w:hAnsi="Courier New" w:cs="Courier New"/>
-                <w:sz w:val="14"/>
-                <w:szCs w:val="14"/>
-              </w:rPr>
-              <w:tab/>
-            </w:r>
-            <w:r>
-              <w:rPr>
-                <w:rFonts w:ascii="Courier New" w:eastAsia="Times New Roman" w:hAnsi="Courier New" w:cs="Courier New"/>
-                <w:sz w:val="14"/>
-                <w:szCs w:val="14"/>
-              </w:rPr>
-              <w:tab/>
-              <w:t>append(recyclingWastes, get(rec, "wasteType"));</w:t>
-            </w:r>
-          </w:p>
-          <w:p>
-            <w:pPr>
-              <w:ind w:left="-18"/>
-              <w:textAlignment w:val="center"/>
-              <w:rPr>
-                <w:rFonts w:ascii="Courier New" w:eastAsia="Times New Roman" w:hAnsi="Courier New" w:cs="Courier New"/>
-                <w:sz w:val="14"/>
-                <w:szCs w:val="14"/>
-              </w:rPr>
-            </w:pPr>
-            <w:r>
-              <w:rPr>
-                <w:rFonts w:ascii="Courier New" w:eastAsia="Times New Roman" w:hAnsi="Courier New" w:cs="Courier New"/>
-                <w:sz w:val="14"/>
-                <w:szCs w:val="14"/>
-              </w:rPr>
-              <w:tab/>
-              <w:t>}</w:t>
-            </w:r>
-          </w:p>
-          <w:p>
-            <w:pPr>
-              <w:ind w:left="-18"/>
-              <w:textAlignment w:val="center"/>
-              <w:rPr>
-                <w:rFonts w:ascii="Courier New" w:eastAsia="Times New Roman" w:hAnsi="Courier New" w:cs="Courier New"/>
-                <w:sz w:val="14"/>
-                <w:szCs w:val="14"/>
-              </w:rPr>
-            </w:pPr>
-            <w:r>
-              <w:rPr>
-                <w:rFonts w:ascii="Courier New" w:eastAsia="Times New Roman" w:hAnsi="Courier New" w:cs="Courier New"/>
-                <w:sz w:val="14"/>
-                <w:szCs w:val="14"/>
-              </w:rPr>
-              <w:t>}</w:t>
-            </w:r>
-          </w:p>
-          <w:p>
-            <w:pPr>
-              <w:ind w:left="-18"/>
-              <w:textAlignment w:val="center"/>
-              <w:rPr>
-                <w:rFonts w:ascii="Courier New" w:eastAsia="Times New Roman" w:hAnsi="Courier New" w:cs="Courier New"/>
-                <w:sz w:val="14"/>
-                <w:szCs w:val="14"/>
-              </w:rPr>
-            </w:pPr>
-          </w:p>
-          <w:p>
-            <w:pPr>
-              <w:ind w:left="-18"/>
-              <w:textAlignment w:val="center"/>
-              <w:rPr>
-                <w:rFonts w:ascii="Courier New" w:eastAsia="Times New Roman" w:hAnsi="Courier New" w:cs="Courier New"/>
-                <w:sz w:val="14"/>
-                <w:szCs w:val="14"/>
-              </w:rPr>
-            </w:pPr>
-            <w:r>
-              <w:rPr>
-                <w:rFonts w:ascii="Courier New" w:eastAsia="Times New Roman" w:hAnsi="Courier New" w:cs="Courier New"/>
-                <w:sz w:val="14"/>
-                <w:szCs w:val="14"/>
-              </w:rPr>
-              <w:t>for line in line_process{</w:t>
-            </w:r>
-          </w:p>
-          <w:p>
-            <w:pPr>
-              <w:ind w:left="-18"/>
-              <w:textAlignment w:val="center"/>
-              <w:rPr>
-                <w:rFonts w:ascii="Courier New" w:eastAsia="Times New Roman" w:hAnsi="Courier New" w:cs="Courier New"/>
-                <w:sz w:val="14"/>
-                <w:szCs w:val="14"/>
-              </w:rPr>
-            </w:pPr>
-            <w:r>
-              <w:rPr>
-                <w:rFonts w:ascii="Courier New" w:eastAsia="Times New Roman" w:hAnsi="Courier New" w:cs="Courier New"/>
-                <w:sz w:val="14"/>
-                <w:szCs w:val="14"/>
-              </w:rPr>
-              <w:tab/>
-              <w:t>if(line._document_number == _system_current_document_number){</w:t>
-            </w:r>
-          </w:p>
-          <w:p>
-            <w:pPr>
-              <w:ind w:left="-18"/>
-              <w:textAlignment w:val="center"/>
-              <w:rPr>
-                <w:rFonts w:ascii="Courier New" w:eastAsia="Times New Roman" w:hAnsi="Courier New" w:cs="Courier New"/>
-                <w:sz w:val="14"/>
-                <w:szCs w:val="14"/>
-              </w:rPr>
-            </w:pPr>
-            <w:r>
-              <w:rPr>
-                <w:rFonts w:ascii="Courier New" w:eastAsia="Times New Roman" w:hAnsi="Courier New" w:cs="Courier New"/>
-                <w:sz w:val="14"/>
-                <w:szCs w:val="14"/>
-              </w:rPr>
-              <w:tab/>
-            </w:r>
-            <w:r>
-              <w:rPr>
-                <w:rFonts w:ascii="Courier New" w:eastAsia="Times New Roman" w:hAnsi="Courier New" w:cs="Courier New"/>
-                <w:sz w:val="14"/>
-                <w:szCs w:val="14"/>
-              </w:rPr>
-              <w:tab/>
-              <w:t>if (line.rateType_line == "Disposal"){</w:t>
-            </w:r>
-          </w:p>
-          <w:p>
-            <w:pPr>
-              <w:ind w:left="-18"/>
-              <w:textAlignment w:val="center"/>
-              <w:rPr>
-                <w:rFonts w:ascii="Courier New" w:eastAsia="Times New Roman" w:hAnsi="Courier New" w:cs="Courier New"/>
-                <w:sz w:val="14"/>
-                <w:szCs w:val="14"/>
-              </w:rPr>
-            </w:pPr>
-            <w:r>
-              <w:rPr>
-                <w:rFonts w:ascii="Courier New" w:eastAsia="Times New Roman" w:hAnsi="Courier New" w:cs="Courier New"/>
-                <w:sz w:val="14"/>
-                <w:szCs w:val="14"/>
-              </w:rPr>
-              <w:tab/>
-            </w:r>
-            <w:r>
-              <w:rPr>
-                <w:rFonts w:ascii="Courier New" w:eastAsia="Times New Roman" w:hAnsi="Courier New" w:cs="Courier New"/>
-                <w:sz w:val="14"/>
-                <w:szCs w:val="14"/>
-              </w:rPr>
-              <w:tab/>
-            </w:r>
-            <w:r>
-              <w:rPr>
-                <w:rFonts w:ascii="Courier New" w:eastAsia="Times New Roman" w:hAnsi="Courier New" w:cs="Courier New"/>
-                <w:sz w:val="14"/>
-                <w:szCs w:val="14"/>
-              </w:rPr>
-              <w:tab/>
-              <w:t>rateCheck = true;</w:t>
-            </w:r>
-          </w:p>
-          <w:p>
-            <w:pPr>
-              <w:ind w:left="-18"/>
-              <w:textAlignment w:val="center"/>
-              <w:rPr>
-                <w:rFonts w:ascii="Courier New" w:eastAsia="Times New Roman" w:hAnsi="Courier New" w:cs="Courier New"/>
-                <w:sz w:val="14"/>
-                <w:szCs w:val="14"/>
-              </w:rPr>
-            </w:pPr>
-            <w:r>
-              <w:rPr>
-                <w:rFonts w:ascii="Courier New" w:eastAsia="Times New Roman" w:hAnsi="Courier New" w:cs="Courier New"/>
-                <w:sz w:val="14"/>
-                <w:szCs w:val="14"/>
-              </w:rPr>
-              <w:tab/>
-            </w:r>
-            <w:r>
-              <w:rPr>
-                <w:rFonts w:ascii="Courier New" w:eastAsia="Times New Roman" w:hAnsi="Courier New" w:cs="Courier New"/>
-                <w:sz w:val="14"/>
-                <w:szCs w:val="14"/>
-              </w:rPr>
-              <w:tab/>
-              <w:t>}</w:t>
-            </w:r>
-          </w:p>
-          <w:p>
-            <w:pPr>
-              <w:ind w:left="-18"/>
-              <w:textAlignment w:val="center"/>
-              <w:rPr>
-                <w:rFonts w:ascii="Courier New" w:eastAsia="Times New Roman" w:hAnsi="Courier New" w:cs="Courier New"/>
-                <w:sz w:val="14"/>
-                <w:szCs w:val="14"/>
-              </w:rPr>
-            </w:pPr>
-            <w:r>
-              <w:rPr>
-                <w:rFonts w:ascii="Courier New" w:eastAsia="Times New Roman" w:hAnsi="Courier New" w:cs="Courier New"/>
-                <w:sz w:val="14"/>
-                <w:szCs w:val="14"/>
-              </w:rPr>
-              <w:tab/>
-            </w:r>
-            <w:r>
-              <w:rPr>
-                <w:rFonts w:ascii="Courier New" w:eastAsia="Times New Roman" w:hAnsi="Courier New" w:cs="Courier New"/>
-                <w:sz w:val="14"/>
-                <w:szCs w:val="14"/>
-              </w:rPr>
-              <w:tab/>
-              <w:t>if (findinarray(recyclingWastes, line.wasteType_line) &lt;&gt; -1){</w:t>
-            </w:r>
-          </w:p>
-          <w:p>
-            <w:pPr>
-              <w:ind w:left="-18"/>
-              <w:textAlignment w:val="center"/>
-              <w:rPr>
-                <w:rFonts w:ascii="Courier New" w:eastAsia="Times New Roman" w:hAnsi="Courier New" w:cs="Courier New"/>
-                <w:sz w:val="14"/>
-                <w:szCs w:val="14"/>
-              </w:rPr>
-            </w:pPr>
-            <w:r>
-              <w:rPr>
-                <w:rFonts w:ascii="Courier New" w:eastAsia="Times New Roman" w:hAnsi="Courier New" w:cs="Courier New"/>
-                <w:sz w:val="14"/>
-                <w:szCs w:val="14"/>
-              </w:rPr>
-              <w:tab/>
-            </w:r>
-            <w:r>
-              <w:rPr>
-                <w:rFonts w:ascii="Courier New" w:eastAsia="Times New Roman" w:hAnsi="Courier New" w:cs="Courier New"/>
-                <w:sz w:val="14"/>
-                <w:szCs w:val="14"/>
-              </w:rPr>
-              <w:tab/>
-            </w:r>
-            <w:r>
-              <w:rPr>
-                <w:rFonts w:ascii="Courier New" w:eastAsia="Times New Roman" w:hAnsi="Courier New" w:cs="Courier New"/>
-                <w:sz w:val="14"/>
-                <w:szCs w:val="14"/>
-              </w:rPr>
-              <w:tab/>
-              <w:t>wasteCheck = true;</w:t>
-            </w:r>
-          </w:p>
-          <w:p>
-            <w:pPr>
-              <w:ind w:left="-18"/>
-              <w:textAlignment w:val="center"/>
-              <w:rPr>
-                <w:rFonts w:ascii="Courier New" w:eastAsia="Times New Roman" w:hAnsi="Courier New" w:cs="Courier New"/>
-                <w:sz w:val="14"/>
-                <w:szCs w:val="14"/>
-              </w:rPr>
-            </w:pPr>
-            <w:r>
-              <w:rPr>
-                <w:rFonts w:ascii="Courier New" w:eastAsia="Times New Roman" w:hAnsi="Courier New" w:cs="Courier New"/>
-                <w:sz w:val="14"/>
-                <w:szCs w:val="14"/>
-              </w:rPr>
-              <w:tab/>
-            </w:r>
-            <w:r>
-              <w:rPr>
-                <w:rFonts w:ascii="Courier New" w:eastAsia="Times New Roman" w:hAnsi="Courier New" w:cs="Courier New"/>
-                <w:sz w:val="14"/>
-                <w:szCs w:val="14"/>
-              </w:rPr>
-              <w:tab/>
-              <w:t>}</w:t>
-            </w:r>
-          </w:p>
-          <w:p>
-            <w:pPr>
-              <w:ind w:left="-18"/>
-              <w:textAlignment w:val="center"/>
-              <w:rPr>
-                <w:rFonts w:ascii="Courier New" w:eastAsia="Times New Roman" w:hAnsi="Courier New" w:cs="Courier New"/>
-                <w:sz w:val="14"/>
-                <w:szCs w:val="14"/>
-              </w:rPr>
-            </w:pPr>
-            <w:r>
-              <w:rPr>
-                <w:rFonts w:ascii="Courier New" w:eastAsia="Times New Roman" w:hAnsi="Courier New" w:cs="Courier New"/>
-                <w:sz w:val="14"/>
-                <w:szCs w:val="14"/>
-              </w:rPr>
-              <w:tab/>
-              <w:t>}</w:t>
-            </w:r>
-          </w:p>
-          <w:p>
-            <w:pPr>
-              <w:ind w:left="-18"/>
-              <w:textAlignment w:val="center"/>
-              <w:rPr>
-                <w:rFonts w:ascii="Courier New" w:eastAsia="Times New Roman" w:hAnsi="Courier New" w:cs="Courier New"/>
-                <w:sz w:val="14"/>
-                <w:szCs w:val="14"/>
-              </w:rPr>
-            </w:pPr>
-            <w:r>
-              <w:rPr>
-                <w:rFonts w:ascii="Courier New" w:eastAsia="Times New Roman" w:hAnsi="Courier New" w:cs="Courier New"/>
-                <w:sz w:val="14"/>
-                <w:szCs w:val="14"/>
-              </w:rPr>
-              <w:t>}</w:t>
-            </w:r>
-          </w:p>
-          <w:p>
-            <w:pPr>
-              <w:ind w:left="-18"/>
-              <w:textAlignment w:val="center"/>
-              <w:rPr>
-                <w:rFonts w:ascii="Courier New" w:eastAsia="Times New Roman" w:hAnsi="Courier New" w:cs="Courier New"/>
-                <w:sz w:val="14"/>
-                <w:szCs w:val="14"/>
-              </w:rPr>
-            </w:pPr>
-          </w:p>
-          <w:p>
-            <w:pPr>
-              <w:ind w:left="-18"/>
-              <w:textAlignment w:val="center"/>
-              <w:rPr>
-                <w:rFonts w:ascii="Courier New" w:eastAsia="Times New Roman" w:hAnsi="Courier New" w:cs="Courier New"/>
-                <w:sz w:val="14"/>
-                <w:szCs w:val="14"/>
-              </w:rPr>
-            </w:pPr>
-            <w:r>
-              <w:rPr>
-                <w:rFonts w:ascii="Courier New" w:eastAsia="Times New Roman" w:hAnsi="Courier New" w:cs="Courier New"/>
-                <w:sz w:val="14"/>
-                <w:szCs w:val="14"/>
-              </w:rPr>
-              <w:t>result = not(rateCheck AND wasteCheck);</w:t>
-            </w:r>
-          </w:p>
-          <w:p>
-            <w:pPr>
-              <w:ind w:left="-18"/>
-              <w:textAlignment w:val="center"/>
-              <w:rPr>
-                <w:rFonts w:ascii="Courier New" w:eastAsia="Times New Roman" w:hAnsi="Courier New" w:cs="Courier New"/>
-                <w:sz w:val="14"/>
-                <w:szCs w:val="14"/>
-              </w:rPr>
-            </w:pPr>
-          </w:p>
-          <w:p>
-            <w:pPr>
-              <w:ind w:left="-18"/>
-              <w:textAlignment w:val="center"/>
-              <w:rPr>
-                <w:rFonts w:asciiTheme="minorHAnsi" w:eastAsia="Times New Roman" w:hAnsiTheme="minorHAnsi" w:cs="Courier New"/>
-                <w:b/>
-                <w:sz w:val="16"/>
-                <w:szCs w:val="16"/>
-              </w:rPr>
-            </w:pPr>
-            <w:r>
-              <w:rPr>
-                <w:rFonts w:ascii="Courier New" w:eastAsia="Times New Roman" w:hAnsi="Courier New" w:cs="Courier New"/>
-                <w:sz w:val="14"/>
-                <w:szCs w:val="14"/>
-              </w:rPr>
-              <w:t>return result;</w:t>
-            </w:r>
           </w:p>
         </w:tc>
       </w:tr>
@@ -4089,13 +2882,6 @@
                 <w:rFonts w:asciiTheme="minorHAnsi" w:hAnsiTheme="minorHAnsi"/>
               </w:rPr>
             </w:pPr>
-            <w:r>
-              <w:rPr>
-                <w:rFonts w:asciiTheme="minorHAnsi" w:hAnsiTheme="minorHAnsi"/>
-              </w:rPr>
-              <w:lastRenderedPageBreak/>
-              <w:t xml:space="preserve"> </w:t>
-            </w:r>
           </w:p>
           <w:p>
             <w:pPr>
@@ -4109,7 +2895,7 @@
                 <w:color w:val="333333"/>
                 <w:shd w:val="clear" w:color="auto" w:fill="FFFFFF"/>
               </w:rPr>
-              <w:t>Hide 'Tons Included in Haul Rate' for Per Yard or Per Load Flat Rate quotes</w:t>
+              <w:t>Disposal Rate cannot be negative for non-recycling waste types</w:t>
             </w:r>
           </w:p>
         </w:tc>
@@ -4120,18 +2906,1037 @@
           </w:tcPr>
           <w:p>
             <w:pPr>
-              <w:tabs>
-                <w:tab w:val="left" w:pos="293"/>
-              </w:tabs>
-              <w:rPr>
-                <w:rFonts w:asciiTheme="minorHAnsi" w:hAnsiTheme="minorHAnsi"/>
+              <w:pStyle w:val="ListParagraph"/>
+              <w:numPr>
+                <w:ilvl w:val="0"/>
+                <w:numId w:val="34"/>
+              </w:numPr>
+              <w:ind w:left="342"/>
+              <w:textAlignment w:val="center"/>
+              <w:rPr>
+                <w:rFonts w:asciiTheme="minorHAnsi" w:eastAsia="Times New Roman" w:hAnsiTheme="minorHAnsi"/>
               </w:rPr>
             </w:pPr>
             <w:r>
               <w:rPr>
-                <w:rFonts w:asciiTheme="minorHAnsi" w:hAnsiTheme="minorHAnsi"/>
-              </w:rPr>
-              <w:t>Add constraint rule</w:t>
+                <w:rFonts w:asciiTheme="minorHAnsi" w:hAnsiTheme="minorHAnsi" w:cs="Arial"/>
+              </w:rPr>
+              <w:t>Change line level validation rule: Check Core Price for Negative Value</w:t>
+            </w:r>
+          </w:p>
+          <w:p>
+            <w:pPr>
+              <w:pStyle w:val="ListParagraph"/>
+              <w:numPr>
+                <w:ilvl w:val="0"/>
+                <w:numId w:val="34"/>
+              </w:numPr>
+              <w:ind w:left="342"/>
+              <w:textAlignment w:val="center"/>
+              <w:rPr>
+                <w:rFonts w:asciiTheme="minorHAnsi" w:eastAsia="Times New Roman" w:hAnsiTheme="minorHAnsi"/>
+              </w:rPr>
+            </w:pPr>
+            <w:r>
+              <w:rPr>
+                <w:rFonts w:asciiTheme="minorHAnsi" w:hAnsiTheme="minorHAnsi" w:cs="Arial"/>
+              </w:rPr>
+              <w:t>Change to advanced condition:</w:t>
+            </w:r>
+          </w:p>
+          <w:p>
+            <w:pPr>
+              <w:ind w:left="-18"/>
+              <w:textAlignment w:val="center"/>
+              <w:rPr>
+                <w:rFonts w:ascii="Courier New" w:eastAsia="Times New Roman" w:hAnsi="Courier New" w:cs="Courier New"/>
+                <w:sz w:val="14"/>
+                <w:szCs w:val="14"/>
+              </w:rPr>
+            </w:pPr>
+            <w:r>
+              <w:rPr>
+                <w:rFonts w:ascii="Courier New" w:eastAsia="Times New Roman" w:hAnsi="Courier New" w:cs="Courier New"/>
+                <w:sz w:val="14"/>
+                <w:szCs w:val="14"/>
+              </w:rPr>
+              <w:t>result = false;</w:t>
+            </w:r>
+          </w:p>
+          <w:p>
+            <w:pPr>
+              <w:ind w:left="-18"/>
+              <w:textAlignment w:val="center"/>
+              <w:rPr>
+                <w:rFonts w:ascii="Courier New" w:eastAsia="Times New Roman" w:hAnsi="Courier New" w:cs="Courier New"/>
+                <w:sz w:val="14"/>
+                <w:szCs w:val="14"/>
+              </w:rPr>
+            </w:pPr>
+          </w:p>
+          <w:p>
+            <w:pPr>
+              <w:ind w:left="-18"/>
+              <w:textAlignment w:val="center"/>
+              <w:rPr>
+                <w:rFonts w:ascii="Courier New" w:eastAsia="Times New Roman" w:hAnsi="Courier New" w:cs="Courier New"/>
+                <w:sz w:val="14"/>
+                <w:szCs w:val="14"/>
+              </w:rPr>
+            </w:pPr>
+            <w:proofErr w:type="spellStart"/>
+            <w:r>
+              <w:rPr>
+                <w:rFonts w:ascii="Courier New" w:eastAsia="Times New Roman" w:hAnsi="Courier New" w:cs="Courier New"/>
+                <w:sz w:val="14"/>
+                <w:szCs w:val="14"/>
+              </w:rPr>
+              <w:t>priceCheck</w:t>
+            </w:r>
+            <w:proofErr w:type="spellEnd"/>
+            <w:r>
+              <w:rPr>
+                <w:rFonts w:ascii="Courier New" w:eastAsia="Times New Roman" w:hAnsi="Courier New" w:cs="Courier New"/>
+                <w:sz w:val="14"/>
+                <w:szCs w:val="14"/>
+              </w:rPr>
+              <w:t xml:space="preserve"> = false;</w:t>
+            </w:r>
+          </w:p>
+          <w:p>
+            <w:pPr>
+              <w:ind w:left="-18"/>
+              <w:textAlignment w:val="center"/>
+              <w:rPr>
+                <w:rFonts w:ascii="Courier New" w:eastAsia="Times New Roman" w:hAnsi="Courier New" w:cs="Courier New"/>
+                <w:sz w:val="14"/>
+                <w:szCs w:val="14"/>
+              </w:rPr>
+            </w:pPr>
+            <w:proofErr w:type="spellStart"/>
+            <w:r>
+              <w:rPr>
+                <w:rFonts w:ascii="Courier New" w:eastAsia="Times New Roman" w:hAnsi="Courier New" w:cs="Courier New"/>
+                <w:sz w:val="14"/>
+                <w:szCs w:val="14"/>
+              </w:rPr>
+              <w:t>rateCheck</w:t>
+            </w:r>
+            <w:proofErr w:type="spellEnd"/>
+            <w:r>
+              <w:rPr>
+                <w:rFonts w:ascii="Courier New" w:eastAsia="Times New Roman" w:hAnsi="Courier New" w:cs="Courier New"/>
+                <w:sz w:val="14"/>
+                <w:szCs w:val="14"/>
+              </w:rPr>
+              <w:t xml:space="preserve"> = false;</w:t>
+            </w:r>
+          </w:p>
+          <w:p>
+            <w:pPr>
+              <w:ind w:left="-18"/>
+              <w:textAlignment w:val="center"/>
+              <w:rPr>
+                <w:rFonts w:ascii="Courier New" w:eastAsia="Times New Roman" w:hAnsi="Courier New" w:cs="Courier New"/>
+                <w:sz w:val="14"/>
+                <w:szCs w:val="14"/>
+              </w:rPr>
+            </w:pPr>
+            <w:proofErr w:type="spellStart"/>
+            <w:r>
+              <w:rPr>
+                <w:rFonts w:ascii="Courier New" w:eastAsia="Times New Roman" w:hAnsi="Courier New" w:cs="Courier New"/>
+                <w:sz w:val="14"/>
+                <w:szCs w:val="14"/>
+              </w:rPr>
+              <w:t>wasteCheck</w:t>
+            </w:r>
+            <w:proofErr w:type="spellEnd"/>
+            <w:r>
+              <w:rPr>
+                <w:rFonts w:ascii="Courier New" w:eastAsia="Times New Roman" w:hAnsi="Courier New" w:cs="Courier New"/>
+                <w:sz w:val="14"/>
+                <w:szCs w:val="14"/>
+              </w:rPr>
+              <w:t xml:space="preserve"> = false;</w:t>
+            </w:r>
+          </w:p>
+          <w:p>
+            <w:pPr>
+              <w:ind w:left="-18"/>
+              <w:textAlignment w:val="center"/>
+              <w:rPr>
+                <w:rFonts w:ascii="Courier New" w:eastAsia="Times New Roman" w:hAnsi="Courier New" w:cs="Courier New"/>
+                <w:sz w:val="14"/>
+                <w:szCs w:val="14"/>
+              </w:rPr>
+            </w:pPr>
+          </w:p>
+          <w:p>
+            <w:pPr>
+              <w:ind w:left="-18"/>
+              <w:textAlignment w:val="center"/>
+              <w:rPr>
+                <w:rFonts w:ascii="Courier New" w:eastAsia="Times New Roman" w:hAnsi="Courier New" w:cs="Courier New"/>
+                <w:sz w:val="14"/>
+                <w:szCs w:val="14"/>
+              </w:rPr>
+            </w:pPr>
+            <w:proofErr w:type="spellStart"/>
+            <w:r>
+              <w:rPr>
+                <w:rFonts w:ascii="Courier New" w:eastAsia="Times New Roman" w:hAnsi="Courier New" w:cs="Courier New"/>
+                <w:sz w:val="14"/>
+                <w:szCs w:val="14"/>
+              </w:rPr>
+              <w:t>recyclingWastes</w:t>
+            </w:r>
+            <w:proofErr w:type="spellEnd"/>
+            <w:r>
+              <w:rPr>
+                <w:rFonts w:ascii="Courier New" w:eastAsia="Times New Roman" w:hAnsi="Courier New" w:cs="Courier New"/>
+                <w:sz w:val="14"/>
+                <w:szCs w:val="14"/>
+              </w:rPr>
+              <w:t xml:space="preserve"> = string[];</w:t>
+            </w:r>
+          </w:p>
+          <w:p>
+            <w:pPr>
+              <w:ind w:left="-18"/>
+              <w:textAlignment w:val="center"/>
+              <w:rPr>
+                <w:rFonts w:ascii="Courier New" w:eastAsia="Times New Roman" w:hAnsi="Courier New" w:cs="Courier New"/>
+                <w:sz w:val="14"/>
+                <w:szCs w:val="14"/>
+              </w:rPr>
+            </w:pPr>
+          </w:p>
+          <w:p>
+            <w:pPr>
+              <w:ind w:left="-18"/>
+              <w:textAlignment w:val="center"/>
+              <w:rPr>
+                <w:rFonts w:ascii="Courier New" w:eastAsia="Times New Roman" w:hAnsi="Courier New" w:cs="Courier New"/>
+                <w:sz w:val="14"/>
+                <w:szCs w:val="14"/>
+              </w:rPr>
+            </w:pPr>
+            <w:proofErr w:type="spellStart"/>
+            <w:r>
+              <w:rPr>
+                <w:rFonts w:ascii="Courier New" w:eastAsia="Times New Roman" w:hAnsi="Courier New" w:cs="Courier New"/>
+                <w:sz w:val="14"/>
+                <w:szCs w:val="14"/>
+              </w:rPr>
+              <w:t>wasteTypeRecs</w:t>
+            </w:r>
+            <w:proofErr w:type="spellEnd"/>
+            <w:r>
+              <w:rPr>
+                <w:rFonts w:ascii="Courier New" w:eastAsia="Times New Roman" w:hAnsi="Courier New" w:cs="Courier New"/>
+                <w:sz w:val="14"/>
+                <w:szCs w:val="14"/>
+              </w:rPr>
+              <w:t xml:space="preserve"> = </w:t>
+            </w:r>
+            <w:proofErr w:type="spellStart"/>
+            <w:r>
+              <w:rPr>
+                <w:rFonts w:ascii="Courier New" w:eastAsia="Times New Roman" w:hAnsi="Courier New" w:cs="Courier New"/>
+                <w:sz w:val="14"/>
+                <w:szCs w:val="14"/>
+              </w:rPr>
+              <w:t>bmql</w:t>
+            </w:r>
+            <w:proofErr w:type="spellEnd"/>
+            <w:r>
+              <w:rPr>
+                <w:rFonts w:ascii="Courier New" w:eastAsia="Times New Roman" w:hAnsi="Courier New" w:cs="Courier New"/>
+                <w:sz w:val="14"/>
+                <w:szCs w:val="14"/>
+              </w:rPr>
+              <w:t xml:space="preserve">("SELECT </w:t>
+            </w:r>
+            <w:proofErr w:type="spellStart"/>
+            <w:r>
+              <w:rPr>
+                <w:rFonts w:ascii="Courier New" w:eastAsia="Times New Roman" w:hAnsi="Courier New" w:cs="Courier New"/>
+                <w:sz w:val="14"/>
+                <w:szCs w:val="14"/>
+              </w:rPr>
+              <w:t>Is_Recycling</w:t>
+            </w:r>
+            <w:proofErr w:type="spellEnd"/>
+            <w:r>
+              <w:rPr>
+                <w:rFonts w:ascii="Courier New" w:eastAsia="Times New Roman" w:hAnsi="Courier New" w:cs="Courier New"/>
+                <w:sz w:val="14"/>
+                <w:szCs w:val="14"/>
+              </w:rPr>
+              <w:t xml:space="preserve">, </w:t>
+            </w:r>
+            <w:proofErr w:type="spellStart"/>
+            <w:r>
+              <w:rPr>
+                <w:rFonts w:ascii="Courier New" w:eastAsia="Times New Roman" w:hAnsi="Courier New" w:cs="Courier New"/>
+                <w:sz w:val="14"/>
+                <w:szCs w:val="14"/>
+              </w:rPr>
+              <w:t>wasteType</w:t>
+            </w:r>
+            <w:proofErr w:type="spellEnd"/>
+            <w:r>
+              <w:rPr>
+                <w:rFonts w:ascii="Courier New" w:eastAsia="Times New Roman" w:hAnsi="Courier New" w:cs="Courier New"/>
+                <w:sz w:val="14"/>
+                <w:szCs w:val="14"/>
+              </w:rPr>
+              <w:t xml:space="preserve"> FROM </w:t>
+            </w:r>
+            <w:proofErr w:type="spellStart"/>
+            <w:r>
+              <w:rPr>
+                <w:rFonts w:ascii="Courier New" w:eastAsia="Times New Roman" w:hAnsi="Courier New" w:cs="Courier New"/>
+                <w:sz w:val="14"/>
+                <w:szCs w:val="14"/>
+              </w:rPr>
+              <w:t>Div_Waste_Types</w:t>
+            </w:r>
+            <w:proofErr w:type="spellEnd"/>
+            <w:r>
+              <w:rPr>
+                <w:rFonts w:ascii="Courier New" w:eastAsia="Times New Roman" w:hAnsi="Courier New" w:cs="Courier New"/>
+                <w:sz w:val="14"/>
+                <w:szCs w:val="14"/>
+              </w:rPr>
+              <w:t xml:space="preserve"> WHERE division = $</w:t>
+            </w:r>
+            <w:proofErr w:type="spellStart"/>
+            <w:r>
+              <w:rPr>
+                <w:rFonts w:ascii="Courier New" w:eastAsia="Times New Roman" w:hAnsi="Courier New" w:cs="Courier New"/>
+                <w:sz w:val="14"/>
+                <w:szCs w:val="14"/>
+              </w:rPr>
+              <w:t>division_quote</w:t>
+            </w:r>
+            <w:proofErr w:type="spellEnd"/>
+            <w:r>
+              <w:rPr>
+                <w:rFonts w:ascii="Courier New" w:eastAsia="Times New Roman" w:hAnsi="Courier New" w:cs="Courier New"/>
+                <w:sz w:val="14"/>
+                <w:szCs w:val="14"/>
+              </w:rPr>
+              <w:t>");</w:t>
+            </w:r>
+          </w:p>
+          <w:p>
+            <w:pPr>
+              <w:ind w:left="-18"/>
+              <w:textAlignment w:val="center"/>
+              <w:rPr>
+                <w:rFonts w:ascii="Courier New" w:eastAsia="Times New Roman" w:hAnsi="Courier New" w:cs="Courier New"/>
+                <w:sz w:val="14"/>
+                <w:szCs w:val="14"/>
+              </w:rPr>
+            </w:pPr>
+            <w:r>
+              <w:rPr>
+                <w:rFonts w:ascii="Courier New" w:eastAsia="Times New Roman" w:hAnsi="Courier New" w:cs="Courier New"/>
+                <w:sz w:val="14"/>
+                <w:szCs w:val="14"/>
+              </w:rPr>
+              <w:t xml:space="preserve">for rec in </w:t>
+            </w:r>
+            <w:proofErr w:type="spellStart"/>
+            <w:r>
+              <w:rPr>
+                <w:rFonts w:ascii="Courier New" w:eastAsia="Times New Roman" w:hAnsi="Courier New" w:cs="Courier New"/>
+                <w:sz w:val="14"/>
+                <w:szCs w:val="14"/>
+              </w:rPr>
+              <w:t>wasteTypeRecs</w:t>
+            </w:r>
+            <w:proofErr w:type="spellEnd"/>
+            <w:r>
+              <w:rPr>
+                <w:rFonts w:ascii="Courier New" w:eastAsia="Times New Roman" w:hAnsi="Courier New" w:cs="Courier New"/>
+                <w:sz w:val="14"/>
+                <w:szCs w:val="14"/>
+              </w:rPr>
+              <w:t>{</w:t>
+            </w:r>
+          </w:p>
+          <w:p>
+            <w:pPr>
+              <w:ind w:left="-18"/>
+              <w:textAlignment w:val="center"/>
+              <w:rPr>
+                <w:rFonts w:ascii="Courier New" w:eastAsia="Times New Roman" w:hAnsi="Courier New" w:cs="Courier New"/>
+                <w:sz w:val="14"/>
+                <w:szCs w:val="14"/>
+              </w:rPr>
+            </w:pPr>
+            <w:r>
+              <w:rPr>
+                <w:rFonts w:ascii="Courier New" w:eastAsia="Times New Roman" w:hAnsi="Courier New" w:cs="Courier New"/>
+                <w:sz w:val="14"/>
+                <w:szCs w:val="14"/>
+              </w:rPr>
+              <w:tab/>
+              <w:t>if (get(rec, "</w:t>
+            </w:r>
+            <w:proofErr w:type="spellStart"/>
+            <w:r>
+              <w:rPr>
+                <w:rFonts w:ascii="Courier New" w:eastAsia="Times New Roman" w:hAnsi="Courier New" w:cs="Courier New"/>
+                <w:sz w:val="14"/>
+                <w:szCs w:val="14"/>
+              </w:rPr>
+              <w:t>Is_Recycling</w:t>
+            </w:r>
+            <w:proofErr w:type="spellEnd"/>
+            <w:r>
+              <w:rPr>
+                <w:rFonts w:ascii="Courier New" w:eastAsia="Times New Roman" w:hAnsi="Courier New" w:cs="Courier New"/>
+                <w:sz w:val="14"/>
+                <w:szCs w:val="14"/>
+              </w:rPr>
+              <w:t>") == "1"){</w:t>
+            </w:r>
+          </w:p>
+          <w:p>
+            <w:pPr>
+              <w:ind w:left="-18"/>
+              <w:textAlignment w:val="center"/>
+              <w:rPr>
+                <w:rFonts w:ascii="Courier New" w:eastAsia="Times New Roman" w:hAnsi="Courier New" w:cs="Courier New"/>
+                <w:sz w:val="14"/>
+                <w:szCs w:val="14"/>
+              </w:rPr>
+            </w:pPr>
+            <w:r>
+              <w:rPr>
+                <w:rFonts w:ascii="Courier New" w:eastAsia="Times New Roman" w:hAnsi="Courier New" w:cs="Courier New"/>
+                <w:sz w:val="14"/>
+                <w:szCs w:val="14"/>
+              </w:rPr>
+              <w:tab/>
+            </w:r>
+            <w:r>
+              <w:rPr>
+                <w:rFonts w:ascii="Courier New" w:eastAsia="Times New Roman" w:hAnsi="Courier New" w:cs="Courier New"/>
+                <w:sz w:val="14"/>
+                <w:szCs w:val="14"/>
+              </w:rPr>
+              <w:tab/>
+              <w:t>append(</w:t>
+            </w:r>
+            <w:proofErr w:type="spellStart"/>
+            <w:r>
+              <w:rPr>
+                <w:rFonts w:ascii="Courier New" w:eastAsia="Times New Roman" w:hAnsi="Courier New" w:cs="Courier New"/>
+                <w:sz w:val="14"/>
+                <w:szCs w:val="14"/>
+              </w:rPr>
+              <w:t>recyclingWastes</w:t>
+            </w:r>
+            <w:proofErr w:type="spellEnd"/>
+            <w:r>
+              <w:rPr>
+                <w:rFonts w:ascii="Courier New" w:eastAsia="Times New Roman" w:hAnsi="Courier New" w:cs="Courier New"/>
+                <w:sz w:val="14"/>
+                <w:szCs w:val="14"/>
+              </w:rPr>
+              <w:t>, get(rec, "</w:t>
+            </w:r>
+            <w:proofErr w:type="spellStart"/>
+            <w:r>
+              <w:rPr>
+                <w:rFonts w:ascii="Courier New" w:eastAsia="Times New Roman" w:hAnsi="Courier New" w:cs="Courier New"/>
+                <w:sz w:val="14"/>
+                <w:szCs w:val="14"/>
+              </w:rPr>
+              <w:t>wasteType</w:t>
+            </w:r>
+            <w:proofErr w:type="spellEnd"/>
+            <w:r>
+              <w:rPr>
+                <w:rFonts w:ascii="Courier New" w:eastAsia="Times New Roman" w:hAnsi="Courier New" w:cs="Courier New"/>
+                <w:sz w:val="14"/>
+                <w:szCs w:val="14"/>
+              </w:rPr>
+              <w:t>"));</w:t>
+            </w:r>
+          </w:p>
+          <w:p>
+            <w:pPr>
+              <w:ind w:left="-18"/>
+              <w:textAlignment w:val="center"/>
+              <w:rPr>
+                <w:rFonts w:ascii="Courier New" w:eastAsia="Times New Roman" w:hAnsi="Courier New" w:cs="Courier New"/>
+                <w:sz w:val="14"/>
+                <w:szCs w:val="14"/>
+              </w:rPr>
+            </w:pPr>
+            <w:r>
+              <w:rPr>
+                <w:rFonts w:ascii="Courier New" w:eastAsia="Times New Roman" w:hAnsi="Courier New" w:cs="Courier New"/>
+                <w:sz w:val="14"/>
+                <w:szCs w:val="14"/>
+              </w:rPr>
+              <w:tab/>
+              <w:t>}</w:t>
+            </w:r>
+          </w:p>
+          <w:p>
+            <w:pPr>
+              <w:ind w:left="-18"/>
+              <w:textAlignment w:val="center"/>
+              <w:rPr>
+                <w:rFonts w:ascii="Courier New" w:eastAsia="Times New Roman" w:hAnsi="Courier New" w:cs="Courier New"/>
+                <w:sz w:val="14"/>
+                <w:szCs w:val="14"/>
+              </w:rPr>
+            </w:pPr>
+            <w:r>
+              <w:rPr>
+                <w:rFonts w:ascii="Courier New" w:eastAsia="Times New Roman" w:hAnsi="Courier New" w:cs="Courier New"/>
+                <w:sz w:val="14"/>
+                <w:szCs w:val="14"/>
+              </w:rPr>
+              <w:t>}</w:t>
+            </w:r>
+          </w:p>
+          <w:p>
+            <w:pPr>
+              <w:ind w:left="-18"/>
+              <w:textAlignment w:val="center"/>
+              <w:rPr>
+                <w:rFonts w:ascii="Courier New" w:eastAsia="Times New Roman" w:hAnsi="Courier New" w:cs="Courier New"/>
+                <w:sz w:val="14"/>
+                <w:szCs w:val="14"/>
+              </w:rPr>
+            </w:pPr>
+          </w:p>
+          <w:p>
+            <w:pPr>
+              <w:ind w:left="-18"/>
+              <w:textAlignment w:val="center"/>
+              <w:rPr>
+                <w:rFonts w:ascii="Courier New" w:eastAsia="Times New Roman" w:hAnsi="Courier New" w:cs="Courier New"/>
+                <w:sz w:val="14"/>
+                <w:szCs w:val="14"/>
+              </w:rPr>
+            </w:pPr>
+            <w:r>
+              <w:rPr>
+                <w:rFonts w:ascii="Courier New" w:eastAsia="Times New Roman" w:hAnsi="Courier New" w:cs="Courier New"/>
+                <w:sz w:val="14"/>
+                <w:szCs w:val="14"/>
+              </w:rPr>
+              <w:t xml:space="preserve">for line in </w:t>
+            </w:r>
+            <w:proofErr w:type="spellStart"/>
+            <w:r>
+              <w:rPr>
+                <w:rFonts w:ascii="Courier New" w:eastAsia="Times New Roman" w:hAnsi="Courier New" w:cs="Courier New"/>
+                <w:sz w:val="14"/>
+                <w:szCs w:val="14"/>
+              </w:rPr>
+              <w:t>line_process</w:t>
+            </w:r>
+            <w:proofErr w:type="spellEnd"/>
+            <w:r>
+              <w:rPr>
+                <w:rFonts w:ascii="Courier New" w:eastAsia="Times New Roman" w:hAnsi="Courier New" w:cs="Courier New"/>
+                <w:sz w:val="14"/>
+                <w:szCs w:val="14"/>
+              </w:rPr>
+              <w:t>{</w:t>
+            </w:r>
+          </w:p>
+          <w:p>
+            <w:pPr>
+              <w:ind w:left="-18"/>
+              <w:textAlignment w:val="center"/>
+              <w:rPr>
+                <w:rFonts w:ascii="Courier New" w:eastAsia="Times New Roman" w:hAnsi="Courier New" w:cs="Courier New"/>
+                <w:sz w:val="14"/>
+                <w:szCs w:val="14"/>
+              </w:rPr>
+            </w:pPr>
+            <w:r>
+              <w:rPr>
+                <w:rFonts w:ascii="Courier New" w:eastAsia="Times New Roman" w:hAnsi="Courier New" w:cs="Courier New"/>
+                <w:sz w:val="14"/>
+                <w:szCs w:val="14"/>
+              </w:rPr>
+              <w:tab/>
+              <w:t>if(line._</w:t>
+            </w:r>
+            <w:proofErr w:type="spellStart"/>
+            <w:r>
+              <w:rPr>
+                <w:rFonts w:ascii="Courier New" w:eastAsia="Times New Roman" w:hAnsi="Courier New" w:cs="Courier New"/>
+                <w:sz w:val="14"/>
+                <w:szCs w:val="14"/>
+              </w:rPr>
+              <w:t>document_number</w:t>
+            </w:r>
+            <w:proofErr w:type="spellEnd"/>
+            <w:r>
+              <w:rPr>
+                <w:rFonts w:ascii="Courier New" w:eastAsia="Times New Roman" w:hAnsi="Courier New" w:cs="Courier New"/>
+                <w:sz w:val="14"/>
+                <w:szCs w:val="14"/>
+              </w:rPr>
+              <w:t xml:space="preserve"> == _</w:t>
+            </w:r>
+            <w:proofErr w:type="spellStart"/>
+            <w:r>
+              <w:rPr>
+                <w:rFonts w:ascii="Courier New" w:eastAsia="Times New Roman" w:hAnsi="Courier New" w:cs="Courier New"/>
+                <w:sz w:val="14"/>
+                <w:szCs w:val="14"/>
+              </w:rPr>
+              <w:t>system_current_document_number</w:t>
+            </w:r>
+            <w:proofErr w:type="spellEnd"/>
+            <w:r>
+              <w:rPr>
+                <w:rFonts w:ascii="Courier New" w:eastAsia="Times New Roman" w:hAnsi="Courier New" w:cs="Courier New"/>
+                <w:sz w:val="14"/>
+                <w:szCs w:val="14"/>
+              </w:rPr>
+              <w:t>){</w:t>
+            </w:r>
+          </w:p>
+          <w:p>
+            <w:pPr>
+              <w:ind w:left="-18"/>
+              <w:textAlignment w:val="center"/>
+              <w:rPr>
+                <w:rFonts w:ascii="Courier New" w:eastAsia="Times New Roman" w:hAnsi="Courier New" w:cs="Courier New"/>
+                <w:sz w:val="14"/>
+                <w:szCs w:val="14"/>
+              </w:rPr>
+            </w:pPr>
+            <w:r>
+              <w:rPr>
+                <w:rFonts w:ascii="Courier New" w:eastAsia="Times New Roman" w:hAnsi="Courier New" w:cs="Courier New"/>
+                <w:sz w:val="14"/>
+                <w:szCs w:val="14"/>
+              </w:rPr>
+              <w:tab/>
+            </w:r>
+            <w:r>
+              <w:rPr>
+                <w:rFonts w:ascii="Courier New" w:eastAsia="Times New Roman" w:hAnsi="Courier New" w:cs="Courier New"/>
+                <w:sz w:val="14"/>
+                <w:szCs w:val="14"/>
+              </w:rPr>
+              <w:tab/>
+              <w:t>if (</w:t>
+            </w:r>
+            <w:proofErr w:type="spellStart"/>
+            <w:r>
+              <w:rPr>
+                <w:rFonts w:ascii="Courier New" w:eastAsia="Times New Roman" w:hAnsi="Courier New" w:cs="Courier New"/>
+                <w:sz w:val="14"/>
+                <w:szCs w:val="14"/>
+              </w:rPr>
+              <w:t>line.rateType_line</w:t>
+            </w:r>
+            <w:proofErr w:type="spellEnd"/>
+            <w:r>
+              <w:rPr>
+                <w:rFonts w:ascii="Courier New" w:eastAsia="Times New Roman" w:hAnsi="Courier New" w:cs="Courier New"/>
+                <w:sz w:val="14"/>
+                <w:szCs w:val="14"/>
+              </w:rPr>
+              <w:t xml:space="preserve"> == "Disposal"){</w:t>
+            </w:r>
+          </w:p>
+          <w:p>
+            <w:pPr>
+              <w:ind w:left="-18"/>
+              <w:textAlignment w:val="center"/>
+              <w:rPr>
+                <w:rFonts w:ascii="Courier New" w:eastAsia="Times New Roman" w:hAnsi="Courier New" w:cs="Courier New"/>
+                <w:sz w:val="14"/>
+                <w:szCs w:val="14"/>
+              </w:rPr>
+            </w:pPr>
+            <w:r>
+              <w:rPr>
+                <w:rFonts w:ascii="Courier New" w:eastAsia="Times New Roman" w:hAnsi="Courier New" w:cs="Courier New"/>
+                <w:sz w:val="14"/>
+                <w:szCs w:val="14"/>
+              </w:rPr>
+              <w:tab/>
+            </w:r>
+            <w:r>
+              <w:rPr>
+                <w:rFonts w:ascii="Courier New" w:eastAsia="Times New Roman" w:hAnsi="Courier New" w:cs="Courier New"/>
+                <w:sz w:val="14"/>
+                <w:szCs w:val="14"/>
+              </w:rPr>
+              <w:tab/>
+            </w:r>
+            <w:r>
+              <w:rPr>
+                <w:rFonts w:ascii="Courier New" w:eastAsia="Times New Roman" w:hAnsi="Courier New" w:cs="Courier New"/>
+                <w:sz w:val="14"/>
+                <w:szCs w:val="14"/>
+              </w:rPr>
+              <w:tab/>
+            </w:r>
+            <w:proofErr w:type="spellStart"/>
+            <w:r>
+              <w:rPr>
+                <w:rFonts w:ascii="Courier New" w:eastAsia="Times New Roman" w:hAnsi="Courier New" w:cs="Courier New"/>
+                <w:sz w:val="14"/>
+                <w:szCs w:val="14"/>
+              </w:rPr>
+              <w:t>rateCheck</w:t>
+            </w:r>
+            <w:proofErr w:type="spellEnd"/>
+            <w:r>
+              <w:rPr>
+                <w:rFonts w:ascii="Courier New" w:eastAsia="Times New Roman" w:hAnsi="Courier New" w:cs="Courier New"/>
+                <w:sz w:val="14"/>
+                <w:szCs w:val="14"/>
+              </w:rPr>
+              <w:t xml:space="preserve"> = true;</w:t>
+            </w:r>
+          </w:p>
+          <w:p>
+            <w:pPr>
+              <w:ind w:left="-18"/>
+              <w:textAlignment w:val="center"/>
+              <w:rPr>
+                <w:rFonts w:ascii="Courier New" w:eastAsia="Times New Roman" w:hAnsi="Courier New" w:cs="Courier New"/>
+                <w:sz w:val="14"/>
+                <w:szCs w:val="14"/>
+              </w:rPr>
+            </w:pPr>
+            <w:r>
+              <w:rPr>
+                <w:rFonts w:ascii="Courier New" w:eastAsia="Times New Roman" w:hAnsi="Courier New" w:cs="Courier New"/>
+                <w:sz w:val="14"/>
+                <w:szCs w:val="14"/>
+              </w:rPr>
+              <w:tab/>
+            </w:r>
+            <w:r>
+              <w:rPr>
+                <w:rFonts w:ascii="Courier New" w:eastAsia="Times New Roman" w:hAnsi="Courier New" w:cs="Courier New"/>
+                <w:sz w:val="14"/>
+                <w:szCs w:val="14"/>
+              </w:rPr>
+              <w:tab/>
+              <w:t>}</w:t>
+            </w:r>
+          </w:p>
+          <w:p>
+            <w:pPr>
+              <w:ind w:left="-18"/>
+              <w:textAlignment w:val="center"/>
+              <w:rPr>
+                <w:rFonts w:ascii="Courier New" w:eastAsia="Times New Roman" w:hAnsi="Courier New" w:cs="Courier New"/>
+                <w:sz w:val="14"/>
+                <w:szCs w:val="14"/>
+              </w:rPr>
+            </w:pPr>
+            <w:r>
+              <w:rPr>
+                <w:rFonts w:ascii="Courier New" w:eastAsia="Times New Roman" w:hAnsi="Courier New" w:cs="Courier New"/>
+                <w:sz w:val="14"/>
+                <w:szCs w:val="14"/>
+              </w:rPr>
+              <w:tab/>
+            </w:r>
+            <w:r>
+              <w:rPr>
+                <w:rFonts w:ascii="Courier New" w:eastAsia="Times New Roman" w:hAnsi="Courier New" w:cs="Courier New"/>
+                <w:sz w:val="14"/>
+                <w:szCs w:val="14"/>
+              </w:rPr>
+              <w:tab/>
+              <w:t>if (</w:t>
+            </w:r>
+            <w:proofErr w:type="spellStart"/>
+            <w:r>
+              <w:rPr>
+                <w:rFonts w:ascii="Courier New" w:eastAsia="Times New Roman" w:hAnsi="Courier New" w:cs="Courier New"/>
+                <w:sz w:val="14"/>
+                <w:szCs w:val="14"/>
+              </w:rPr>
+              <w:t>findinarray</w:t>
+            </w:r>
+            <w:proofErr w:type="spellEnd"/>
+            <w:r>
+              <w:rPr>
+                <w:rFonts w:ascii="Courier New" w:eastAsia="Times New Roman" w:hAnsi="Courier New" w:cs="Courier New"/>
+                <w:sz w:val="14"/>
+                <w:szCs w:val="14"/>
+              </w:rPr>
+              <w:t>(</w:t>
+            </w:r>
+            <w:proofErr w:type="spellStart"/>
+            <w:r>
+              <w:rPr>
+                <w:rFonts w:ascii="Courier New" w:eastAsia="Times New Roman" w:hAnsi="Courier New" w:cs="Courier New"/>
+                <w:sz w:val="14"/>
+                <w:szCs w:val="14"/>
+              </w:rPr>
+              <w:t>recyclingWastes</w:t>
+            </w:r>
+            <w:proofErr w:type="spellEnd"/>
+            <w:r>
+              <w:rPr>
+                <w:rFonts w:ascii="Courier New" w:eastAsia="Times New Roman" w:hAnsi="Courier New" w:cs="Courier New"/>
+                <w:sz w:val="14"/>
+                <w:szCs w:val="14"/>
+              </w:rPr>
+              <w:t xml:space="preserve">, </w:t>
+            </w:r>
+            <w:proofErr w:type="spellStart"/>
+            <w:r>
+              <w:rPr>
+                <w:rFonts w:ascii="Courier New" w:eastAsia="Times New Roman" w:hAnsi="Courier New" w:cs="Courier New"/>
+                <w:sz w:val="14"/>
+                <w:szCs w:val="14"/>
+              </w:rPr>
+              <w:t>line.wasteType_line</w:t>
+            </w:r>
+            <w:proofErr w:type="spellEnd"/>
+            <w:r>
+              <w:rPr>
+                <w:rFonts w:ascii="Courier New" w:eastAsia="Times New Roman" w:hAnsi="Courier New" w:cs="Courier New"/>
+                <w:sz w:val="14"/>
+                <w:szCs w:val="14"/>
+              </w:rPr>
+              <w:t>) &lt;&gt; -1){</w:t>
+            </w:r>
+          </w:p>
+          <w:p>
+            <w:pPr>
+              <w:ind w:left="-18"/>
+              <w:textAlignment w:val="center"/>
+              <w:rPr>
+                <w:rFonts w:ascii="Courier New" w:eastAsia="Times New Roman" w:hAnsi="Courier New" w:cs="Courier New"/>
+                <w:sz w:val="14"/>
+                <w:szCs w:val="14"/>
+              </w:rPr>
+            </w:pPr>
+            <w:r>
+              <w:rPr>
+                <w:rFonts w:ascii="Courier New" w:eastAsia="Times New Roman" w:hAnsi="Courier New" w:cs="Courier New"/>
+                <w:sz w:val="14"/>
+                <w:szCs w:val="14"/>
+              </w:rPr>
+              <w:tab/>
+            </w:r>
+            <w:r>
+              <w:rPr>
+                <w:rFonts w:ascii="Courier New" w:eastAsia="Times New Roman" w:hAnsi="Courier New" w:cs="Courier New"/>
+                <w:sz w:val="14"/>
+                <w:szCs w:val="14"/>
+              </w:rPr>
+              <w:tab/>
+            </w:r>
+            <w:r>
+              <w:rPr>
+                <w:rFonts w:ascii="Courier New" w:eastAsia="Times New Roman" w:hAnsi="Courier New" w:cs="Courier New"/>
+                <w:sz w:val="14"/>
+                <w:szCs w:val="14"/>
+              </w:rPr>
+              <w:tab/>
+            </w:r>
+            <w:proofErr w:type="spellStart"/>
+            <w:r>
+              <w:rPr>
+                <w:rFonts w:ascii="Courier New" w:eastAsia="Times New Roman" w:hAnsi="Courier New" w:cs="Courier New"/>
+                <w:sz w:val="14"/>
+                <w:szCs w:val="14"/>
+              </w:rPr>
+              <w:t>wasteCheck</w:t>
+            </w:r>
+            <w:proofErr w:type="spellEnd"/>
+            <w:r>
+              <w:rPr>
+                <w:rFonts w:ascii="Courier New" w:eastAsia="Times New Roman" w:hAnsi="Courier New" w:cs="Courier New"/>
+                <w:sz w:val="14"/>
+                <w:szCs w:val="14"/>
+              </w:rPr>
+              <w:t xml:space="preserve"> = true;</w:t>
+            </w:r>
+          </w:p>
+          <w:p>
+            <w:pPr>
+              <w:ind w:left="-18"/>
+              <w:textAlignment w:val="center"/>
+              <w:rPr>
+                <w:rFonts w:ascii="Courier New" w:eastAsia="Times New Roman" w:hAnsi="Courier New" w:cs="Courier New"/>
+                <w:sz w:val="14"/>
+                <w:szCs w:val="14"/>
+              </w:rPr>
+            </w:pPr>
+            <w:r>
+              <w:rPr>
+                <w:rFonts w:ascii="Courier New" w:eastAsia="Times New Roman" w:hAnsi="Courier New" w:cs="Courier New"/>
+                <w:sz w:val="14"/>
+                <w:szCs w:val="14"/>
+              </w:rPr>
+              <w:tab/>
+            </w:r>
+            <w:r>
+              <w:rPr>
+                <w:rFonts w:ascii="Courier New" w:eastAsia="Times New Roman" w:hAnsi="Courier New" w:cs="Courier New"/>
+                <w:sz w:val="14"/>
+                <w:szCs w:val="14"/>
+              </w:rPr>
+              <w:tab/>
+              <w:t>}</w:t>
+            </w:r>
+          </w:p>
+          <w:p>
+            <w:pPr>
+              <w:ind w:left="-18"/>
+              <w:textAlignment w:val="center"/>
+              <w:rPr>
+                <w:rFonts w:ascii="Courier New" w:eastAsia="Times New Roman" w:hAnsi="Courier New" w:cs="Courier New"/>
+                <w:sz w:val="14"/>
+                <w:szCs w:val="14"/>
+              </w:rPr>
+            </w:pPr>
+            <w:r>
+              <w:rPr>
+                <w:rFonts w:ascii="Courier New" w:eastAsia="Times New Roman" w:hAnsi="Courier New" w:cs="Courier New"/>
+                <w:sz w:val="14"/>
+                <w:szCs w:val="14"/>
+              </w:rPr>
+              <w:tab/>
+              <w:t>}</w:t>
+            </w:r>
+          </w:p>
+          <w:p>
+            <w:pPr>
+              <w:ind w:left="-18"/>
+              <w:textAlignment w:val="center"/>
+              <w:rPr>
+                <w:rFonts w:ascii="Courier New" w:eastAsia="Times New Roman" w:hAnsi="Courier New" w:cs="Courier New"/>
+                <w:sz w:val="14"/>
+                <w:szCs w:val="14"/>
+              </w:rPr>
+            </w:pPr>
+            <w:r>
+              <w:rPr>
+                <w:rFonts w:ascii="Courier New" w:eastAsia="Times New Roman" w:hAnsi="Courier New" w:cs="Courier New"/>
+                <w:sz w:val="14"/>
+                <w:szCs w:val="14"/>
+              </w:rPr>
+              <w:t>}</w:t>
+            </w:r>
+          </w:p>
+          <w:p>
+            <w:pPr>
+              <w:ind w:left="-18"/>
+              <w:textAlignment w:val="center"/>
+              <w:rPr>
+                <w:rFonts w:ascii="Courier New" w:eastAsia="Times New Roman" w:hAnsi="Courier New" w:cs="Courier New"/>
+                <w:sz w:val="14"/>
+                <w:szCs w:val="14"/>
+              </w:rPr>
+            </w:pPr>
+          </w:p>
+          <w:p>
+            <w:pPr>
+              <w:ind w:left="-18"/>
+              <w:textAlignment w:val="center"/>
+              <w:rPr>
+                <w:rFonts w:ascii="Courier New" w:eastAsia="Times New Roman" w:hAnsi="Courier New" w:cs="Courier New"/>
+                <w:sz w:val="14"/>
+                <w:szCs w:val="14"/>
+              </w:rPr>
+            </w:pPr>
+            <w:r>
+              <w:rPr>
+                <w:rFonts w:ascii="Courier New" w:eastAsia="Times New Roman" w:hAnsi="Courier New" w:cs="Courier New"/>
+                <w:sz w:val="14"/>
+                <w:szCs w:val="14"/>
+              </w:rPr>
+              <w:t>result = not(</w:t>
+            </w:r>
+            <w:proofErr w:type="spellStart"/>
+            <w:r>
+              <w:rPr>
+                <w:rFonts w:ascii="Courier New" w:eastAsia="Times New Roman" w:hAnsi="Courier New" w:cs="Courier New"/>
+                <w:sz w:val="14"/>
+                <w:szCs w:val="14"/>
+              </w:rPr>
+              <w:t>rateCheck</w:t>
+            </w:r>
+            <w:proofErr w:type="spellEnd"/>
+            <w:r>
+              <w:rPr>
+                <w:rFonts w:ascii="Courier New" w:eastAsia="Times New Roman" w:hAnsi="Courier New" w:cs="Courier New"/>
+                <w:sz w:val="14"/>
+                <w:szCs w:val="14"/>
+              </w:rPr>
+              <w:t xml:space="preserve"> AND </w:t>
+            </w:r>
+            <w:proofErr w:type="spellStart"/>
+            <w:r>
+              <w:rPr>
+                <w:rFonts w:ascii="Courier New" w:eastAsia="Times New Roman" w:hAnsi="Courier New" w:cs="Courier New"/>
+                <w:sz w:val="14"/>
+                <w:szCs w:val="14"/>
+              </w:rPr>
+              <w:t>wasteCheck</w:t>
+            </w:r>
+            <w:proofErr w:type="spellEnd"/>
+            <w:r>
+              <w:rPr>
+                <w:rFonts w:ascii="Courier New" w:eastAsia="Times New Roman" w:hAnsi="Courier New" w:cs="Courier New"/>
+                <w:sz w:val="14"/>
+                <w:szCs w:val="14"/>
+              </w:rPr>
+              <w:t>);</w:t>
+            </w:r>
+          </w:p>
+          <w:p>
+            <w:pPr>
+              <w:ind w:left="-18"/>
+              <w:textAlignment w:val="center"/>
+              <w:rPr>
+                <w:rFonts w:ascii="Courier New" w:eastAsia="Times New Roman" w:hAnsi="Courier New" w:cs="Courier New"/>
+                <w:sz w:val="14"/>
+                <w:szCs w:val="14"/>
+              </w:rPr>
+            </w:pPr>
+          </w:p>
+          <w:p>
+            <w:pPr>
+              <w:ind w:left="-18"/>
+              <w:textAlignment w:val="center"/>
+              <w:rPr>
+                <w:rFonts w:asciiTheme="minorHAnsi" w:eastAsia="Times New Roman" w:hAnsiTheme="minorHAnsi" w:cs="Courier New"/>
+                <w:b/>
+                <w:sz w:val="16"/>
+                <w:szCs w:val="16"/>
+              </w:rPr>
+            </w:pPr>
+            <w:r>
+              <w:rPr>
+                <w:rFonts w:ascii="Courier New" w:eastAsia="Times New Roman" w:hAnsi="Courier New" w:cs="Courier New"/>
+                <w:sz w:val="14"/>
+                <w:szCs w:val="14"/>
+              </w:rPr>
+              <w:t>return result;</w:t>
             </w:r>
           </w:p>
         </w:tc>
@@ -4156,6 +3961,13 @@
                 <w:rFonts w:asciiTheme="minorHAnsi" w:hAnsiTheme="minorHAnsi"/>
               </w:rPr>
             </w:pPr>
+            <w:r>
+              <w:rPr>
+                <w:rFonts w:asciiTheme="minorHAnsi" w:hAnsiTheme="minorHAnsi"/>
+              </w:rPr>
+              <w:lastRenderedPageBreak/>
+              <w:t xml:space="preserve"> </w:t>
+            </w:r>
           </w:p>
           <w:p>
             <w:pPr>
@@ -4165,9 +3977,11 @@
             </w:pPr>
             <w:r>
               <w:rPr>
-                <w:rFonts w:asciiTheme="minorHAnsi" w:hAnsiTheme="minorHAnsi"/>
-              </w:rPr>
-              <w:t>Remove overage line item for Per Yard or Per Load Flat Rate quotes</w:t>
+                <w:rFonts w:asciiTheme="minorHAnsi" w:hAnsiTheme="minorHAnsi" w:cs="Helvetica"/>
+                <w:color w:val="333333"/>
+                <w:shd w:val="clear" w:color="auto" w:fill="FFFFFF"/>
+              </w:rPr>
+              <w:t>Hide 'Tons Included in Haul Rate' for Per Yard or Per Load Flat Rate quotes</w:t>
             </w:r>
           </w:p>
         </w:tc>
@@ -4194,173 +4008,61 @@
           </w:p>
         </w:tc>
       </w:tr>
-    </w:tbl>
-    <w:p>
-      <w:pPr>
-        <w:pStyle w:val="BodyText"/>
-        <w:rPr>
-          <w:rFonts w:asciiTheme="minorHAnsi" w:hAnsiTheme="minorHAnsi" w:cstheme="minorHAnsi"/>
-        </w:rPr>
-      </w:pPr>
-    </w:p>
-    <w:p>
-      <w:pPr>
-        <w:jc w:val="both"/>
-        <w:rPr>
-          <w:rFonts w:asciiTheme="minorHAnsi" w:hAnsiTheme="minorHAnsi"/>
-        </w:rPr>
-      </w:pPr>
-    </w:p>
-    <w:p>
-      <w:pPr>
-        <w:rPr>
-          <w:rFonts w:asciiTheme="minorHAnsi" w:hAnsiTheme="minorHAnsi"/>
-        </w:rPr>
-      </w:pPr>
-      <w:bookmarkStart w:id="16" w:name="_Toc342757862"/>
-      <w:bookmarkStart w:id="17" w:name="_Toc346297770"/>
-      <w:bookmarkStart w:id="18" w:name="_Toc404134500"/>
-      <w:bookmarkEnd w:id="12"/>
-      <w:bookmarkEnd w:id="13"/>
-      <w:bookmarkEnd w:id="14"/>
-    </w:p>
-    <w:p>
-      <w:pPr>
-        <w:pStyle w:val="Heading3"/>
-        <w:rPr>
-          <w:rFonts w:asciiTheme="minorHAnsi" w:hAnsiTheme="minorHAnsi"/>
-        </w:rPr>
-      </w:pPr>
-      <w:bookmarkStart w:id="19" w:name="_Toc419460397"/>
-      <w:r>
-        <w:rPr>
-          <w:rFonts w:asciiTheme="minorHAnsi" w:hAnsiTheme="minorHAnsi"/>
-        </w:rPr>
-        <w:t>Technical Design Requirements</w:t>
-      </w:r>
-      <w:bookmarkEnd w:id="19"/>
-    </w:p>
-    <w:tbl>
-      <w:tblPr>
-        <w:tblStyle w:val="TableGrid"/>
-        <w:tblW w:w="8910" w:type="dxa"/>
-        <w:tblInd w:w="108" w:type="dxa"/>
-        <w:tblLook w:val="04A0" w:firstRow="1" w:lastRow="0" w:firstColumn="1" w:lastColumn="0" w:noHBand="0" w:noVBand="1"/>
-      </w:tblPr>
-      <w:tblGrid>
-        <w:gridCol w:w="3960"/>
-        <w:gridCol w:w="4950"/>
-      </w:tblGrid>
       <w:tr>
         <w:trPr>
-          <w:cantSplit/>
-          <w:tblHeader/>
+          <w:trHeight w:val="773"/>
         </w:trPr>
         <w:tc>
           <w:tcPr>
             <w:tcW w:w="3960" w:type="dxa"/>
-            <w:tcBorders>
-              <w:top w:val="single" w:sz="4" w:space="0" w:color="auto"/>
-              <w:left w:val="single" w:sz="4" w:space="0" w:color="auto"/>
-              <w:bottom w:val="single" w:sz="4" w:space="0" w:color="auto"/>
-              <w:right w:val="single" w:sz="4" w:space="0" w:color="auto"/>
-            </w:tcBorders>
-            <w:shd w:val="clear" w:color="auto" w:fill="C4BC96" w:themeFill="background2" w:themeFillShade="BF"/>
             <w:vAlign w:val="center"/>
-            <w:hideMark/>
           </w:tcPr>
           <w:p>
             <w:pPr>
-              <w:spacing w:after="120"/>
+              <w:pStyle w:val="ListParagraph"/>
+              <w:numPr>
+                <w:ilvl w:val="0"/>
+                <w:numId w:val="28"/>
+              </w:numPr>
               <w:rPr>
                 <w:rFonts w:asciiTheme="minorHAnsi" w:hAnsiTheme="minorHAnsi"/>
-                <w:b/>
               </w:rPr>
             </w:pPr>
-            <w:r>
+          </w:p>
+          <w:p>
+            <w:pPr>
               <w:rPr>
                 <w:rFonts w:asciiTheme="minorHAnsi" w:hAnsiTheme="minorHAnsi"/>
-                <w:b/>
-              </w:rPr>
-              <w:t>Technical Design Requirement</w:t>
+              </w:rPr>
+            </w:pPr>
+            <w:r>
+              <w:rPr>
+                <w:rFonts w:asciiTheme="minorHAnsi" w:hAnsiTheme="minorHAnsi"/>
+              </w:rPr>
+              <w:t>Remove overage line item for Per Yard or Per Load Flat Rate quotes</w:t>
             </w:r>
           </w:p>
         </w:tc>
         <w:tc>
           <w:tcPr>
             <w:tcW w:w="4950" w:type="dxa"/>
-            <w:tcBorders>
-              <w:top w:val="single" w:sz="4" w:space="0" w:color="auto"/>
-              <w:left w:val="single" w:sz="4" w:space="0" w:color="auto"/>
-              <w:bottom w:val="single" w:sz="4" w:space="0" w:color="auto"/>
-              <w:right w:val="single" w:sz="4" w:space="0" w:color="auto"/>
-            </w:tcBorders>
-            <w:shd w:val="clear" w:color="auto" w:fill="C4BC96" w:themeFill="background2" w:themeFillShade="BF"/>
             <w:vAlign w:val="center"/>
-            <w:hideMark/>
           </w:tcPr>
           <w:p>
             <w:pPr>
               <w:tabs>
                 <w:tab w:val="left" w:pos="293"/>
               </w:tabs>
-              <w:spacing w:after="120"/>
               <w:rPr>
                 <w:rFonts w:asciiTheme="minorHAnsi" w:hAnsiTheme="minorHAnsi"/>
-                <w:b/>
               </w:rPr>
             </w:pPr>
             <w:r>
               <w:rPr>
                 <w:rFonts w:asciiTheme="minorHAnsi" w:hAnsiTheme="minorHAnsi"/>
-                <w:b/>
-              </w:rPr>
-              <w:t>Notes</w:t>
-            </w:r>
-          </w:p>
-        </w:tc>
-      </w:tr>
-      <w:tr>
-        <w:trPr>
-          <w:cantSplit/>
-          <w:trHeight w:val="584"/>
-        </w:trPr>
-        <w:tc>
-          <w:tcPr>
-            <w:tcW w:w="3960" w:type="dxa"/>
-            <w:tcBorders>
-              <w:top w:val="single" w:sz="4" w:space="0" w:color="auto"/>
-              <w:left w:val="single" w:sz="4" w:space="0" w:color="auto"/>
-              <w:bottom w:val="single" w:sz="4" w:space="0" w:color="auto"/>
-              <w:right w:val="single" w:sz="4" w:space="0" w:color="auto"/>
-            </w:tcBorders>
-            <w:vAlign w:val="center"/>
-          </w:tcPr>
-          <w:p>
-            <w:pPr>
-              <w:rPr>
-                <w:rFonts w:asciiTheme="minorHAnsi" w:hAnsiTheme="minorHAnsi"/>
-              </w:rPr>
-            </w:pPr>
-          </w:p>
-        </w:tc>
-        <w:tc>
-          <w:tcPr>
-            <w:tcW w:w="4950" w:type="dxa"/>
-            <w:tcBorders>
-              <w:top w:val="single" w:sz="4" w:space="0" w:color="auto"/>
-              <w:left w:val="single" w:sz="4" w:space="0" w:color="auto"/>
-              <w:bottom w:val="single" w:sz="4" w:space="0" w:color="auto"/>
-              <w:right w:val="single" w:sz="4" w:space="0" w:color="auto"/>
-            </w:tcBorders>
-            <w:vAlign w:val="center"/>
-          </w:tcPr>
-          <w:p>
-            <w:pPr>
-              <w:rPr>
-                <w:rFonts w:asciiTheme="minorHAnsi" w:hAnsiTheme="minorHAnsi"/>
-              </w:rPr>
-            </w:pPr>
+              </w:rPr>
+              <w:t>Add constraint rule</w:t>
+            </w:r>
           </w:p>
         </w:tc>
       </w:tr>
@@ -4369,388 +4071,139 @@
       <w:pPr>
         <w:pStyle w:val="BodyText"/>
         <w:rPr>
-          <w:rFonts w:asciiTheme="minorHAnsi" w:hAnsiTheme="minorHAnsi"/>
+          <w:rFonts w:asciiTheme="minorHAnsi" w:hAnsiTheme="minorHAnsi" w:cstheme="minorHAnsi"/>
         </w:rPr>
       </w:pPr>
     </w:p>
     <w:p>
       <w:pPr>
+        <w:jc w:val="both"/>
+        <w:rPr>
+          <w:rFonts w:asciiTheme="minorHAnsi" w:hAnsiTheme="minorHAnsi"/>
+        </w:rPr>
+      </w:pPr>
+    </w:p>
+    <w:p>
+      <w:pPr>
+        <w:rPr>
+          <w:rFonts w:asciiTheme="minorHAnsi" w:hAnsiTheme="minorHAnsi"/>
+        </w:rPr>
+      </w:pPr>
+      <w:bookmarkStart w:id="15" w:name="_Toc342757862"/>
+      <w:bookmarkStart w:id="16" w:name="_Toc346297770"/>
+      <w:bookmarkStart w:id="17" w:name="_Toc404134500"/>
+      <w:bookmarkEnd w:id="11"/>
+      <w:bookmarkEnd w:id="12"/>
+      <w:bookmarkEnd w:id="13"/>
+    </w:p>
+    <w:p>
+      <w:pPr>
+        <w:pStyle w:val="BodyText"/>
+        <w:rPr>
+          <w:rFonts w:asciiTheme="minorHAnsi" w:hAnsiTheme="minorHAnsi"/>
+        </w:rPr>
+      </w:pPr>
+    </w:p>
+    <w:p>
+      <w:pPr>
         <w:pStyle w:val="Heading1"/>
         <w:rPr>
           <w:rFonts w:asciiTheme="minorHAnsi" w:hAnsiTheme="minorHAnsi"/>
         </w:rPr>
       </w:pPr>
-      <w:bookmarkStart w:id="20" w:name="_Toc379450809"/>
-      <w:bookmarkStart w:id="21" w:name="_Toc419460398"/>
+      <w:bookmarkStart w:id="18" w:name="_Toc379450809"/>
+      <w:bookmarkStart w:id="19" w:name="_Toc420584768"/>
       <w:r>
         <w:rPr>
           <w:rFonts w:asciiTheme="minorHAnsi" w:hAnsiTheme="minorHAnsi"/>
         </w:rPr>
         <w:t>Assumptions</w:t>
       </w:r>
+      <w:bookmarkEnd w:id="18"/>
+      <w:bookmarkEnd w:id="19"/>
+    </w:p>
+    <w:p>
+      <w:pPr>
+        <w:pStyle w:val="BodyText"/>
+        <w:rPr>
+          <w:rFonts w:asciiTheme="minorHAnsi" w:hAnsiTheme="minorHAnsi"/>
+        </w:rPr>
+      </w:pPr>
+      <w:bookmarkStart w:id="20" w:name="_GoBack"/>
       <w:bookmarkEnd w:id="20"/>
+      <w:r>
+        <w:rPr>
+          <w:rFonts w:asciiTheme="minorHAnsi" w:hAnsiTheme="minorHAnsi"/>
+        </w:rPr>
+        <w:t>Na</w:t>
+      </w:r>
+    </w:p>
+    <w:p>
+      <w:pPr>
+        <w:pStyle w:val="Heading1"/>
+        <w:jc w:val="both"/>
+        <w:rPr>
+          <w:rFonts w:asciiTheme="minorHAnsi" w:hAnsiTheme="minorHAnsi"/>
+        </w:rPr>
+      </w:pPr>
+      <w:bookmarkStart w:id="21" w:name="_Toc420584769"/>
+      <w:r>
+        <w:rPr>
+          <w:rFonts w:asciiTheme="minorHAnsi" w:hAnsiTheme="minorHAnsi"/>
+        </w:rPr>
+        <w:t>Report Changes</w:t>
+      </w:r>
       <w:bookmarkEnd w:id="21"/>
     </w:p>
     <w:p>
       <w:pPr>
         <w:pStyle w:val="BodyText"/>
-        <w:rPr>
-          <w:rFonts w:asciiTheme="minorHAnsi" w:hAnsiTheme="minorHAnsi"/>
-        </w:rPr>
-      </w:pPr>
+        <w:ind w:firstLine="432"/>
+        <w:rPr>
+          <w:rFonts w:asciiTheme="minorHAnsi" w:hAnsiTheme="minorHAnsi" w:cstheme="minorHAnsi"/>
+        </w:rPr>
+      </w:pPr>
+      <w:r>
+        <w:rPr>
+          <w:rFonts w:asciiTheme="minorHAnsi" w:hAnsiTheme="minorHAnsi" w:cstheme="minorHAnsi"/>
+        </w:rPr>
+        <w:t>None</w:t>
+      </w:r>
     </w:p>
     <w:p>
       <w:pPr>
-        <w:pStyle w:val="BodyText"/>
+        <w:pStyle w:val="Heading1"/>
+        <w:jc w:val="both"/>
         <w:rPr>
           <w:rFonts w:asciiTheme="minorHAnsi" w:hAnsiTheme="minorHAnsi"/>
         </w:rPr>
       </w:pPr>
+      <w:bookmarkStart w:id="22" w:name="_Toc420584770"/>
       <w:r>
         <w:rPr>
           <w:rFonts w:asciiTheme="minorHAnsi" w:hAnsiTheme="minorHAnsi"/>
         </w:rPr>
-        <w:t xml:space="preserve">The following items are </w:t>
-      </w:r>
+        <w:t>Appendix</w:t>
+      </w:r>
+      <w:bookmarkEnd w:id="22"/>
       <w:r>
         <w:rPr>
           <w:rFonts w:asciiTheme="minorHAnsi" w:hAnsiTheme="minorHAnsi"/>
         </w:rPr>
-        <w:t>assumptions</w:t>
-      </w:r>
-      <w:r>
-        <w:rPr>
-          <w:rFonts w:asciiTheme="minorHAnsi" w:hAnsiTheme="minorHAnsi"/>
-        </w:rPr>
-        <w:t xml:space="preserve"> are </w:t>
-      </w:r>
-      <w:r>
-        <w:rPr>
-          <w:rFonts w:asciiTheme="minorHAnsi" w:hAnsiTheme="minorHAnsi"/>
-        </w:rPr>
-        <w:t>out of scope</w:t>
-      </w:r>
-      <w:r>
-        <w:rPr>
-          <w:rFonts w:asciiTheme="minorHAnsi" w:hAnsiTheme="minorHAnsi"/>
-        </w:rPr>
-        <w:t>:</w:t>
-      </w:r>
+        <w:t xml:space="preserve"> </w:t>
+      </w:r>
+      <w:bookmarkEnd w:id="15"/>
+      <w:bookmarkEnd w:id="16"/>
+      <w:bookmarkEnd w:id="17"/>
     </w:p>
     <w:p>
       <w:pPr>
-        <w:pStyle w:val="Heading1"/>
-        <w:rPr>
-          <w:rFonts w:asciiTheme="minorHAnsi" w:hAnsiTheme="minorHAnsi"/>
-        </w:rPr>
-      </w:pPr>
-      <w:bookmarkStart w:id="22" w:name="_Toc419460399"/>
-      <w:r>
-        <w:rPr>
-          <w:rFonts w:asciiTheme="minorHAnsi" w:hAnsiTheme="minorHAnsi"/>
-        </w:rPr>
-        <w:t>Technical Design</w:t>
-      </w:r>
-      <w:bookmarkEnd w:id="22"/>
-    </w:p>
-    <w:p>
-      <w:pPr>
-        <w:ind w:left="360"/>
-        <w:jc w:val="both"/>
-      </w:pPr>
-    </w:p>
-    <w:p>
-      <w:pPr>
-        <w:pStyle w:val="Heading2"/>
-        <w:jc w:val="both"/>
-        <w:rPr>
-          <w:rFonts w:asciiTheme="minorHAnsi" w:hAnsiTheme="minorHAnsi"/>
-        </w:rPr>
-      </w:pPr>
-      <w:bookmarkStart w:id="23" w:name="_Toc419460400"/>
-      <w:r>
-        <w:rPr>
-          <w:rFonts w:asciiTheme="minorHAnsi" w:hAnsiTheme="minorHAnsi"/>
-        </w:rPr>
-        <w:t>Referenced Documents</w:t>
-      </w:r>
-      <w:bookmarkEnd w:id="23"/>
-    </w:p>
-    <w:p>
-      <w:pPr>
-        <w:ind w:firstLine="720"/>
-        <w:jc w:val="both"/>
-        <w:rPr>
-          <w:rFonts w:asciiTheme="minorHAnsi" w:hAnsiTheme="minorHAnsi"/>
-        </w:rPr>
-      </w:pPr>
-      <w:r>
-        <w:rPr>
-          <w:rFonts w:asciiTheme="minorHAnsi" w:hAnsiTheme="minorHAnsi"/>
-        </w:rPr>
-        <w:t>None</w:t>
-      </w:r>
-    </w:p>
-    <w:p>
-      <w:pPr>
-        <w:pStyle w:val="Heading2"/>
-        <w:jc w:val="both"/>
-        <w:rPr>
-          <w:rFonts w:asciiTheme="minorHAnsi" w:hAnsiTheme="minorHAnsi"/>
-        </w:rPr>
-      </w:pPr>
-      <w:bookmarkStart w:id="24" w:name="_Toc419460401"/>
-      <w:r>
-        <w:rPr>
-          <w:rFonts w:asciiTheme="minorHAnsi" w:hAnsiTheme="minorHAnsi"/>
-        </w:rPr>
-        <w:t>Process Flow and Mock Ups</w:t>
-      </w:r>
-      <w:bookmarkEnd w:id="24"/>
-    </w:p>
-    <w:p>
-      <w:pPr>
-        <w:pStyle w:val="Heading2"/>
-        <w:jc w:val="both"/>
-        <w:rPr>
-          <w:rFonts w:asciiTheme="minorHAnsi" w:hAnsiTheme="minorHAnsi"/>
-        </w:rPr>
-      </w:pPr>
-      <w:bookmarkStart w:id="25" w:name="_Toc419460402"/>
-      <w:r>
-        <w:rPr>
-          <w:rFonts w:asciiTheme="minorHAnsi" w:hAnsiTheme="minorHAnsi"/>
-        </w:rPr>
-        <w:t>Changes to Capture tables</w:t>
-      </w:r>
-      <w:bookmarkEnd w:id="25"/>
-    </w:p>
-    <w:p>
-      <w:pPr>
-        <w:pStyle w:val="BodyText"/>
-      </w:pPr>
-    </w:p>
-    <w:p>
-      <w:pPr>
-        <w:pStyle w:val="BodyText"/>
-      </w:pPr>
-    </w:p>
-    <w:p>
-      <w:pPr>
-        <w:pStyle w:val="Heading2"/>
-        <w:jc w:val="both"/>
-        <w:rPr>
-          <w:rFonts w:asciiTheme="minorHAnsi" w:hAnsiTheme="minorHAnsi"/>
-        </w:rPr>
-      </w:pPr>
-      <w:bookmarkStart w:id="26" w:name="_Toc419460403"/>
-      <w:r>
-        <w:rPr>
-          <w:rFonts w:asciiTheme="minorHAnsi" w:hAnsiTheme="minorHAnsi"/>
-        </w:rPr>
-        <w:t>Changes to Pricing formulas</w:t>
-      </w:r>
-      <w:bookmarkEnd w:id="26"/>
-    </w:p>
-    <w:p>
-      <w:pPr>
-        <w:ind w:firstLine="720"/>
-        <w:jc w:val="both"/>
-        <w:rPr>
-          <w:rFonts w:asciiTheme="minorHAnsi" w:hAnsiTheme="minorHAnsi"/>
-        </w:rPr>
-      </w:pPr>
-      <w:r>
-        <w:rPr>
-          <w:rFonts w:asciiTheme="minorHAnsi" w:hAnsiTheme="minorHAnsi"/>
-        </w:rPr>
-        <w:t>None</w:t>
-      </w:r>
-    </w:p>
-    <w:p>
-      <w:pPr>
-        <w:pStyle w:val="Heading2"/>
-        <w:jc w:val="both"/>
-        <w:rPr>
-          <w:rFonts w:asciiTheme="minorHAnsi" w:hAnsiTheme="minorHAnsi"/>
-        </w:rPr>
-      </w:pPr>
-      <w:bookmarkStart w:id="27" w:name="_Toc419460404"/>
-      <w:r>
-        <w:rPr>
-          <w:rFonts w:asciiTheme="minorHAnsi" w:hAnsiTheme="minorHAnsi"/>
-        </w:rPr>
-        <w:lastRenderedPageBreak/>
-        <w:t>Data Sources &amp; Mapping</w:t>
-      </w:r>
-      <w:bookmarkEnd w:id="27"/>
-    </w:p>
-    <w:p>
-      <w:pPr>
-        <w:pStyle w:val="ListParagraph"/>
-        <w:numPr>
-          <w:ilvl w:val="0"/>
-          <w:numId w:val="6"/>
-        </w:numPr>
-        <w:rPr>
-          <w:rFonts w:asciiTheme="minorHAnsi" w:hAnsiTheme="minorHAnsi"/>
-        </w:rPr>
-      </w:pPr>
-      <w:r>
-        <w:rPr>
-          <w:rFonts w:asciiTheme="minorHAnsi" w:hAnsiTheme="minorHAnsi"/>
-        </w:rPr>
-        <w:t xml:space="preserve">For </w:t>
-      </w:r>
-      <w:r>
-        <w:rPr>
-          <w:rFonts w:asciiTheme="minorHAnsi" w:hAnsiTheme="minorHAnsi"/>
-        </w:rPr>
-        <w:t>detailed mapping information, please refer to the</w:t>
-      </w:r>
-      <w:r>
-        <w:rPr>
-          <w:rFonts w:asciiTheme="minorHAnsi" w:hAnsiTheme="minorHAnsi"/>
-        </w:rPr>
-        <w:t xml:space="preserve"> BMI</w:t>
-      </w:r>
-      <w:r>
-        <w:rPr>
-          <w:rFonts w:asciiTheme="minorHAnsi" w:hAnsiTheme="minorHAnsi"/>
-        </w:rPr>
-        <w:t xml:space="preserve"> </w:t>
-      </w:r>
-      <w:hyperlink r:id="rId15" w:history="1">
-        <w:r>
-          <w:rPr>
-            <w:rStyle w:val="Hyperlink"/>
-            <w:rFonts w:asciiTheme="minorHAnsi" w:eastAsiaTheme="minorHAnsi" w:hAnsiTheme="minorHAnsi"/>
-          </w:rPr>
-          <w:t>Enterprise Mapping Document</w:t>
-        </w:r>
-      </w:hyperlink>
-      <w:r>
-        <w:rPr>
-          <w:rFonts w:asciiTheme="minorHAnsi" w:hAnsiTheme="minorHAnsi"/>
-        </w:rPr>
-        <w:t>.</w:t>
-      </w:r>
-      <w:r>
-        <w:rPr>
-          <w:rFonts w:asciiTheme="minorHAnsi" w:hAnsiTheme="minorHAnsi"/>
-        </w:rPr>
-        <w:t xml:space="preserve"> </w:t>
-      </w:r>
-    </w:p>
-    <w:p>
-      <w:pPr>
-        <w:ind w:firstLine="576"/>
-        <w:rPr>
-          <w:rFonts w:asciiTheme="minorHAnsi" w:hAnsiTheme="minorHAnsi"/>
-        </w:rPr>
-      </w:pPr>
-    </w:p>
-    <w:p>
-      <w:pPr>
-        <w:pStyle w:val="Heading2"/>
-        <w:jc w:val="both"/>
-      </w:pPr>
-      <w:bookmarkStart w:id="28" w:name="_Toc419460405"/>
-      <w:r>
-        <w:rPr>
-          <w:rFonts w:asciiTheme="minorHAnsi" w:hAnsiTheme="minorHAnsi"/>
-        </w:rPr>
-        <w:t xml:space="preserve">InfoPro </w:t>
-      </w:r>
-      <w:r>
-        <w:rPr>
-          <w:rFonts w:asciiTheme="minorHAnsi" w:hAnsiTheme="minorHAnsi"/>
-        </w:rPr>
-        <w:t>Int</w:t>
-      </w:r>
-      <w:bookmarkEnd w:id="28"/>
-    </w:p>
-    <w:p>
-      <w:pPr>
-        <w:ind w:left="576"/>
-        <w:rPr>
-          <w:rFonts w:asciiTheme="minorHAnsi" w:hAnsiTheme="minorHAnsi" w:cs="Courier New"/>
-          <w:color w:val="000000"/>
-        </w:rPr>
-      </w:pPr>
-      <w:r>
-        <w:rPr>
-          <w:rFonts w:asciiTheme="minorHAnsi" w:hAnsiTheme="minorHAnsi" w:cs="Courier New"/>
-          <w:color w:val="000000"/>
-        </w:rPr>
-        <w:t>Should not require now attributes for any of the changes.</w:t>
-      </w:r>
-    </w:p>
-    <w:p>
-      <w:pPr>
-        <w:pStyle w:val="Heading1"/>
-        <w:jc w:val="both"/>
-        <w:rPr>
-          <w:rFonts w:asciiTheme="minorHAnsi" w:hAnsiTheme="minorHAnsi"/>
-        </w:rPr>
-      </w:pPr>
-      <w:bookmarkStart w:id="29" w:name="_Toc419460406"/>
-      <w:r>
-        <w:rPr>
-          <w:rFonts w:asciiTheme="minorHAnsi" w:hAnsiTheme="minorHAnsi"/>
-        </w:rPr>
-        <w:t>Report Changes</w:t>
-      </w:r>
-      <w:bookmarkEnd w:id="29"/>
-    </w:p>
-    <w:p>
-      <w:pPr>
-        <w:pStyle w:val="BodyText"/>
-        <w:rPr>
-          <w:rFonts w:asciiTheme="minorHAnsi" w:hAnsiTheme="minorHAnsi" w:cstheme="minorHAnsi"/>
-        </w:rPr>
-      </w:pPr>
-      <w:r>
-        <w:rPr>
-          <w:rFonts w:asciiTheme="minorHAnsi" w:hAnsiTheme="minorHAnsi" w:cstheme="minorHAnsi"/>
-        </w:rPr>
-        <w:t>See BFR 009 in the Deferred Items section</w:t>
-      </w:r>
-    </w:p>
-    <w:p>
-      <w:pPr>
-        <w:pStyle w:val="Heading1"/>
-        <w:jc w:val="both"/>
-        <w:rPr>
-          <w:rFonts w:asciiTheme="minorHAnsi" w:hAnsiTheme="minorHAnsi"/>
-        </w:rPr>
-      </w:pPr>
-      <w:bookmarkStart w:id="30" w:name="_Toc419460407"/>
-      <w:r>
-        <w:rPr>
-          <w:rFonts w:asciiTheme="minorHAnsi" w:hAnsiTheme="minorHAnsi"/>
-        </w:rPr>
-        <w:t>Appendix</w:t>
-      </w:r>
-      <w:bookmarkEnd w:id="30"/>
-      <w:r>
-        <w:rPr>
-          <w:rFonts w:asciiTheme="minorHAnsi" w:hAnsiTheme="minorHAnsi"/>
-        </w:rPr>
-        <w:t xml:space="preserve"> </w:t>
-      </w:r>
-      <w:bookmarkEnd w:id="16"/>
-      <w:bookmarkEnd w:id="17"/>
-      <w:bookmarkEnd w:id="18"/>
-    </w:p>
-    <w:p>
-      <w:pPr>
         <w:pStyle w:val="BodyText"/>
       </w:pPr>
     </w:p>
     <w:sectPr>
-      <w:headerReference w:type="default" r:id="rId16"/>
-      <w:footerReference w:type="default" r:id="rId17"/>
+      <w:headerReference w:type="default" r:id="rId15"/>
+      <w:footerReference w:type="default" r:id="rId16"/>
       <w:pgSz w:w="12240" w:h="15840" w:code="1"/>
       <w:pgMar w:top="1440" w:right="1440" w:bottom="1440" w:left="1800" w:header="720" w:footer="720" w:gutter="0"/>
       <w:pgNumType w:start="4"/>
@@ -4939,7 +4392,7 @@
       <w:rPr>
         <w:noProof/>
       </w:rPr>
-      <w:t>5/21/2015 3:09:15 PM</w:t>
+      <w:t>5/28/2015 1:11:06 PM</w:t>
     </w:r>
     <w:r>
       <w:rPr>
@@ -5002,7 +4455,7 @@
         <w:sz w:val="16"/>
         <w:szCs w:val="16"/>
       </w:rPr>
-      <w:t>7</w:t>
+      <w:t>6</w:t>
     </w:r>
     <w:r>
       <w:rPr>
@@ -10560,6 +10013,21 @@
 </file>
 
 <file path=customXml/item1.xml><?xml version="1.0" encoding="utf-8"?>
+<?mso-contentType ?>
+<FormTemplates xmlns="http://schemas.microsoft.com/sharepoint/v3/contenttype/forms">
+  <Display>DocumentLibraryForm</Display>
+  <Edit>DocumentLibraryForm</Edit>
+  <New>DocumentLibraryForm</New>
+</FormTemplates>
+</file>
+
+<file path=customXml/item2.xml><?xml version="1.0" encoding="utf-8"?>
+<p:properties xmlns:p="http://schemas.microsoft.com/office/2006/metadata/properties" xmlns:xsi="http://www.w3.org/2001/XMLSchema-instance">
+  <documentManagement/>
+</p:properties>
+</file>
+
+<file path=customXml/item3.xml><?xml version="1.0" encoding="utf-8"?>
 <ct:contentTypeSchema xmlns:ct="http://schemas.microsoft.com/office/2006/metadata/contentType" xmlns:ma="http://schemas.microsoft.com/office/2006/metadata/properties/metaAttributes" ct:_="" ma:_="" ma:contentTypeName="Document" ma:contentTypeID="0x01010007B1D441ADEC8642ABD94220A12323FC" ma:contentTypeVersion="0" ma:contentTypeDescription="Create a new document." ma:contentTypeScope="" ma:versionID="004e9817178017d7dbe120b842248b7f">
   <xsd:schema xmlns:xsd="http://www.w3.org/2001/XMLSchema" xmlns:xs="http://www.w3.org/2001/XMLSchema" xmlns:p="http://schemas.microsoft.com/office/2006/metadata/properties" targetNamespace="http://schemas.microsoft.com/office/2006/metadata/properties" ma:root="true" ma:fieldsID="c64490b4aec6201516c3a874156f37b2">
     <xsd:element name="properties">
@@ -10673,26 +10141,27 @@
 </ct:contentTypeSchema>
 </file>
 
-<file path=customXml/item2.xml><?xml version="1.0" encoding="utf-8"?>
-<p:properties xmlns:p="http://schemas.microsoft.com/office/2006/metadata/properties" xmlns:xsi="http://www.w3.org/2001/XMLSchema-instance">
-  <documentManagement/>
-</p:properties>
-</file>
-
-<file path=customXml/item3.xml><?xml version="1.0" encoding="utf-8"?>
-<?mso-contentType ?>
-<FormTemplates xmlns="http://schemas.microsoft.com/sharepoint/v3/contenttype/forms">
-  <Display>DocumentLibraryForm</Display>
-  <Edit>DocumentLibraryForm</Edit>
-  <New>DocumentLibraryForm</New>
-</FormTemplates>
-</file>
-
 <file path=customXml/item4.xml><?xml version="1.0" encoding="utf-8"?>
 <b:Sources xmlns:b="http://schemas.openxmlformats.org/officeDocument/2006/bibliography" xmlns="http://schemas.openxmlformats.org/officeDocument/2006/bibliography" SelectedStyle="\APA.XSL" StyleName="APA"/>
 </file>
 
 <file path=customXml/itemProps1.xml><?xml version="1.0" encoding="utf-8"?>
+<ds:datastoreItem xmlns:ds="http://schemas.openxmlformats.org/officeDocument/2006/customXml" ds:itemID="{3CBB50F0-8F85-42BF-AC23-9DA2DC66E259}">
+  <ds:schemaRefs>
+    <ds:schemaRef ds:uri="http://schemas.microsoft.com/sharepoint/v3/contenttype/forms"/>
+  </ds:schemaRefs>
+</ds:datastoreItem>
+</file>
+
+<file path=customXml/itemProps2.xml><?xml version="1.0" encoding="utf-8"?>
+<ds:datastoreItem xmlns:ds="http://schemas.openxmlformats.org/officeDocument/2006/customXml" ds:itemID="{E5265DE5-3E8E-4120-8280-8EC419E03148}">
+  <ds:schemaRefs>
+    <ds:schemaRef ds:uri="http://schemas.microsoft.com/office/2006/metadata/properties"/>
+  </ds:schemaRefs>
+</ds:datastoreItem>
+</file>
+
+<file path=customXml/itemProps3.xml><?xml version="1.0" encoding="utf-8"?>
 <ds:datastoreItem xmlns:ds="http://schemas.openxmlformats.org/officeDocument/2006/customXml" ds:itemID="{BA7BD11F-C275-40DD-82C9-C791F093B530}">
   <ds:schemaRefs>
     <ds:schemaRef ds:uri="http://schemas.microsoft.com/office/2006/metadata/contentType"/>
@@ -10708,24 +10177,8 @@
 </ds:datastoreItem>
 </file>
 
-<file path=customXml/itemProps2.xml><?xml version="1.0" encoding="utf-8"?>
-<ds:datastoreItem xmlns:ds="http://schemas.openxmlformats.org/officeDocument/2006/customXml" ds:itemID="{E5265DE5-3E8E-4120-8280-8EC419E03148}">
-  <ds:schemaRefs>
-    <ds:schemaRef ds:uri="http://schemas.microsoft.com/office/2006/metadata/properties"/>
-  </ds:schemaRefs>
-</ds:datastoreItem>
-</file>
-
-<file path=customXml/itemProps3.xml><?xml version="1.0" encoding="utf-8"?>
-<ds:datastoreItem xmlns:ds="http://schemas.openxmlformats.org/officeDocument/2006/customXml" ds:itemID="{3CBB50F0-8F85-42BF-AC23-9DA2DC66E259}">
-  <ds:schemaRefs>
-    <ds:schemaRef ds:uri="http://schemas.microsoft.com/sharepoint/v3/contenttype/forms"/>
-  </ds:schemaRefs>
-</ds:datastoreItem>
-</file>
-
 <file path=customXml/itemProps4.xml><?xml version="1.0" encoding="utf-8"?>
-<ds:datastoreItem xmlns:ds="http://schemas.openxmlformats.org/officeDocument/2006/customXml" ds:itemID="{36E06EB1-EBFA-4A47-BCF9-39DAC79E7AAD}">
+<ds:datastoreItem xmlns:ds="http://schemas.openxmlformats.org/officeDocument/2006/customXml" ds:itemID="{A71F8BDD-6169-4F16-86E1-9BED0D3F0B0B}">
   <ds:schemaRefs>
     <ds:schemaRef ds:uri="http://schemas.openxmlformats.org/officeDocument/2006/bibliography"/>
   </ds:schemaRefs>

</xml_diff>

<commit_message>
Updated to the correct list #595
</commit_message>
<xml_diff>
--- a/design/Design Specification - Capture - GH 595 - CR Disposal Enhancements 3.docx
+++ b/design/Design Specification - Capture - GH 595 - CR Disposal Enhancements 3.docx
@@ -620,6 +620,12 @@
                 <w:rFonts w:asciiTheme="minorHAnsi" w:hAnsiTheme="minorHAnsi"/>
               </w:rPr>
             </w:pPr>
+            <w:r>
+              <w:rPr>
+                <w:rFonts w:asciiTheme="minorHAnsi" w:hAnsiTheme="minorHAnsi"/>
+              </w:rPr>
+              <w:t>6/1/2015</w:t>
+            </w:r>
           </w:p>
         </w:tc>
         <w:tc>
@@ -635,6 +641,12 @@
                 <w:rFonts w:asciiTheme="minorHAnsi" w:hAnsiTheme="minorHAnsi"/>
               </w:rPr>
             </w:pPr>
+            <w:r>
+              <w:rPr>
+                <w:rFonts w:asciiTheme="minorHAnsi" w:hAnsiTheme="minorHAnsi"/>
+              </w:rPr>
+              <w:t>1.1</w:t>
+            </w:r>
           </w:p>
         </w:tc>
         <w:tc>
@@ -649,6 +661,12 @@
                 <w:rFonts w:asciiTheme="minorHAnsi" w:hAnsiTheme="minorHAnsi"/>
               </w:rPr>
             </w:pPr>
+            <w:r>
+              <w:rPr>
+                <w:rFonts w:asciiTheme="minorHAnsi" w:hAnsiTheme="minorHAnsi"/>
+              </w:rPr>
+              <w:t>Updated to the correct tasks needed</w:t>
+            </w:r>
           </w:p>
         </w:tc>
         <w:tc>
@@ -664,6 +682,14 @@
                 <w:rFonts w:asciiTheme="minorHAnsi" w:hAnsiTheme="minorHAnsi"/>
               </w:rPr>
             </w:pPr>
+            <w:r>
+              <w:rPr>
+                <w:rFonts w:asciiTheme="minorHAnsi" w:hAnsiTheme="minorHAnsi"/>
+              </w:rPr>
+              <w:t>Roger</w:t>
+            </w:r>
+            <w:bookmarkStart w:id="0" w:name="_GoBack"/>
+            <w:bookmarkEnd w:id="0"/>
           </w:p>
         </w:tc>
       </w:tr>
@@ -1923,12 +1949,12 @@
         </w:rPr>
         <w:fldChar w:fldCharType="end"/>
       </w:r>
-      <w:bookmarkStart w:id="0" w:name="_Toc314721060"/>
-      <w:bookmarkStart w:id="1" w:name="_Toc314721188"/>
-      <w:bookmarkStart w:id="2" w:name="_Toc314721491"/>
-      <w:bookmarkStart w:id="3" w:name="_Toc314823104"/>
-      <w:bookmarkStart w:id="4" w:name="_Toc314827285"/>
-      <w:bookmarkStart w:id="5" w:name="_Toc420970829"/>
+      <w:bookmarkStart w:id="1" w:name="_Toc314721060"/>
+      <w:bookmarkStart w:id="2" w:name="_Toc314721188"/>
+      <w:bookmarkStart w:id="3" w:name="_Toc314721491"/>
+      <w:bookmarkStart w:id="4" w:name="_Toc314823104"/>
+      <w:bookmarkStart w:id="5" w:name="_Toc314827285"/>
+      <w:bookmarkStart w:id="6" w:name="_Toc420970829"/>
       <w:r>
         <w:rPr>
           <w:rFonts w:asciiTheme="minorHAnsi" w:hAnsiTheme="minorHAnsi"/>
@@ -1945,13 +1971,13 @@
           <w:rFonts w:asciiTheme="minorHAnsi" w:hAnsiTheme="minorHAnsi"/>
         </w:rPr>
       </w:pPr>
-      <w:bookmarkStart w:id="6" w:name="_Toc420584765"/>
-      <w:bookmarkEnd w:id="0"/>
+      <w:bookmarkStart w:id="7" w:name="_Toc420584765"/>
       <w:bookmarkEnd w:id="1"/>
       <w:bookmarkEnd w:id="2"/>
       <w:bookmarkEnd w:id="3"/>
       <w:bookmarkEnd w:id="4"/>
       <w:bookmarkEnd w:id="5"/>
+      <w:bookmarkEnd w:id="6"/>
       <w:r>
         <w:rPr>
           <w:rFonts w:asciiTheme="minorHAnsi" w:hAnsiTheme="minorHAnsi"/>
@@ -1965,7 +1991,7 @@
         </w:rPr>
         <w:t xml:space="preserve"> &amp; Design</w:t>
       </w:r>
-      <w:bookmarkEnd w:id="6"/>
+      <w:bookmarkEnd w:id="7"/>
     </w:p>
     <w:p>
       <w:pPr>
@@ -1975,26 +2001,26 @@
           <w:rFonts w:asciiTheme="minorHAnsi" w:hAnsiTheme="minorHAnsi"/>
         </w:rPr>
       </w:pPr>
-      <w:bookmarkStart w:id="7" w:name="_Toc342757859"/>
-      <w:bookmarkStart w:id="8" w:name="_Toc346297767"/>
-      <w:bookmarkStart w:id="9" w:name="_Toc404134497"/>
-      <w:bookmarkStart w:id="10" w:name="_Toc420584766"/>
+      <w:bookmarkStart w:id="8" w:name="_Toc342757859"/>
+      <w:bookmarkStart w:id="9" w:name="_Toc346297767"/>
+      <w:bookmarkStart w:id="10" w:name="_Toc404134497"/>
+      <w:bookmarkStart w:id="11" w:name="_Toc420584766"/>
       <w:r>
         <w:rPr>
           <w:rFonts w:asciiTheme="minorHAnsi" w:hAnsiTheme="minorHAnsi"/>
         </w:rPr>
         <w:t xml:space="preserve">Purpose of the </w:t>
       </w:r>
-      <w:bookmarkEnd w:id="7"/>
       <w:bookmarkEnd w:id="8"/>
       <w:bookmarkEnd w:id="9"/>
+      <w:bookmarkEnd w:id="10"/>
       <w:r>
         <w:rPr>
           <w:rFonts w:asciiTheme="minorHAnsi" w:hAnsiTheme="minorHAnsi"/>
         </w:rPr>
         <w:t>Design Specification</w:t>
       </w:r>
-      <w:bookmarkEnd w:id="10"/>
+      <w:bookmarkEnd w:id="11"/>
     </w:p>
     <w:p>
       <w:pPr>
@@ -2029,10 +2055,10 @@
           <w:rFonts w:asciiTheme="minorHAnsi" w:hAnsiTheme="minorHAnsi"/>
         </w:rPr>
       </w:pPr>
-      <w:bookmarkStart w:id="11" w:name="_Toc342757861"/>
-      <w:bookmarkStart w:id="12" w:name="_Toc346297769"/>
-      <w:bookmarkStart w:id="13" w:name="_Toc404134499"/>
-      <w:bookmarkStart w:id="14" w:name="_Toc420584767"/>
+      <w:bookmarkStart w:id="12" w:name="_Toc420584767"/>
+      <w:bookmarkStart w:id="13" w:name="_Toc342757861"/>
+      <w:bookmarkStart w:id="14" w:name="_Toc346297769"/>
+      <w:bookmarkStart w:id="15" w:name="_Toc404134499"/>
       <w:r>
         <w:rPr>
           <w:rFonts w:asciiTheme="minorHAnsi" w:hAnsiTheme="minorHAnsi"/>
@@ -2045,7 +2071,7 @@
         </w:rPr>
         <w:t xml:space="preserve"> / Configuration</w:t>
       </w:r>
-      <w:bookmarkEnd w:id="14"/>
+      <w:bookmarkEnd w:id="12"/>
     </w:p>
     <w:p>
       <w:pPr>
@@ -2152,7 +2178,7 @@
               <w:pStyle w:val="ListParagraph"/>
               <w:numPr>
                 <w:ilvl w:val="0"/>
-                <w:numId w:val="28"/>
+                <w:numId w:val="39"/>
               </w:numPr>
               <w:rPr>
                 <w:rFonts w:asciiTheme="minorHAnsi" w:hAnsiTheme="minorHAnsi"/>
@@ -2171,47 +2197,7 @@
                 <w:color w:val="333333"/>
                 <w:shd w:val="clear" w:color="auto" w:fill="FFFFFF"/>
               </w:rPr>
-              <w:t>For large C</w:t>
-            </w:r>
-            <w:r>
-              <w:rPr>
-                <w:rFonts w:asciiTheme="minorHAnsi" w:hAnsiTheme="minorHAnsi" w:cs="Helvetica"/>
-                <w:color w:val="333333"/>
-                <w:shd w:val="clear" w:color="auto" w:fill="FFFFFF"/>
-              </w:rPr>
-              <w:t>ontainer</w:t>
-            </w:r>
-            <w:r>
-              <w:rPr>
-                <w:rFonts w:asciiTheme="minorHAnsi" w:hAnsiTheme="minorHAnsi" w:cs="Helvetica"/>
-                <w:color w:val="333333"/>
-                <w:shd w:val="clear" w:color="auto" w:fill="FFFFFF"/>
-              </w:rPr>
-              <w:t xml:space="preserve"> Type</w:t>
-            </w:r>
-            <w:r>
-              <w:rPr>
-                <w:rFonts w:asciiTheme="minorHAnsi" w:hAnsiTheme="minorHAnsi" w:cs="Helvetica"/>
-                <w:color w:val="333333"/>
-                <w:shd w:val="clear" w:color="auto" w:fill="FFFFFF"/>
-              </w:rPr>
-              <w:t xml:space="preserve">: </w:t>
-            </w:r>
-            <w:r>
-              <w:rPr>
-                <w:rFonts w:asciiTheme="minorHAnsi" w:hAnsiTheme="minorHAnsi" w:cs="Helvetica"/>
-                <w:color w:val="333333"/>
-                <w:shd w:val="clear" w:color="auto" w:fill="FFFFFF"/>
-              </w:rPr>
-              <w:t xml:space="preserve">'Is Container Owned?' to be forced set to false for </w:t>
-            </w:r>
-            <w:r>
-              <w:rPr>
-                <w:rFonts w:asciiTheme="minorHAnsi" w:hAnsiTheme="minorHAnsi" w:cs="Helvetica"/>
-                <w:color w:val="333333"/>
-                <w:shd w:val="clear" w:color="auto" w:fill="FFFFFF"/>
-              </w:rPr>
-              <w:t>“Self-Contained Compactor”</w:t>
+              <w:t>Add 'Container Asset Cost' for large container</w:t>
             </w:r>
           </w:p>
         </w:tc>
@@ -2231,9 +2217,9 @@
               <w:pStyle w:val="ListParagraph"/>
               <w:numPr>
                 <w:ilvl w:val="1"/>
-                <w:numId w:val="30"/>
+                <w:numId w:val="40"/>
               </w:numPr>
-              <w:ind w:left="342"/>
+              <w:ind w:left="432"/>
               <w:textAlignment w:val="center"/>
               <w:rPr>
                 <w:rFonts w:asciiTheme="minorHAnsi" w:eastAsia="Times New Roman" w:hAnsiTheme="minorHAnsi"/>
@@ -2243,7 +2229,7 @@
               <w:rPr>
                 <w:rFonts w:asciiTheme="minorHAnsi" w:hAnsiTheme="minorHAnsi" w:cs="Arial"/>
               </w:rPr>
-              <w:t>Add new recommendation rule ‘Set Is Customer Owned? Based on Container Type”</w:t>
+              <w:t>Add New Attribute: Container Asset Cost</w:t>
             </w:r>
           </w:p>
           <w:p>
@@ -2251,9 +2237,9 @@
               <w:pStyle w:val="ListParagraph"/>
               <w:numPr>
                 <w:ilvl w:val="1"/>
-                <w:numId w:val="30"/>
+                <w:numId w:val="40"/>
               </w:numPr>
-              <w:ind w:left="342"/>
+              <w:ind w:left="432"/>
               <w:textAlignment w:val="center"/>
               <w:rPr>
                 <w:rFonts w:asciiTheme="minorHAnsi" w:eastAsia="Times New Roman" w:hAnsiTheme="minorHAnsi"/>
@@ -2263,21 +2249,36 @@
               <w:rPr>
                 <w:rFonts w:asciiTheme="minorHAnsi" w:hAnsiTheme="minorHAnsi" w:cs="Arial"/>
               </w:rPr>
-              <w:t>Condition: Container Type = ‘</w:t>
+              <w:t xml:space="preserve">Variable name: </w:t>
             </w:r>
+            <w:proofErr w:type="spellStart"/>
             <w:r>
               <w:rPr>
-                <w:rFonts w:asciiTheme="minorHAnsi" w:hAnsiTheme="minorHAnsi" w:cs="Helvetica"/>
-                <w:color w:val="333333"/>
-                <w:shd w:val="clear" w:color="auto" w:fill="FFFFFF"/>
-              </w:rPr>
-              <w:t>Self-Contained Compactor</w:t>
+                <w:rFonts w:asciiTheme="minorHAnsi" w:hAnsiTheme="minorHAnsi" w:cs="Arial"/>
+                <w:i/>
+              </w:rPr>
+              <w:t>containerAssetCost</w:t>
             </w:r>
+            <w:proofErr w:type="spellEnd"/>
+          </w:p>
+          <w:p>
+            <w:pPr>
+              <w:pStyle w:val="ListParagraph"/>
+              <w:numPr>
+                <w:ilvl w:val="1"/>
+                <w:numId w:val="40"/>
+              </w:numPr>
+              <w:ind w:left="432"/>
+              <w:textAlignment w:val="center"/>
+              <w:rPr>
+                <w:rFonts w:asciiTheme="minorHAnsi" w:eastAsia="Times New Roman" w:hAnsiTheme="minorHAnsi"/>
+              </w:rPr>
+            </w:pPr>
             <w:r>
               <w:rPr>
                 <w:rFonts w:asciiTheme="minorHAnsi" w:hAnsiTheme="minorHAnsi" w:cs="Arial"/>
               </w:rPr>
-              <w:t>’</w:t>
+              <w:t>Add to Large Container Layout</w:t>
             </w:r>
           </w:p>
           <w:p>
@@ -2285,9 +2286,9 @@
               <w:pStyle w:val="ListParagraph"/>
               <w:numPr>
                 <w:ilvl w:val="1"/>
-                <w:numId w:val="30"/>
+                <w:numId w:val="40"/>
               </w:numPr>
-              <w:ind w:left="342"/>
+              <w:ind w:left="432"/>
               <w:textAlignment w:val="center"/>
               <w:rPr>
                 <w:rFonts w:asciiTheme="minorHAnsi" w:eastAsia="Times New Roman" w:hAnsiTheme="minorHAnsi"/>
@@ -2297,26 +2298,32 @@
               <w:rPr>
                 <w:rFonts w:asciiTheme="minorHAnsi" w:hAnsiTheme="minorHAnsi" w:cs="Arial"/>
               </w:rPr>
-              <w:t>Action: Is Container Owned? Forced Set to False</w:t>
+              <w:t>Add to [specify hiding rules]</w:t>
             </w:r>
           </w:p>
-        </w:tc>
-      </w:tr>
-      <w:tr>
-        <w:trPr>
-          <w:trHeight w:val="773"/>
-        </w:trPr>
-        <w:tc>
-          <w:tcPr>
-            <w:tcW w:w="3960" w:type="dxa"/>
-          </w:tcPr>
           <w:p>
             <w:pPr>
               <w:pStyle w:val="ListParagraph"/>
               <w:numPr>
-                <w:ilvl w:val="0"/>
-                <w:numId w:val="28"/>
+                <w:ilvl w:val="1"/>
+                <w:numId w:val="40"/>
               </w:numPr>
+              <w:ind w:left="432"/>
+              <w:textAlignment w:val="center"/>
+              <w:rPr>
+                <w:rFonts w:asciiTheme="minorHAnsi" w:eastAsia="Times New Roman" w:hAnsiTheme="minorHAnsi"/>
+              </w:rPr>
+            </w:pPr>
+            <w:r>
+              <w:rPr>
+                <w:rFonts w:asciiTheme="minorHAnsi" w:hAnsiTheme="minorHAnsi" w:cs="Arial"/>
+              </w:rPr>
+              <w:t>Change calculations that use container cost to check for and entry in container asset cost</w:t>
+            </w:r>
+          </w:p>
+          <w:p>
+            <w:pPr>
+              <w:textAlignment w:val="center"/>
               <w:rPr>
                 <w:rFonts w:asciiTheme="minorHAnsi" w:hAnsiTheme="minorHAnsi"/>
               </w:rPr>
@@ -2324,6 +2331,21 @@
           </w:p>
           <w:p>
             <w:pPr>
+              <w:textAlignment w:val="center"/>
+              <w:rPr>
+                <w:rFonts w:asciiTheme="minorHAnsi" w:hAnsiTheme="minorHAnsi"/>
+              </w:rPr>
+            </w:pPr>
+            <w:r>
+              <w:rPr>
+                <w:rFonts w:asciiTheme="minorHAnsi" w:hAnsiTheme="minorHAnsi"/>
+              </w:rPr>
+              <w:t>Other Notes:</w:t>
+            </w:r>
+          </w:p>
+          <w:p>
+            <w:pPr>
+              <w:textAlignment w:val="center"/>
               <w:rPr>
                 <w:rFonts w:asciiTheme="minorHAnsi" w:hAnsiTheme="minorHAnsi"/>
               </w:rPr>
@@ -2334,33 +2356,7 @@
                 <w:color w:val="333333"/>
                 <w:shd w:val="clear" w:color="auto" w:fill="FFFFFF"/>
               </w:rPr>
-              <w:t>Change 'Total Compactor Expense' to 'Total Compactor Cost'</w:t>
-            </w:r>
-          </w:p>
-        </w:tc>
-        <w:tc>
-          <w:tcPr>
-            <w:tcW w:w="4950" w:type="dxa"/>
-          </w:tcPr>
-          <w:p>
-            <w:pPr>
-              <w:pStyle w:val="ListParagraph"/>
-              <w:numPr>
-                <w:ilvl w:val="0"/>
-                <w:numId w:val="35"/>
-              </w:numPr>
-              <w:spacing w:line="276" w:lineRule="auto"/>
-              <w:ind w:left="342"/>
-              <w:jc w:val="both"/>
-              <w:rPr>
-                <w:rFonts w:asciiTheme="minorHAnsi" w:hAnsiTheme="minorHAnsi"/>
-              </w:rPr>
-            </w:pPr>
-            <w:r>
-              <w:rPr>
-                <w:rFonts w:asciiTheme="minorHAnsi" w:hAnsiTheme="minorHAnsi" w:cs="Arial"/>
-              </w:rPr>
-              <w:t>Attribute Administration – Change Display Name to ‘Total Compactor Cost’</w:t>
+              <w:t>Does not apply for self-contained compactors. The container asset value is used in two calculations: container ROA and container depreciation. The user-entered value would replace the container cost in those two calculations. Both container ROA and container depreciation get counted in rental when rental is charged. ROA is container value * 0.65/12. Container depreciation is container value/container life ....right now it looks like we are using 180 months for container life, so we can either set depreciation to value/180 OR instead of using 180 calculate container life from a lookup to parts table as container cost/container depreciation (part custom field 2/part custom field 4).</w:t>
             </w:r>
           </w:p>
         </w:tc>
@@ -2379,7 +2375,7 @@
               <w:pStyle w:val="ListParagraph"/>
               <w:numPr>
                 <w:ilvl w:val="0"/>
-                <w:numId w:val="28"/>
+                <w:numId w:val="39"/>
               </w:numPr>
               <w:rPr>
                 <w:rFonts w:asciiTheme="minorHAnsi" w:hAnsiTheme="minorHAnsi"/>
@@ -2394,11 +2390,9 @@
             </w:pPr>
             <w:r>
               <w:rPr>
-                <w:rFonts w:asciiTheme="minorHAnsi" w:hAnsiTheme="minorHAnsi" w:cs="Helvetica"/>
-                <w:color w:val="333333"/>
-                <w:shd w:val="clear" w:color="auto" w:fill="FFFFFF"/>
-              </w:rPr>
-              <w:t>Default 'Total Compactor Expense' to a division specific value</w:t>
+                <w:rFonts w:asciiTheme="minorHAnsi" w:hAnsiTheme="minorHAnsi"/>
+              </w:rPr>
+              <w:t>Open up authorized by field to be edited so that multiple proposals can be sent out of the same configuration but with different account information and authorized by name.  XML tag should remain the same as current</w:t>
             </w:r>
           </w:p>
         </w:tc>
@@ -2409,177 +2403,50 @@
           </w:tcPr>
           <w:p>
             <w:pPr>
-              <w:pStyle w:val="ListParagraph"/>
-              <w:numPr>
-                <w:ilvl w:val="0"/>
-                <w:numId w:val="31"/>
-              </w:numPr>
-              <w:ind w:left="342"/>
-              <w:textAlignment w:val="center"/>
-              <w:rPr>
-                <w:rFonts w:asciiTheme="minorHAnsi" w:eastAsia="Times New Roman" w:hAnsiTheme="minorHAnsi"/>
+              <w:tabs>
+                <w:tab w:val="left" w:pos="293"/>
+              </w:tabs>
+              <w:rPr>
+                <w:rFonts w:asciiTheme="minorHAnsi" w:hAnsiTheme="minorHAnsi"/>
               </w:rPr>
             </w:pPr>
             <w:r>
               <w:rPr>
-                <w:rFonts w:asciiTheme="minorHAnsi" w:hAnsiTheme="minorHAnsi" w:cs="Arial"/>
-              </w:rPr>
-              <w:t xml:space="preserve">Query parts database </w:t>
-            </w:r>
-            <w:r>
-              <w:rPr>
-                <w:rFonts w:asciiTheme="minorHAnsi" w:hAnsiTheme="minorHAnsi" w:cs="Arial"/>
-              </w:rPr>
-              <w:t>to pull default value/use recommendation rule</w:t>
+                <w:rFonts w:asciiTheme="minorHAnsi" w:hAnsiTheme="minorHAnsi"/>
+              </w:rPr>
+              <w:t xml:space="preserve">Make editable. </w:t>
             </w:r>
           </w:p>
           <w:p>
             <w:pPr>
-              <w:pStyle w:val="ListParagraph"/>
-              <w:spacing w:line="276" w:lineRule="auto"/>
-              <w:ind w:left="0"/>
-              <w:jc w:val="both"/>
-              <w:rPr>
-                <w:rFonts w:asciiTheme="minorHAnsi" w:hAnsiTheme="minorHAnsi"/>
-              </w:rPr>
-            </w:pPr>
-          </w:p>
-        </w:tc>
-      </w:tr>
-      <w:tr>
-        <w:trPr>
-          <w:trHeight w:val="773"/>
-        </w:trPr>
-        <w:tc>
-          <w:tcPr>
-            <w:tcW w:w="3960" w:type="dxa"/>
-            <w:vAlign w:val="center"/>
-          </w:tcPr>
-          <w:p>
-            <w:pPr>
-              <w:pStyle w:val="ListParagraph"/>
-              <w:numPr>
-                <w:ilvl w:val="0"/>
-                <w:numId w:val="28"/>
-              </w:numPr>
-              <w:rPr>
-                <w:rFonts w:asciiTheme="minorHAnsi" w:hAnsiTheme="minorHAnsi"/>
-              </w:rPr>
-            </w:pPr>
-          </w:p>
-          <w:p>
-            <w:pPr>
+              <w:tabs>
+                <w:tab w:val="left" w:pos="293"/>
+              </w:tabs>
               <w:rPr>
                 <w:rFonts w:asciiTheme="minorHAnsi" w:hAnsiTheme="minorHAnsi"/>
               </w:rPr>
             </w:pPr>
             <w:r>
               <w:rPr>
-                <w:rFonts w:asciiTheme="minorHAnsi" w:hAnsiTheme="minorHAnsi" w:cs="Helvetica"/>
-                <w:color w:val="333333"/>
-                <w:shd w:val="clear" w:color="auto" w:fill="FFFFFF"/>
-              </w:rPr>
-              <w:t>Hide 'Estimated Tons/Haul' if 'Unit of Measure' is 'Per Haul' or 'Per Yard'</w:t>
-            </w:r>
-          </w:p>
-        </w:tc>
-        <w:tc>
-          <w:tcPr>
-            <w:tcW w:w="4950" w:type="dxa"/>
-            <w:vAlign w:val="center"/>
-          </w:tcPr>
-          <w:p>
-            <w:pPr>
-              <w:pStyle w:val="ListParagraph"/>
-              <w:numPr>
-                <w:ilvl w:val="0"/>
-                <w:numId w:val="32"/>
-              </w:numPr>
-              <w:ind w:left="342"/>
-              <w:textAlignment w:val="center"/>
-              <w:rPr>
-                <w:rFonts w:asciiTheme="minorHAnsi" w:eastAsia="Times New Roman" w:hAnsiTheme="minorHAnsi"/>
-              </w:rPr>
-            </w:pPr>
-            <w:r>
-              <w:rPr>
-                <w:rFonts w:asciiTheme="minorHAnsi" w:hAnsiTheme="minorHAnsi" w:cs="Arial"/>
-              </w:rPr>
-              <w:t>Add Hiding Rule: Hide Estimated Tons/Haul based on Unit of Measure’</w:t>
+                <w:rFonts w:asciiTheme="minorHAnsi" w:hAnsiTheme="minorHAnsi"/>
+              </w:rPr>
+              <w:t xml:space="preserve">Talk to Rob/John.  </w:t>
             </w:r>
           </w:p>
           <w:p>
             <w:pPr>
-              <w:pStyle w:val="ListParagraph"/>
-              <w:numPr>
-                <w:ilvl w:val="2"/>
-                <w:numId w:val="29"/>
-              </w:numPr>
-              <w:ind w:left="702"/>
-              <w:textAlignment w:val="center"/>
-              <w:rPr>
-                <w:rFonts w:asciiTheme="minorHAnsi" w:eastAsia="Times New Roman" w:hAnsiTheme="minorHAnsi"/>
+              <w:tabs>
+                <w:tab w:val="left" w:pos="293"/>
+              </w:tabs>
+              <w:rPr>
+                <w:rFonts w:asciiTheme="minorHAnsi" w:hAnsiTheme="minorHAnsi"/>
               </w:rPr>
             </w:pPr>
             <w:r>
               <w:rPr>
-                <w:rFonts w:asciiTheme="minorHAnsi" w:hAnsiTheme="minorHAnsi" w:cs="Arial"/>
-              </w:rPr>
-              <w:t>At the Large Container Level</w:t>
-            </w:r>
-          </w:p>
-          <w:p>
-            <w:pPr>
-              <w:pStyle w:val="ListParagraph"/>
-              <w:numPr>
-                <w:ilvl w:val="2"/>
-                <w:numId w:val="29"/>
-              </w:numPr>
-              <w:ind w:left="702"/>
-              <w:textAlignment w:val="center"/>
-              <w:rPr>
-                <w:rFonts w:asciiTheme="minorHAnsi" w:eastAsia="Times New Roman" w:hAnsiTheme="minorHAnsi"/>
-              </w:rPr>
-            </w:pPr>
-            <w:r>
-              <w:rPr>
-                <w:rFonts w:asciiTheme="minorHAnsi" w:hAnsiTheme="minorHAnsi" w:cs="Arial"/>
-              </w:rPr>
-              <w:t xml:space="preserve">Condition: if </w:t>
-            </w:r>
-            <w:proofErr w:type="spellStart"/>
-            <w:r>
-              <w:rPr>
-                <w:rFonts w:asciiTheme="minorHAnsi" w:hAnsiTheme="minorHAnsi" w:cs="Arial"/>
-              </w:rPr>
-              <w:t>UoM</w:t>
-            </w:r>
-            <w:proofErr w:type="spellEnd"/>
-            <w:r>
-              <w:rPr>
-                <w:rFonts w:asciiTheme="minorHAnsi" w:hAnsiTheme="minorHAnsi" w:cs="Arial"/>
-              </w:rPr>
-              <w:t xml:space="preserve"> &lt;&gt; Per Ton</w:t>
-            </w:r>
-          </w:p>
-          <w:p>
-            <w:pPr>
-              <w:pStyle w:val="ListParagraph"/>
-              <w:numPr>
-                <w:ilvl w:val="2"/>
-                <w:numId w:val="29"/>
-              </w:numPr>
-              <w:ind w:left="702"/>
-              <w:textAlignment w:val="center"/>
-              <w:rPr>
-                <w:rFonts w:asciiTheme="minorHAnsi" w:eastAsia="Times New Roman" w:hAnsiTheme="minorHAnsi"/>
-              </w:rPr>
-            </w:pPr>
-            <w:r>
-              <w:rPr>
-                <w:rFonts w:asciiTheme="minorHAnsi" w:hAnsiTheme="minorHAnsi" w:cs="Arial"/>
-              </w:rPr>
-              <w:t>Action: Hide Estimated Tons/Haul</w:t>
+                <w:rFonts w:asciiTheme="minorHAnsi" w:hAnsiTheme="minorHAnsi"/>
+              </w:rPr>
+              <w:t>There will be a refresh contact button to display primary contact from SFDC.</w:t>
             </w:r>
           </w:p>
         </w:tc>
@@ -2598,7 +2465,7 @@
               <w:pStyle w:val="ListParagraph"/>
               <w:numPr>
                 <w:ilvl w:val="0"/>
-                <w:numId w:val="28"/>
+                <w:numId w:val="39"/>
               </w:numPr>
               <w:rPr>
                 <w:rFonts w:asciiTheme="minorHAnsi" w:hAnsiTheme="minorHAnsi"/>
@@ -2617,7 +2484,7 @@
                 <w:color w:val="333333"/>
                 <w:shd w:val="clear" w:color="auto" w:fill="FFFFFF"/>
               </w:rPr>
-              <w:t>Align Monthly Totals section with Unit of Measure calculations</w:t>
+              <w:t>Negative Disposal Rates</w:t>
             </w:r>
           </w:p>
         </w:tc>
@@ -2628,300 +2495,19 @@
           </w:tcPr>
           <w:p>
             <w:pPr>
-              <w:pStyle w:val="NormalWeb"/>
-              <w:shd w:val="clear" w:color="auto" w:fill="FFFFFF"/>
-              <w:spacing w:before="0" w:beforeAutospacing="0" w:after="0" w:afterAutospacing="0"/>
-              <w:rPr>
-                <w:rFonts w:asciiTheme="minorHAnsi" w:hAnsiTheme="minorHAnsi" w:cs="Helvetica"/>
-                <w:color w:val="333333"/>
-                <w:sz w:val="20"/>
-                <w:szCs w:val="20"/>
-              </w:rPr>
-            </w:pPr>
-            <w:r>
-              <w:rPr>
-                <w:rFonts w:asciiTheme="minorHAnsi" w:hAnsiTheme="minorHAnsi" w:cs="Helvetica"/>
-                <w:color w:val="333333"/>
-                <w:sz w:val="20"/>
-                <w:szCs w:val="20"/>
-              </w:rPr>
-              <w:t>If By the load UOM is chosen, financial summary multiplies disposal by estimated tons</w:t>
-            </w:r>
-            <w:r>
-              <w:rPr>
-                <w:rFonts w:asciiTheme="minorHAnsi" w:hAnsiTheme="minorHAnsi" w:cs="Helvetica"/>
-                <w:color w:val="333333"/>
-                <w:sz w:val="20"/>
-                <w:szCs w:val="20"/>
-              </w:rPr>
-              <w:t xml:space="preserve">/haul. It should not do this. </w:t>
-            </w:r>
-          </w:p>
-          <w:p>
-            <w:pPr>
-              <w:pStyle w:val="NormalWeb"/>
-              <w:shd w:val="clear" w:color="auto" w:fill="FFFFFF"/>
-              <w:spacing w:before="0" w:beforeAutospacing="0" w:after="0" w:afterAutospacing="0"/>
-              <w:rPr>
-                <w:rFonts w:asciiTheme="minorHAnsi" w:hAnsiTheme="minorHAnsi" w:cs="Helvetica"/>
-                <w:color w:val="333333"/>
-                <w:sz w:val="20"/>
-                <w:szCs w:val="20"/>
-              </w:rPr>
-            </w:pPr>
-          </w:p>
-          <w:p>
-            <w:pPr>
-              <w:pStyle w:val="NormalWeb"/>
-              <w:numPr>
-                <w:ilvl w:val="0"/>
-                <w:numId w:val="17"/>
-              </w:numPr>
-              <w:shd w:val="clear" w:color="auto" w:fill="FFFFFF"/>
-              <w:spacing w:before="0" w:beforeAutospacing="0" w:after="0" w:afterAutospacing="0"/>
-              <w:ind w:left="342"/>
-              <w:rPr>
-                <w:rFonts w:asciiTheme="minorHAnsi" w:hAnsiTheme="minorHAnsi" w:cs="Helvetica"/>
-                <w:color w:val="333333"/>
-                <w:sz w:val="20"/>
-                <w:szCs w:val="20"/>
-              </w:rPr>
-            </w:pPr>
-            <w:r>
-              <w:rPr>
-                <w:rFonts w:asciiTheme="minorHAnsi" w:hAnsiTheme="minorHAnsi" w:cs="Helvetica"/>
-                <w:color w:val="333333"/>
-                <w:sz w:val="20"/>
-                <w:szCs w:val="20"/>
-              </w:rPr>
-              <w:t xml:space="preserve">For "By the Load" , monthly disposal expense = I/C </w:t>
-            </w:r>
-            <w:proofErr w:type="spellStart"/>
-            <w:r>
-              <w:rPr>
-                <w:rFonts w:asciiTheme="minorHAnsi" w:hAnsiTheme="minorHAnsi" w:cs="Helvetica"/>
-                <w:color w:val="333333"/>
-                <w:sz w:val="20"/>
-                <w:szCs w:val="20"/>
-              </w:rPr>
-              <w:t>rate</w:t>
-            </w:r>
-            <w:r>
-              <w:rPr>
-                <w:rStyle w:val="Emphasis"/>
-                <w:rFonts w:asciiTheme="minorHAnsi" w:hAnsiTheme="minorHAnsi" w:cs="Helvetica"/>
-                <w:color w:val="333333"/>
-                <w:sz w:val="20"/>
-                <w:szCs w:val="20"/>
-              </w:rPr>
-              <w:t>hauls</w:t>
-            </w:r>
-            <w:proofErr w:type="spellEnd"/>
-            <w:r>
-              <w:rPr>
-                <w:rStyle w:val="Emphasis"/>
-                <w:rFonts w:asciiTheme="minorHAnsi" w:hAnsiTheme="minorHAnsi" w:cs="Helvetica"/>
-                <w:color w:val="333333"/>
-                <w:sz w:val="20"/>
-                <w:szCs w:val="20"/>
-              </w:rPr>
-              <w:t xml:space="preserve"> per month * </w:t>
-            </w:r>
-            <w:proofErr w:type="spellStart"/>
-            <w:r>
-              <w:rPr>
-                <w:rStyle w:val="Emphasis"/>
-                <w:rFonts w:asciiTheme="minorHAnsi" w:hAnsiTheme="minorHAnsi" w:cs="Helvetica"/>
-                <w:color w:val="333333"/>
-                <w:sz w:val="20"/>
-                <w:szCs w:val="20"/>
-              </w:rPr>
-              <w:t>qty</w:t>
-            </w:r>
-            <w:proofErr w:type="spellEnd"/>
-          </w:p>
-          <w:p>
-            <w:pPr>
-              <w:pStyle w:val="NormalWeb"/>
-              <w:numPr>
-                <w:ilvl w:val="0"/>
-                <w:numId w:val="17"/>
-              </w:numPr>
-              <w:shd w:val="clear" w:color="auto" w:fill="FFFFFF"/>
-              <w:spacing w:before="0" w:beforeAutospacing="0" w:after="0" w:afterAutospacing="0"/>
-              <w:ind w:left="342"/>
-              <w:rPr>
-                <w:rFonts w:asciiTheme="minorHAnsi" w:hAnsiTheme="minorHAnsi" w:cs="Helvetica"/>
-                <w:color w:val="333333"/>
-                <w:sz w:val="20"/>
-                <w:szCs w:val="20"/>
-              </w:rPr>
-            </w:pPr>
-            <w:r>
-              <w:rPr>
-                <w:rStyle w:val="Emphasis"/>
-                <w:rFonts w:asciiTheme="minorHAnsi" w:hAnsiTheme="minorHAnsi" w:cs="Helvetica"/>
-                <w:color w:val="333333"/>
-                <w:sz w:val="20"/>
-                <w:szCs w:val="20"/>
-              </w:rPr>
-              <w:t xml:space="preserve">For "By the Yard", monthly disposal expense = I/C rate * container size in yards * hauls per month * </w:t>
-            </w:r>
-            <w:proofErr w:type="spellStart"/>
-            <w:r>
-              <w:rPr>
-                <w:rStyle w:val="Emphasis"/>
-                <w:rFonts w:asciiTheme="minorHAnsi" w:hAnsiTheme="minorHAnsi" w:cs="Helvetica"/>
-                <w:color w:val="333333"/>
-                <w:sz w:val="20"/>
-                <w:szCs w:val="20"/>
-              </w:rPr>
-              <w:t>qty</w:t>
-            </w:r>
-            <w:proofErr w:type="spellEnd"/>
-          </w:p>
-          <w:p>
-            <w:pPr>
-              <w:pStyle w:val="NormalWeb"/>
-              <w:numPr>
-                <w:ilvl w:val="0"/>
-                <w:numId w:val="17"/>
-              </w:numPr>
-              <w:shd w:val="clear" w:color="auto" w:fill="FFFFFF"/>
-              <w:spacing w:before="0" w:beforeAutospacing="0" w:after="0" w:afterAutospacing="0"/>
-              <w:ind w:left="342"/>
-              <w:rPr>
-                <w:rFonts w:asciiTheme="minorHAnsi" w:hAnsiTheme="minorHAnsi" w:cs="Helvetica"/>
-                <w:color w:val="333333"/>
-                <w:sz w:val="20"/>
-                <w:szCs w:val="20"/>
-              </w:rPr>
-            </w:pPr>
-            <w:r>
-              <w:rPr>
-                <w:rStyle w:val="Emphasis"/>
-                <w:rFonts w:asciiTheme="minorHAnsi" w:hAnsiTheme="minorHAnsi" w:cs="Helvetica"/>
-                <w:color w:val="333333"/>
-                <w:sz w:val="20"/>
-                <w:szCs w:val="20"/>
-              </w:rPr>
-              <w:t xml:space="preserve">For "By the Ton" monthly disposal expense = I/C rate * estimated tons per </w:t>
-            </w:r>
-            <w:proofErr w:type="spellStart"/>
-            <w:r>
-              <w:rPr>
-                <w:rStyle w:val="Emphasis"/>
-                <w:rFonts w:asciiTheme="minorHAnsi" w:hAnsiTheme="minorHAnsi" w:cs="Helvetica"/>
-                <w:color w:val="333333"/>
-                <w:sz w:val="20"/>
-                <w:szCs w:val="20"/>
-              </w:rPr>
-              <w:t>haul</w:t>
-            </w:r>
-            <w:r>
-              <w:rPr>
-                <w:rFonts w:asciiTheme="minorHAnsi" w:hAnsiTheme="minorHAnsi" w:cs="Helvetica"/>
-                <w:color w:val="333333"/>
-                <w:sz w:val="20"/>
-                <w:szCs w:val="20"/>
-              </w:rPr>
-              <w:t>hauls</w:t>
-            </w:r>
-            <w:proofErr w:type="spellEnd"/>
-            <w:r>
-              <w:rPr>
-                <w:rFonts w:asciiTheme="minorHAnsi" w:hAnsiTheme="minorHAnsi" w:cs="Helvetica"/>
-                <w:color w:val="333333"/>
-                <w:sz w:val="20"/>
-                <w:szCs w:val="20"/>
-              </w:rPr>
-              <w:t xml:space="preserve"> per month * </w:t>
-            </w:r>
-            <w:proofErr w:type="spellStart"/>
-            <w:r>
-              <w:rPr>
-                <w:rFonts w:asciiTheme="minorHAnsi" w:hAnsiTheme="minorHAnsi" w:cs="Helvetica"/>
-                <w:color w:val="333333"/>
-                <w:sz w:val="20"/>
-                <w:szCs w:val="20"/>
-              </w:rPr>
-              <w:t>qty</w:t>
-            </w:r>
-            <w:proofErr w:type="spellEnd"/>
-          </w:p>
-          <w:p>
-            <w:pPr>
-              <w:pStyle w:val="ListParagraph"/>
-              <w:spacing w:line="276" w:lineRule="auto"/>
-              <w:ind w:left="0"/>
-              <w:jc w:val="both"/>
-              <w:rPr>
-                <w:rFonts w:asciiTheme="minorHAnsi" w:hAnsiTheme="minorHAnsi"/>
-              </w:rPr>
-            </w:pPr>
-          </w:p>
-        </w:tc>
-      </w:tr>
-      <w:tr>
-        <w:trPr>
-          <w:trHeight w:val="773"/>
-        </w:trPr>
-        <w:tc>
-          <w:tcPr>
-            <w:tcW w:w="3960" w:type="dxa"/>
-            <w:vAlign w:val="center"/>
-          </w:tcPr>
-          <w:p>
-            <w:pPr>
-              <w:pStyle w:val="ListParagraph"/>
-              <w:numPr>
-                <w:ilvl w:val="0"/>
-                <w:numId w:val="28"/>
-              </w:numPr>
-              <w:rPr>
-                <w:rFonts w:asciiTheme="minorHAnsi" w:hAnsiTheme="minorHAnsi"/>
-              </w:rPr>
-            </w:pPr>
-          </w:p>
-          <w:p>
-            <w:pPr>
-              <w:rPr>
-                <w:rFonts w:asciiTheme="minorHAnsi" w:hAnsiTheme="minorHAnsi"/>
-              </w:rPr>
-            </w:pPr>
-            <w:r>
               <w:rPr>
                 <w:rFonts w:asciiTheme="minorHAnsi" w:hAnsiTheme="minorHAnsi" w:cs="Helvetica"/>
                 <w:color w:val="333333"/>
                 <w:shd w:val="clear" w:color="auto" w:fill="FFFFFF"/>
               </w:rPr>
-              <w:t>Disposal Rate cannot be negative for non-recycling waste types</w:t>
-            </w:r>
-          </w:p>
-        </w:tc>
-        <w:tc>
-          <w:tcPr>
-            <w:tcW w:w="4950" w:type="dxa"/>
-            <w:vAlign w:val="center"/>
-          </w:tcPr>
-          <w:p>
-            <w:pPr>
-              <w:pStyle w:val="ListParagraph"/>
-              <w:numPr>
-                <w:ilvl w:val="0"/>
-                <w:numId w:val="34"/>
-              </w:numPr>
-              <w:ind w:left="342"/>
-              <w:textAlignment w:val="center"/>
-              <w:rPr>
-                <w:rFonts w:asciiTheme="minorHAnsi" w:eastAsia="Times New Roman" w:hAnsiTheme="minorHAnsi"/>
-              </w:rPr>
             </w:pPr>
             <w:r>
               <w:rPr>
-                <w:rFonts w:asciiTheme="minorHAnsi" w:hAnsiTheme="minorHAnsi" w:cs="Arial"/>
-              </w:rPr>
-              <w:t>Change line level validation rule: Check Core Price for Negative Value</w:t>
+                <w:rFonts w:asciiTheme="minorHAnsi" w:hAnsiTheme="minorHAnsi" w:cs="Helvetica"/>
+                <w:color w:val="333333"/>
+                <w:shd w:val="clear" w:color="auto" w:fill="FFFFFF"/>
+              </w:rPr>
+              <w:t>Two Options</w:t>
             </w:r>
           </w:p>
           <w:p>
@@ -2929,1014 +2515,97 @@
               <w:pStyle w:val="ListParagraph"/>
               <w:numPr>
                 <w:ilvl w:val="0"/>
-                <w:numId w:val="34"/>
+                <w:numId w:val="41"/>
               </w:numPr>
-              <w:ind w:left="342"/>
-              <w:textAlignment w:val="center"/>
-              <w:rPr>
-                <w:rFonts w:asciiTheme="minorHAnsi" w:eastAsia="Times New Roman" w:hAnsiTheme="minorHAnsi"/>
+              <w:rPr>
+                <w:rFonts w:asciiTheme="minorHAnsi" w:hAnsiTheme="minorHAnsi" w:cs="Helvetica"/>
+                <w:color w:val="333333"/>
+                <w:shd w:val="clear" w:color="auto" w:fill="FFFFFF"/>
               </w:rPr>
             </w:pPr>
             <w:r>
               <w:rPr>
-                <w:rFonts w:asciiTheme="minorHAnsi" w:hAnsiTheme="minorHAnsi" w:cs="Arial"/>
-              </w:rPr>
-              <w:t>Change to advanced condition:</w:t>
+                <w:rFonts w:asciiTheme="minorHAnsi" w:hAnsiTheme="minorHAnsi" w:cs="Helvetica"/>
+                <w:color w:val="333333"/>
+                <w:shd w:val="clear" w:color="auto" w:fill="FFFFFF"/>
+              </w:rPr>
+              <w:t xml:space="preserve">Allow reps to check a box "show rebate". If checked, disposal rate does not appear on line item grid. A new line appears with "Rebate" as the description. Rate gets passed to </w:t>
+            </w:r>
+            <w:proofErr w:type="spellStart"/>
+            <w:r>
+              <w:rPr>
+                <w:rFonts w:asciiTheme="minorHAnsi" w:hAnsiTheme="minorHAnsi" w:cs="Helvetica"/>
+                <w:color w:val="333333"/>
+                <w:shd w:val="clear" w:color="auto" w:fill="FFFFFF"/>
+              </w:rPr>
+              <w:t>infopro</w:t>
+            </w:r>
+            <w:proofErr w:type="spellEnd"/>
+            <w:r>
+              <w:rPr>
+                <w:rFonts w:asciiTheme="minorHAnsi" w:hAnsiTheme="minorHAnsi" w:cs="Helvetica"/>
+                <w:color w:val="333333"/>
+                <w:shd w:val="clear" w:color="auto" w:fill="FFFFFF"/>
+              </w:rPr>
+              <w:t xml:space="preserve"> as DSP at $0 and RBB at the rebated rate. No fees are charged on the RBB / rebated amount</w:t>
             </w:r>
           </w:p>
           <w:p>
             <w:pPr>
-              <w:ind w:left="-18"/>
-              <w:textAlignment w:val="center"/>
-              <w:rPr>
-                <w:rFonts w:ascii="Courier New" w:eastAsia="Times New Roman" w:hAnsi="Courier New" w:cs="Courier New"/>
-                <w:sz w:val="14"/>
-                <w:szCs w:val="14"/>
+              <w:pStyle w:val="ListParagraph"/>
+              <w:numPr>
+                <w:ilvl w:val="0"/>
+                <w:numId w:val="41"/>
+              </w:numPr>
+              <w:rPr>
+                <w:rFonts w:asciiTheme="minorHAnsi" w:hAnsiTheme="minorHAnsi" w:cs="Helvetica"/>
+                <w:color w:val="333333"/>
+                <w:shd w:val="clear" w:color="auto" w:fill="FFFFFF"/>
               </w:rPr>
             </w:pPr>
             <w:r>
               <w:rPr>
-                <w:rFonts w:ascii="Courier New" w:eastAsia="Times New Roman" w:hAnsi="Courier New" w:cs="Courier New"/>
-                <w:sz w:val="14"/>
-                <w:szCs w:val="14"/>
-              </w:rPr>
-              <w:t>result = false;</w:t>
+                <w:rFonts w:asciiTheme="minorHAnsi" w:hAnsiTheme="minorHAnsi" w:cs="Helvetica"/>
+                <w:color w:val="333333"/>
+                <w:shd w:val="clear" w:color="auto" w:fill="FFFFFF"/>
+              </w:rPr>
+              <w:t xml:space="preserve">If box is unchecked, show disposal rate as negative, including negative ERF/FRF amounts, which would be calculated in the total fee amount section on the proposal (so negatives reduce total fee amount). Load rate into </w:t>
+            </w:r>
+            <w:proofErr w:type="spellStart"/>
+            <w:r>
+              <w:rPr>
+                <w:rFonts w:asciiTheme="minorHAnsi" w:hAnsiTheme="minorHAnsi" w:cs="Helvetica"/>
+                <w:color w:val="333333"/>
+                <w:shd w:val="clear" w:color="auto" w:fill="FFFFFF"/>
+              </w:rPr>
+              <w:t>infopro</w:t>
+            </w:r>
+            <w:proofErr w:type="spellEnd"/>
+            <w:r>
+              <w:rPr>
+                <w:rFonts w:asciiTheme="minorHAnsi" w:hAnsiTheme="minorHAnsi" w:cs="Helvetica"/>
+                <w:color w:val="333333"/>
+                <w:shd w:val="clear" w:color="auto" w:fill="FFFFFF"/>
+              </w:rPr>
+              <w:t xml:space="preserve"> as DSP with a negative amount. No RBB loaded</w:t>
             </w:r>
           </w:p>
           <w:p>
             <w:pPr>
-              <w:ind w:left="-18"/>
-              <w:textAlignment w:val="center"/>
-              <w:rPr>
-                <w:rFonts w:ascii="Courier New" w:eastAsia="Times New Roman" w:hAnsi="Courier New" w:cs="Courier New"/>
-                <w:sz w:val="14"/>
-                <w:szCs w:val="14"/>
-              </w:rPr>
-            </w:pPr>
-          </w:p>
-          <w:p>
-            <w:pPr>
-              <w:ind w:left="-18"/>
-              <w:textAlignment w:val="center"/>
-              <w:rPr>
-                <w:rFonts w:ascii="Courier New" w:eastAsia="Times New Roman" w:hAnsi="Courier New" w:cs="Courier New"/>
-                <w:sz w:val="14"/>
-                <w:szCs w:val="14"/>
-              </w:rPr>
-            </w:pPr>
-            <w:proofErr w:type="spellStart"/>
-            <w:r>
-              <w:rPr>
-                <w:rFonts w:ascii="Courier New" w:eastAsia="Times New Roman" w:hAnsi="Courier New" w:cs="Courier New"/>
-                <w:sz w:val="14"/>
-                <w:szCs w:val="14"/>
-              </w:rPr>
-              <w:t>priceCheck</w:t>
-            </w:r>
-            <w:proofErr w:type="spellEnd"/>
-            <w:r>
-              <w:rPr>
-                <w:rFonts w:ascii="Courier New" w:eastAsia="Times New Roman" w:hAnsi="Courier New" w:cs="Courier New"/>
-                <w:sz w:val="14"/>
-                <w:szCs w:val="14"/>
-              </w:rPr>
-              <w:t xml:space="preserve"> = false;</w:t>
-            </w:r>
-          </w:p>
-          <w:p>
-            <w:pPr>
-              <w:ind w:left="-18"/>
-              <w:textAlignment w:val="center"/>
-              <w:rPr>
-                <w:rFonts w:ascii="Courier New" w:eastAsia="Times New Roman" w:hAnsi="Courier New" w:cs="Courier New"/>
-                <w:sz w:val="14"/>
-                <w:szCs w:val="14"/>
-              </w:rPr>
-            </w:pPr>
-            <w:proofErr w:type="spellStart"/>
-            <w:r>
-              <w:rPr>
-                <w:rFonts w:ascii="Courier New" w:eastAsia="Times New Roman" w:hAnsi="Courier New" w:cs="Courier New"/>
-                <w:sz w:val="14"/>
-                <w:szCs w:val="14"/>
-              </w:rPr>
-              <w:t>rateCheck</w:t>
-            </w:r>
-            <w:proofErr w:type="spellEnd"/>
-            <w:r>
-              <w:rPr>
-                <w:rFonts w:ascii="Courier New" w:eastAsia="Times New Roman" w:hAnsi="Courier New" w:cs="Courier New"/>
-                <w:sz w:val="14"/>
-                <w:szCs w:val="14"/>
-              </w:rPr>
-              <w:t xml:space="preserve"> = false;</w:t>
-            </w:r>
-          </w:p>
-          <w:p>
-            <w:pPr>
-              <w:ind w:left="-18"/>
-              <w:textAlignment w:val="center"/>
-              <w:rPr>
-                <w:rFonts w:ascii="Courier New" w:eastAsia="Times New Roman" w:hAnsi="Courier New" w:cs="Courier New"/>
-                <w:sz w:val="14"/>
-                <w:szCs w:val="14"/>
-              </w:rPr>
-            </w:pPr>
-            <w:proofErr w:type="spellStart"/>
-            <w:r>
-              <w:rPr>
-                <w:rFonts w:ascii="Courier New" w:eastAsia="Times New Roman" w:hAnsi="Courier New" w:cs="Courier New"/>
-                <w:sz w:val="14"/>
-                <w:szCs w:val="14"/>
-              </w:rPr>
-              <w:t>wasteCheck</w:t>
-            </w:r>
-            <w:proofErr w:type="spellEnd"/>
-            <w:r>
-              <w:rPr>
-                <w:rFonts w:ascii="Courier New" w:eastAsia="Times New Roman" w:hAnsi="Courier New" w:cs="Courier New"/>
-                <w:sz w:val="14"/>
-                <w:szCs w:val="14"/>
-              </w:rPr>
-              <w:t xml:space="preserve"> = false;</w:t>
-            </w:r>
-          </w:p>
-          <w:p>
-            <w:pPr>
-              <w:ind w:left="-18"/>
-              <w:textAlignment w:val="center"/>
-              <w:rPr>
-                <w:rFonts w:ascii="Courier New" w:eastAsia="Times New Roman" w:hAnsi="Courier New" w:cs="Courier New"/>
-                <w:sz w:val="14"/>
-                <w:szCs w:val="14"/>
-              </w:rPr>
-            </w:pPr>
-          </w:p>
-          <w:p>
-            <w:pPr>
-              <w:ind w:left="-18"/>
-              <w:textAlignment w:val="center"/>
-              <w:rPr>
-                <w:rFonts w:ascii="Courier New" w:eastAsia="Times New Roman" w:hAnsi="Courier New" w:cs="Courier New"/>
-                <w:sz w:val="14"/>
-                <w:szCs w:val="14"/>
-              </w:rPr>
-            </w:pPr>
-            <w:proofErr w:type="spellStart"/>
-            <w:r>
-              <w:rPr>
-                <w:rFonts w:ascii="Courier New" w:eastAsia="Times New Roman" w:hAnsi="Courier New" w:cs="Courier New"/>
-                <w:sz w:val="14"/>
-                <w:szCs w:val="14"/>
-              </w:rPr>
-              <w:t>recyclingWastes</w:t>
-            </w:r>
-            <w:proofErr w:type="spellEnd"/>
-            <w:r>
-              <w:rPr>
-                <w:rFonts w:ascii="Courier New" w:eastAsia="Times New Roman" w:hAnsi="Courier New" w:cs="Courier New"/>
-                <w:sz w:val="14"/>
-                <w:szCs w:val="14"/>
-              </w:rPr>
-              <w:t xml:space="preserve"> = string[];</w:t>
-            </w:r>
-          </w:p>
-          <w:p>
-            <w:pPr>
-              <w:ind w:left="-18"/>
-              <w:textAlignment w:val="center"/>
-              <w:rPr>
-                <w:rFonts w:ascii="Courier New" w:eastAsia="Times New Roman" w:hAnsi="Courier New" w:cs="Courier New"/>
-                <w:sz w:val="14"/>
-                <w:szCs w:val="14"/>
-              </w:rPr>
-            </w:pPr>
-          </w:p>
-          <w:p>
-            <w:pPr>
-              <w:ind w:left="-18"/>
-              <w:textAlignment w:val="center"/>
-              <w:rPr>
-                <w:rFonts w:ascii="Courier New" w:eastAsia="Times New Roman" w:hAnsi="Courier New" w:cs="Courier New"/>
-                <w:sz w:val="14"/>
-                <w:szCs w:val="14"/>
-              </w:rPr>
-            </w:pPr>
-            <w:proofErr w:type="spellStart"/>
-            <w:r>
-              <w:rPr>
-                <w:rFonts w:ascii="Courier New" w:eastAsia="Times New Roman" w:hAnsi="Courier New" w:cs="Courier New"/>
-                <w:sz w:val="14"/>
-                <w:szCs w:val="14"/>
-              </w:rPr>
-              <w:t>wasteTypeRecs</w:t>
-            </w:r>
-            <w:proofErr w:type="spellEnd"/>
-            <w:r>
-              <w:rPr>
-                <w:rFonts w:ascii="Courier New" w:eastAsia="Times New Roman" w:hAnsi="Courier New" w:cs="Courier New"/>
-                <w:sz w:val="14"/>
-                <w:szCs w:val="14"/>
-              </w:rPr>
-              <w:t xml:space="preserve"> = </w:t>
-            </w:r>
-            <w:proofErr w:type="spellStart"/>
-            <w:r>
-              <w:rPr>
-                <w:rFonts w:ascii="Courier New" w:eastAsia="Times New Roman" w:hAnsi="Courier New" w:cs="Courier New"/>
-                <w:sz w:val="14"/>
-                <w:szCs w:val="14"/>
-              </w:rPr>
-              <w:t>bmql</w:t>
-            </w:r>
-            <w:proofErr w:type="spellEnd"/>
-            <w:r>
-              <w:rPr>
-                <w:rFonts w:ascii="Courier New" w:eastAsia="Times New Roman" w:hAnsi="Courier New" w:cs="Courier New"/>
-                <w:sz w:val="14"/>
-                <w:szCs w:val="14"/>
-              </w:rPr>
-              <w:t xml:space="preserve">("SELECT </w:t>
-            </w:r>
-            <w:proofErr w:type="spellStart"/>
-            <w:r>
-              <w:rPr>
-                <w:rFonts w:ascii="Courier New" w:eastAsia="Times New Roman" w:hAnsi="Courier New" w:cs="Courier New"/>
-                <w:sz w:val="14"/>
-                <w:szCs w:val="14"/>
-              </w:rPr>
-              <w:t>Is_Recycling</w:t>
-            </w:r>
-            <w:proofErr w:type="spellEnd"/>
-            <w:r>
-              <w:rPr>
-                <w:rFonts w:ascii="Courier New" w:eastAsia="Times New Roman" w:hAnsi="Courier New" w:cs="Courier New"/>
-                <w:sz w:val="14"/>
-                <w:szCs w:val="14"/>
-              </w:rPr>
-              <w:t xml:space="preserve">, </w:t>
-            </w:r>
-            <w:proofErr w:type="spellStart"/>
-            <w:r>
-              <w:rPr>
-                <w:rFonts w:ascii="Courier New" w:eastAsia="Times New Roman" w:hAnsi="Courier New" w:cs="Courier New"/>
-                <w:sz w:val="14"/>
-                <w:szCs w:val="14"/>
-              </w:rPr>
-              <w:t>wasteType</w:t>
-            </w:r>
-            <w:proofErr w:type="spellEnd"/>
-            <w:r>
-              <w:rPr>
-                <w:rFonts w:ascii="Courier New" w:eastAsia="Times New Roman" w:hAnsi="Courier New" w:cs="Courier New"/>
-                <w:sz w:val="14"/>
-                <w:szCs w:val="14"/>
-              </w:rPr>
-              <w:t xml:space="preserve"> FROM </w:t>
-            </w:r>
-            <w:proofErr w:type="spellStart"/>
-            <w:r>
-              <w:rPr>
-                <w:rFonts w:ascii="Courier New" w:eastAsia="Times New Roman" w:hAnsi="Courier New" w:cs="Courier New"/>
-                <w:sz w:val="14"/>
-                <w:szCs w:val="14"/>
-              </w:rPr>
-              <w:t>Div_Waste_Types</w:t>
-            </w:r>
-            <w:proofErr w:type="spellEnd"/>
-            <w:r>
-              <w:rPr>
-                <w:rFonts w:ascii="Courier New" w:eastAsia="Times New Roman" w:hAnsi="Courier New" w:cs="Courier New"/>
-                <w:sz w:val="14"/>
-                <w:szCs w:val="14"/>
-              </w:rPr>
-              <w:t xml:space="preserve"> WHERE division = $</w:t>
-            </w:r>
-            <w:proofErr w:type="spellStart"/>
-            <w:r>
-              <w:rPr>
-                <w:rFonts w:ascii="Courier New" w:eastAsia="Times New Roman" w:hAnsi="Courier New" w:cs="Courier New"/>
-                <w:sz w:val="14"/>
-                <w:szCs w:val="14"/>
-              </w:rPr>
-              <w:t>division_quote</w:t>
-            </w:r>
-            <w:proofErr w:type="spellEnd"/>
-            <w:r>
-              <w:rPr>
-                <w:rFonts w:ascii="Courier New" w:eastAsia="Times New Roman" w:hAnsi="Courier New" w:cs="Courier New"/>
-                <w:sz w:val="14"/>
-                <w:szCs w:val="14"/>
-              </w:rPr>
-              <w:t>");</w:t>
-            </w:r>
-          </w:p>
-          <w:p>
-            <w:pPr>
-              <w:ind w:left="-18"/>
-              <w:textAlignment w:val="center"/>
-              <w:rPr>
-                <w:rFonts w:ascii="Courier New" w:eastAsia="Times New Roman" w:hAnsi="Courier New" w:cs="Courier New"/>
-                <w:sz w:val="14"/>
-                <w:szCs w:val="14"/>
+              <w:rPr>
+                <w:rFonts w:asciiTheme="minorHAnsi" w:hAnsiTheme="minorHAnsi" w:cs="Helvetica"/>
+                <w:color w:val="333333"/>
+                <w:shd w:val="clear" w:color="auto" w:fill="FFFFFF"/>
               </w:rPr>
             </w:pPr>
             <w:r>
               <w:rPr>
-                <w:rFonts w:ascii="Courier New" w:eastAsia="Times New Roman" w:hAnsi="Courier New" w:cs="Courier New"/>
-                <w:sz w:val="14"/>
-                <w:szCs w:val="14"/>
-              </w:rPr>
-              <w:t xml:space="preserve">for rec in </w:t>
-            </w:r>
-            <w:proofErr w:type="spellStart"/>
-            <w:r>
-              <w:rPr>
-                <w:rFonts w:ascii="Courier New" w:eastAsia="Times New Roman" w:hAnsi="Courier New" w:cs="Courier New"/>
-                <w:sz w:val="14"/>
-                <w:szCs w:val="14"/>
-              </w:rPr>
-              <w:t>wasteTypeRecs</w:t>
-            </w:r>
-            <w:proofErr w:type="spellEnd"/>
-            <w:r>
-              <w:rPr>
-                <w:rFonts w:ascii="Courier New" w:eastAsia="Times New Roman" w:hAnsi="Courier New" w:cs="Courier New"/>
-                <w:sz w:val="14"/>
-                <w:szCs w:val="14"/>
-              </w:rPr>
-              <w:t>{</w:t>
-            </w:r>
-          </w:p>
-          <w:p>
-            <w:pPr>
-              <w:ind w:left="-18"/>
-              <w:textAlignment w:val="center"/>
-              <w:rPr>
-                <w:rFonts w:ascii="Courier New" w:eastAsia="Times New Roman" w:hAnsi="Courier New" w:cs="Courier New"/>
-                <w:sz w:val="14"/>
-                <w:szCs w:val="14"/>
-              </w:rPr>
-            </w:pPr>
-            <w:r>
-              <w:rPr>
-                <w:rFonts w:ascii="Courier New" w:eastAsia="Times New Roman" w:hAnsi="Courier New" w:cs="Courier New"/>
-                <w:sz w:val="14"/>
-                <w:szCs w:val="14"/>
-              </w:rPr>
-              <w:tab/>
-              <w:t>if (get(rec, "</w:t>
-            </w:r>
-            <w:proofErr w:type="spellStart"/>
-            <w:r>
-              <w:rPr>
-                <w:rFonts w:ascii="Courier New" w:eastAsia="Times New Roman" w:hAnsi="Courier New" w:cs="Courier New"/>
-                <w:sz w:val="14"/>
-                <w:szCs w:val="14"/>
-              </w:rPr>
-              <w:t>Is_Recycling</w:t>
-            </w:r>
-            <w:proofErr w:type="spellEnd"/>
-            <w:r>
-              <w:rPr>
-                <w:rFonts w:ascii="Courier New" w:eastAsia="Times New Roman" w:hAnsi="Courier New" w:cs="Courier New"/>
-                <w:sz w:val="14"/>
-                <w:szCs w:val="14"/>
-              </w:rPr>
-              <w:t>") == "1"){</w:t>
-            </w:r>
-          </w:p>
-          <w:p>
-            <w:pPr>
-              <w:ind w:left="-18"/>
-              <w:textAlignment w:val="center"/>
-              <w:rPr>
-                <w:rFonts w:ascii="Courier New" w:eastAsia="Times New Roman" w:hAnsi="Courier New" w:cs="Courier New"/>
-                <w:sz w:val="14"/>
-                <w:szCs w:val="14"/>
-              </w:rPr>
-            </w:pPr>
-            <w:r>
-              <w:rPr>
-                <w:rFonts w:ascii="Courier New" w:eastAsia="Times New Roman" w:hAnsi="Courier New" w:cs="Courier New"/>
-                <w:sz w:val="14"/>
-                <w:szCs w:val="14"/>
-              </w:rPr>
-              <w:tab/>
-            </w:r>
-            <w:r>
-              <w:rPr>
-                <w:rFonts w:ascii="Courier New" w:eastAsia="Times New Roman" w:hAnsi="Courier New" w:cs="Courier New"/>
-                <w:sz w:val="14"/>
-                <w:szCs w:val="14"/>
-              </w:rPr>
-              <w:tab/>
-              <w:t>append(</w:t>
-            </w:r>
-            <w:proofErr w:type="spellStart"/>
-            <w:r>
-              <w:rPr>
-                <w:rFonts w:ascii="Courier New" w:eastAsia="Times New Roman" w:hAnsi="Courier New" w:cs="Courier New"/>
-                <w:sz w:val="14"/>
-                <w:szCs w:val="14"/>
-              </w:rPr>
-              <w:t>recyclingWastes</w:t>
-            </w:r>
-            <w:proofErr w:type="spellEnd"/>
-            <w:r>
-              <w:rPr>
-                <w:rFonts w:ascii="Courier New" w:eastAsia="Times New Roman" w:hAnsi="Courier New" w:cs="Courier New"/>
-                <w:sz w:val="14"/>
-                <w:szCs w:val="14"/>
-              </w:rPr>
-              <w:t>, get(rec, "</w:t>
-            </w:r>
-            <w:proofErr w:type="spellStart"/>
-            <w:r>
-              <w:rPr>
-                <w:rFonts w:ascii="Courier New" w:eastAsia="Times New Roman" w:hAnsi="Courier New" w:cs="Courier New"/>
-                <w:sz w:val="14"/>
-                <w:szCs w:val="14"/>
-              </w:rPr>
-              <w:t>wasteType</w:t>
-            </w:r>
-            <w:proofErr w:type="spellEnd"/>
-            <w:r>
-              <w:rPr>
-                <w:rFonts w:ascii="Courier New" w:eastAsia="Times New Roman" w:hAnsi="Courier New" w:cs="Courier New"/>
-                <w:sz w:val="14"/>
-                <w:szCs w:val="14"/>
-              </w:rPr>
-              <w:t>"));</w:t>
-            </w:r>
-          </w:p>
-          <w:p>
-            <w:pPr>
-              <w:ind w:left="-18"/>
-              <w:textAlignment w:val="center"/>
-              <w:rPr>
-                <w:rFonts w:ascii="Courier New" w:eastAsia="Times New Roman" w:hAnsi="Courier New" w:cs="Courier New"/>
-                <w:sz w:val="14"/>
-                <w:szCs w:val="14"/>
-              </w:rPr>
-            </w:pPr>
-            <w:r>
-              <w:rPr>
-                <w:rFonts w:ascii="Courier New" w:eastAsia="Times New Roman" w:hAnsi="Courier New" w:cs="Courier New"/>
-                <w:sz w:val="14"/>
-                <w:szCs w:val="14"/>
-              </w:rPr>
-              <w:tab/>
-              <w:t>}</w:t>
-            </w:r>
-          </w:p>
-          <w:p>
-            <w:pPr>
-              <w:ind w:left="-18"/>
-              <w:textAlignment w:val="center"/>
-              <w:rPr>
-                <w:rFonts w:ascii="Courier New" w:eastAsia="Times New Roman" w:hAnsi="Courier New" w:cs="Courier New"/>
-                <w:sz w:val="14"/>
-                <w:szCs w:val="14"/>
-              </w:rPr>
-            </w:pPr>
-            <w:r>
-              <w:rPr>
-                <w:rFonts w:ascii="Courier New" w:eastAsia="Times New Roman" w:hAnsi="Courier New" w:cs="Courier New"/>
-                <w:sz w:val="14"/>
-                <w:szCs w:val="14"/>
-              </w:rPr>
-              <w:t>}</w:t>
-            </w:r>
-          </w:p>
-          <w:p>
-            <w:pPr>
-              <w:ind w:left="-18"/>
-              <w:textAlignment w:val="center"/>
-              <w:rPr>
-                <w:rFonts w:ascii="Courier New" w:eastAsia="Times New Roman" w:hAnsi="Courier New" w:cs="Courier New"/>
-                <w:sz w:val="14"/>
-                <w:szCs w:val="14"/>
-              </w:rPr>
-            </w:pPr>
-          </w:p>
-          <w:p>
-            <w:pPr>
-              <w:ind w:left="-18"/>
-              <w:textAlignment w:val="center"/>
-              <w:rPr>
-                <w:rFonts w:ascii="Courier New" w:eastAsia="Times New Roman" w:hAnsi="Courier New" w:cs="Courier New"/>
-                <w:sz w:val="14"/>
-                <w:szCs w:val="14"/>
-              </w:rPr>
-            </w:pPr>
-            <w:r>
-              <w:rPr>
-                <w:rFonts w:ascii="Courier New" w:eastAsia="Times New Roman" w:hAnsi="Courier New" w:cs="Courier New"/>
-                <w:sz w:val="14"/>
-                <w:szCs w:val="14"/>
-              </w:rPr>
-              <w:t xml:space="preserve">for line in </w:t>
-            </w:r>
-            <w:proofErr w:type="spellStart"/>
-            <w:r>
-              <w:rPr>
-                <w:rFonts w:ascii="Courier New" w:eastAsia="Times New Roman" w:hAnsi="Courier New" w:cs="Courier New"/>
-                <w:sz w:val="14"/>
-                <w:szCs w:val="14"/>
-              </w:rPr>
-              <w:t>line_process</w:t>
-            </w:r>
-            <w:proofErr w:type="spellEnd"/>
-            <w:r>
-              <w:rPr>
-                <w:rFonts w:ascii="Courier New" w:eastAsia="Times New Roman" w:hAnsi="Courier New" w:cs="Courier New"/>
-                <w:sz w:val="14"/>
-                <w:szCs w:val="14"/>
-              </w:rPr>
-              <w:t>{</w:t>
-            </w:r>
-          </w:p>
-          <w:p>
-            <w:pPr>
-              <w:ind w:left="-18"/>
-              <w:textAlignment w:val="center"/>
-              <w:rPr>
-                <w:rFonts w:ascii="Courier New" w:eastAsia="Times New Roman" w:hAnsi="Courier New" w:cs="Courier New"/>
-                <w:sz w:val="14"/>
-                <w:szCs w:val="14"/>
-              </w:rPr>
-            </w:pPr>
-            <w:r>
-              <w:rPr>
-                <w:rFonts w:ascii="Courier New" w:eastAsia="Times New Roman" w:hAnsi="Courier New" w:cs="Courier New"/>
-                <w:sz w:val="14"/>
-                <w:szCs w:val="14"/>
-              </w:rPr>
-              <w:tab/>
-              <w:t>if(line._</w:t>
-            </w:r>
-            <w:proofErr w:type="spellStart"/>
-            <w:r>
-              <w:rPr>
-                <w:rFonts w:ascii="Courier New" w:eastAsia="Times New Roman" w:hAnsi="Courier New" w:cs="Courier New"/>
-                <w:sz w:val="14"/>
-                <w:szCs w:val="14"/>
-              </w:rPr>
-              <w:t>document_number</w:t>
-            </w:r>
-            <w:proofErr w:type="spellEnd"/>
-            <w:r>
-              <w:rPr>
-                <w:rFonts w:ascii="Courier New" w:eastAsia="Times New Roman" w:hAnsi="Courier New" w:cs="Courier New"/>
-                <w:sz w:val="14"/>
-                <w:szCs w:val="14"/>
-              </w:rPr>
-              <w:t xml:space="preserve"> == _</w:t>
-            </w:r>
-            <w:proofErr w:type="spellStart"/>
-            <w:r>
-              <w:rPr>
-                <w:rFonts w:ascii="Courier New" w:eastAsia="Times New Roman" w:hAnsi="Courier New" w:cs="Courier New"/>
-                <w:sz w:val="14"/>
-                <w:szCs w:val="14"/>
-              </w:rPr>
-              <w:t>system_current_document_number</w:t>
-            </w:r>
-            <w:proofErr w:type="spellEnd"/>
-            <w:r>
-              <w:rPr>
-                <w:rFonts w:ascii="Courier New" w:eastAsia="Times New Roman" w:hAnsi="Courier New" w:cs="Courier New"/>
-                <w:sz w:val="14"/>
-                <w:szCs w:val="14"/>
-              </w:rPr>
-              <w:t>){</w:t>
-            </w:r>
-          </w:p>
-          <w:p>
-            <w:pPr>
-              <w:ind w:left="-18"/>
-              <w:textAlignment w:val="center"/>
-              <w:rPr>
-                <w:rFonts w:ascii="Courier New" w:eastAsia="Times New Roman" w:hAnsi="Courier New" w:cs="Courier New"/>
-                <w:sz w:val="14"/>
-                <w:szCs w:val="14"/>
-              </w:rPr>
-            </w:pPr>
-            <w:r>
-              <w:rPr>
-                <w:rFonts w:ascii="Courier New" w:eastAsia="Times New Roman" w:hAnsi="Courier New" w:cs="Courier New"/>
-                <w:sz w:val="14"/>
-                <w:szCs w:val="14"/>
-              </w:rPr>
-              <w:tab/>
-            </w:r>
-            <w:r>
-              <w:rPr>
-                <w:rFonts w:ascii="Courier New" w:eastAsia="Times New Roman" w:hAnsi="Courier New" w:cs="Courier New"/>
-                <w:sz w:val="14"/>
-                <w:szCs w:val="14"/>
-              </w:rPr>
-              <w:tab/>
-              <w:t>if (</w:t>
-            </w:r>
-            <w:proofErr w:type="spellStart"/>
-            <w:r>
-              <w:rPr>
-                <w:rFonts w:ascii="Courier New" w:eastAsia="Times New Roman" w:hAnsi="Courier New" w:cs="Courier New"/>
-                <w:sz w:val="14"/>
-                <w:szCs w:val="14"/>
-              </w:rPr>
-              <w:t>line.rateType_line</w:t>
-            </w:r>
-            <w:proofErr w:type="spellEnd"/>
-            <w:r>
-              <w:rPr>
-                <w:rFonts w:ascii="Courier New" w:eastAsia="Times New Roman" w:hAnsi="Courier New" w:cs="Courier New"/>
-                <w:sz w:val="14"/>
-                <w:szCs w:val="14"/>
-              </w:rPr>
-              <w:t xml:space="preserve"> == "Disposal"){</w:t>
-            </w:r>
-          </w:p>
-          <w:p>
-            <w:pPr>
-              <w:ind w:left="-18"/>
-              <w:textAlignment w:val="center"/>
-              <w:rPr>
-                <w:rFonts w:ascii="Courier New" w:eastAsia="Times New Roman" w:hAnsi="Courier New" w:cs="Courier New"/>
-                <w:sz w:val="14"/>
-                <w:szCs w:val="14"/>
-              </w:rPr>
-            </w:pPr>
-            <w:r>
-              <w:rPr>
-                <w:rFonts w:ascii="Courier New" w:eastAsia="Times New Roman" w:hAnsi="Courier New" w:cs="Courier New"/>
-                <w:sz w:val="14"/>
-                <w:szCs w:val="14"/>
-              </w:rPr>
-              <w:tab/>
-            </w:r>
-            <w:r>
-              <w:rPr>
-                <w:rFonts w:ascii="Courier New" w:eastAsia="Times New Roman" w:hAnsi="Courier New" w:cs="Courier New"/>
-                <w:sz w:val="14"/>
-                <w:szCs w:val="14"/>
-              </w:rPr>
-              <w:tab/>
-            </w:r>
-            <w:r>
-              <w:rPr>
-                <w:rFonts w:ascii="Courier New" w:eastAsia="Times New Roman" w:hAnsi="Courier New" w:cs="Courier New"/>
-                <w:sz w:val="14"/>
-                <w:szCs w:val="14"/>
-              </w:rPr>
-              <w:tab/>
-            </w:r>
-            <w:proofErr w:type="spellStart"/>
-            <w:r>
-              <w:rPr>
-                <w:rFonts w:ascii="Courier New" w:eastAsia="Times New Roman" w:hAnsi="Courier New" w:cs="Courier New"/>
-                <w:sz w:val="14"/>
-                <w:szCs w:val="14"/>
-              </w:rPr>
-              <w:t>rateCheck</w:t>
-            </w:r>
-            <w:proofErr w:type="spellEnd"/>
-            <w:r>
-              <w:rPr>
-                <w:rFonts w:ascii="Courier New" w:eastAsia="Times New Roman" w:hAnsi="Courier New" w:cs="Courier New"/>
-                <w:sz w:val="14"/>
-                <w:szCs w:val="14"/>
-              </w:rPr>
-              <w:t xml:space="preserve"> = true;</w:t>
-            </w:r>
-          </w:p>
-          <w:p>
-            <w:pPr>
-              <w:ind w:left="-18"/>
-              <w:textAlignment w:val="center"/>
-              <w:rPr>
-                <w:rFonts w:ascii="Courier New" w:eastAsia="Times New Roman" w:hAnsi="Courier New" w:cs="Courier New"/>
-                <w:sz w:val="14"/>
-                <w:szCs w:val="14"/>
-              </w:rPr>
-            </w:pPr>
-            <w:r>
-              <w:rPr>
-                <w:rFonts w:ascii="Courier New" w:eastAsia="Times New Roman" w:hAnsi="Courier New" w:cs="Courier New"/>
-                <w:sz w:val="14"/>
-                <w:szCs w:val="14"/>
-              </w:rPr>
-              <w:tab/>
-            </w:r>
-            <w:r>
-              <w:rPr>
-                <w:rFonts w:ascii="Courier New" w:eastAsia="Times New Roman" w:hAnsi="Courier New" w:cs="Courier New"/>
-                <w:sz w:val="14"/>
-                <w:szCs w:val="14"/>
-              </w:rPr>
-              <w:tab/>
-              <w:t>}</w:t>
-            </w:r>
-          </w:p>
-          <w:p>
-            <w:pPr>
-              <w:ind w:left="-18"/>
-              <w:textAlignment w:val="center"/>
-              <w:rPr>
-                <w:rFonts w:ascii="Courier New" w:eastAsia="Times New Roman" w:hAnsi="Courier New" w:cs="Courier New"/>
-                <w:sz w:val="14"/>
-                <w:szCs w:val="14"/>
-              </w:rPr>
-            </w:pPr>
-            <w:r>
-              <w:rPr>
-                <w:rFonts w:ascii="Courier New" w:eastAsia="Times New Roman" w:hAnsi="Courier New" w:cs="Courier New"/>
-                <w:sz w:val="14"/>
-                <w:szCs w:val="14"/>
-              </w:rPr>
-              <w:tab/>
-            </w:r>
-            <w:r>
-              <w:rPr>
-                <w:rFonts w:ascii="Courier New" w:eastAsia="Times New Roman" w:hAnsi="Courier New" w:cs="Courier New"/>
-                <w:sz w:val="14"/>
-                <w:szCs w:val="14"/>
-              </w:rPr>
-              <w:tab/>
-              <w:t>if (</w:t>
-            </w:r>
-            <w:proofErr w:type="spellStart"/>
-            <w:r>
-              <w:rPr>
-                <w:rFonts w:ascii="Courier New" w:eastAsia="Times New Roman" w:hAnsi="Courier New" w:cs="Courier New"/>
-                <w:sz w:val="14"/>
-                <w:szCs w:val="14"/>
-              </w:rPr>
-              <w:t>findinarray</w:t>
-            </w:r>
-            <w:proofErr w:type="spellEnd"/>
-            <w:r>
-              <w:rPr>
-                <w:rFonts w:ascii="Courier New" w:eastAsia="Times New Roman" w:hAnsi="Courier New" w:cs="Courier New"/>
-                <w:sz w:val="14"/>
-                <w:szCs w:val="14"/>
-              </w:rPr>
-              <w:t>(</w:t>
-            </w:r>
-            <w:proofErr w:type="spellStart"/>
-            <w:r>
-              <w:rPr>
-                <w:rFonts w:ascii="Courier New" w:eastAsia="Times New Roman" w:hAnsi="Courier New" w:cs="Courier New"/>
-                <w:sz w:val="14"/>
-                <w:szCs w:val="14"/>
-              </w:rPr>
-              <w:t>recyclingWastes</w:t>
-            </w:r>
-            <w:proofErr w:type="spellEnd"/>
-            <w:r>
-              <w:rPr>
-                <w:rFonts w:ascii="Courier New" w:eastAsia="Times New Roman" w:hAnsi="Courier New" w:cs="Courier New"/>
-                <w:sz w:val="14"/>
-                <w:szCs w:val="14"/>
-              </w:rPr>
-              <w:t xml:space="preserve">, </w:t>
-            </w:r>
-            <w:proofErr w:type="spellStart"/>
-            <w:r>
-              <w:rPr>
-                <w:rFonts w:ascii="Courier New" w:eastAsia="Times New Roman" w:hAnsi="Courier New" w:cs="Courier New"/>
-                <w:sz w:val="14"/>
-                <w:szCs w:val="14"/>
-              </w:rPr>
-              <w:t>line.wasteType_line</w:t>
-            </w:r>
-            <w:proofErr w:type="spellEnd"/>
-            <w:r>
-              <w:rPr>
-                <w:rFonts w:ascii="Courier New" w:eastAsia="Times New Roman" w:hAnsi="Courier New" w:cs="Courier New"/>
-                <w:sz w:val="14"/>
-                <w:szCs w:val="14"/>
-              </w:rPr>
-              <w:t>) &lt;&gt; -1){</w:t>
-            </w:r>
-          </w:p>
-          <w:p>
-            <w:pPr>
-              <w:ind w:left="-18"/>
-              <w:textAlignment w:val="center"/>
-              <w:rPr>
-                <w:rFonts w:ascii="Courier New" w:eastAsia="Times New Roman" w:hAnsi="Courier New" w:cs="Courier New"/>
-                <w:sz w:val="14"/>
-                <w:szCs w:val="14"/>
-              </w:rPr>
-            </w:pPr>
-            <w:r>
-              <w:rPr>
-                <w:rFonts w:ascii="Courier New" w:eastAsia="Times New Roman" w:hAnsi="Courier New" w:cs="Courier New"/>
-                <w:sz w:val="14"/>
-                <w:szCs w:val="14"/>
-              </w:rPr>
-              <w:tab/>
-            </w:r>
-            <w:r>
-              <w:rPr>
-                <w:rFonts w:ascii="Courier New" w:eastAsia="Times New Roman" w:hAnsi="Courier New" w:cs="Courier New"/>
-                <w:sz w:val="14"/>
-                <w:szCs w:val="14"/>
-              </w:rPr>
-              <w:tab/>
-            </w:r>
-            <w:r>
-              <w:rPr>
-                <w:rFonts w:ascii="Courier New" w:eastAsia="Times New Roman" w:hAnsi="Courier New" w:cs="Courier New"/>
-                <w:sz w:val="14"/>
-                <w:szCs w:val="14"/>
-              </w:rPr>
-              <w:tab/>
-            </w:r>
-            <w:proofErr w:type="spellStart"/>
-            <w:r>
-              <w:rPr>
-                <w:rFonts w:ascii="Courier New" w:eastAsia="Times New Roman" w:hAnsi="Courier New" w:cs="Courier New"/>
-                <w:sz w:val="14"/>
-                <w:szCs w:val="14"/>
-              </w:rPr>
-              <w:t>wasteCheck</w:t>
-            </w:r>
-            <w:proofErr w:type="spellEnd"/>
-            <w:r>
-              <w:rPr>
-                <w:rFonts w:ascii="Courier New" w:eastAsia="Times New Roman" w:hAnsi="Courier New" w:cs="Courier New"/>
-                <w:sz w:val="14"/>
-                <w:szCs w:val="14"/>
-              </w:rPr>
-              <w:t xml:space="preserve"> = true;</w:t>
-            </w:r>
-          </w:p>
-          <w:p>
-            <w:pPr>
-              <w:ind w:left="-18"/>
-              <w:textAlignment w:val="center"/>
-              <w:rPr>
-                <w:rFonts w:ascii="Courier New" w:eastAsia="Times New Roman" w:hAnsi="Courier New" w:cs="Courier New"/>
-                <w:sz w:val="14"/>
-                <w:szCs w:val="14"/>
-              </w:rPr>
-            </w:pPr>
-            <w:r>
-              <w:rPr>
-                <w:rFonts w:ascii="Courier New" w:eastAsia="Times New Roman" w:hAnsi="Courier New" w:cs="Courier New"/>
-                <w:sz w:val="14"/>
-                <w:szCs w:val="14"/>
-              </w:rPr>
-              <w:tab/>
-            </w:r>
-            <w:r>
-              <w:rPr>
-                <w:rFonts w:ascii="Courier New" w:eastAsia="Times New Roman" w:hAnsi="Courier New" w:cs="Courier New"/>
-                <w:sz w:val="14"/>
-                <w:szCs w:val="14"/>
-              </w:rPr>
-              <w:tab/>
-              <w:t>}</w:t>
-            </w:r>
-          </w:p>
-          <w:p>
-            <w:pPr>
-              <w:ind w:left="-18"/>
-              <w:textAlignment w:val="center"/>
-              <w:rPr>
-                <w:rFonts w:ascii="Courier New" w:eastAsia="Times New Roman" w:hAnsi="Courier New" w:cs="Courier New"/>
-                <w:sz w:val="14"/>
-                <w:szCs w:val="14"/>
-              </w:rPr>
-            </w:pPr>
-            <w:r>
-              <w:rPr>
-                <w:rFonts w:ascii="Courier New" w:eastAsia="Times New Roman" w:hAnsi="Courier New" w:cs="Courier New"/>
-                <w:sz w:val="14"/>
-                <w:szCs w:val="14"/>
-              </w:rPr>
-              <w:tab/>
-              <w:t>}</w:t>
-            </w:r>
-          </w:p>
-          <w:p>
-            <w:pPr>
-              <w:ind w:left="-18"/>
-              <w:textAlignment w:val="center"/>
-              <w:rPr>
-                <w:rFonts w:ascii="Courier New" w:eastAsia="Times New Roman" w:hAnsi="Courier New" w:cs="Courier New"/>
-                <w:sz w:val="14"/>
-                <w:szCs w:val="14"/>
-              </w:rPr>
-            </w:pPr>
-            <w:r>
-              <w:rPr>
-                <w:rFonts w:ascii="Courier New" w:eastAsia="Times New Roman" w:hAnsi="Courier New" w:cs="Courier New"/>
-                <w:sz w:val="14"/>
-                <w:szCs w:val="14"/>
-              </w:rPr>
-              <w:t>}</w:t>
-            </w:r>
-          </w:p>
-          <w:p>
-            <w:pPr>
-              <w:ind w:left="-18"/>
-              <w:textAlignment w:val="center"/>
-              <w:rPr>
-                <w:rFonts w:ascii="Courier New" w:eastAsia="Times New Roman" w:hAnsi="Courier New" w:cs="Courier New"/>
-                <w:sz w:val="14"/>
-                <w:szCs w:val="14"/>
-              </w:rPr>
-            </w:pPr>
-          </w:p>
-          <w:p>
-            <w:pPr>
-              <w:ind w:left="-18"/>
-              <w:textAlignment w:val="center"/>
-              <w:rPr>
-                <w:rFonts w:ascii="Courier New" w:eastAsia="Times New Roman" w:hAnsi="Courier New" w:cs="Courier New"/>
-                <w:sz w:val="14"/>
-                <w:szCs w:val="14"/>
-              </w:rPr>
-            </w:pPr>
-            <w:r>
-              <w:rPr>
-                <w:rFonts w:ascii="Courier New" w:eastAsia="Times New Roman" w:hAnsi="Courier New" w:cs="Courier New"/>
-                <w:sz w:val="14"/>
-                <w:szCs w:val="14"/>
-              </w:rPr>
-              <w:t>result = not(</w:t>
-            </w:r>
-            <w:proofErr w:type="spellStart"/>
-            <w:r>
-              <w:rPr>
-                <w:rFonts w:ascii="Courier New" w:eastAsia="Times New Roman" w:hAnsi="Courier New" w:cs="Courier New"/>
-                <w:sz w:val="14"/>
-                <w:szCs w:val="14"/>
-              </w:rPr>
-              <w:t>rateCheck</w:t>
-            </w:r>
-            <w:proofErr w:type="spellEnd"/>
-            <w:r>
-              <w:rPr>
-                <w:rFonts w:ascii="Courier New" w:eastAsia="Times New Roman" w:hAnsi="Courier New" w:cs="Courier New"/>
-                <w:sz w:val="14"/>
-                <w:szCs w:val="14"/>
-              </w:rPr>
-              <w:t xml:space="preserve"> AND </w:t>
-            </w:r>
-            <w:proofErr w:type="spellStart"/>
-            <w:r>
-              <w:rPr>
-                <w:rFonts w:ascii="Courier New" w:eastAsia="Times New Roman" w:hAnsi="Courier New" w:cs="Courier New"/>
-                <w:sz w:val="14"/>
-                <w:szCs w:val="14"/>
-              </w:rPr>
-              <w:t>wasteCheck</w:t>
-            </w:r>
-            <w:proofErr w:type="spellEnd"/>
-            <w:r>
-              <w:rPr>
-                <w:rFonts w:ascii="Courier New" w:eastAsia="Times New Roman" w:hAnsi="Courier New" w:cs="Courier New"/>
-                <w:sz w:val="14"/>
-                <w:szCs w:val="14"/>
-              </w:rPr>
-              <w:t>);</w:t>
-            </w:r>
-          </w:p>
-          <w:p>
-            <w:pPr>
-              <w:ind w:left="-18"/>
-              <w:textAlignment w:val="center"/>
-              <w:rPr>
-                <w:rFonts w:ascii="Courier New" w:eastAsia="Times New Roman" w:hAnsi="Courier New" w:cs="Courier New"/>
-                <w:sz w:val="14"/>
-                <w:szCs w:val="14"/>
-              </w:rPr>
-            </w:pPr>
-          </w:p>
-          <w:p>
-            <w:pPr>
-              <w:ind w:left="-18"/>
-              <w:textAlignment w:val="center"/>
-              <w:rPr>
-                <w:rFonts w:asciiTheme="minorHAnsi" w:eastAsia="Times New Roman" w:hAnsiTheme="minorHAnsi" w:cs="Courier New"/>
-                <w:b/>
-                <w:sz w:val="16"/>
-                <w:szCs w:val="16"/>
-              </w:rPr>
-            </w:pPr>
-            <w:r>
-              <w:rPr>
-                <w:rFonts w:ascii="Courier New" w:eastAsia="Times New Roman" w:hAnsi="Courier New" w:cs="Courier New"/>
-                <w:sz w:val="14"/>
-                <w:szCs w:val="14"/>
-              </w:rPr>
-              <w:t>return result;</w:t>
+                <w:rFonts w:asciiTheme="minorHAnsi" w:hAnsiTheme="minorHAnsi" w:cs="Helvetica"/>
+                <w:color w:val="333333"/>
+                <w:shd w:val="clear" w:color="auto" w:fill="FFFFFF"/>
+              </w:rPr>
+              <w:lastRenderedPageBreak/>
+              <w:t>Pricing prefers option (a), so determine if checkbox is necessary or if we can just modify the design to always show negative disposal rates using approach</w:t>
             </w:r>
           </w:p>
         </w:tc>
@@ -3955,19 +2624,12 @@
               <w:pStyle w:val="ListParagraph"/>
               <w:numPr>
                 <w:ilvl w:val="0"/>
-                <w:numId w:val="28"/>
+                <w:numId w:val="39"/>
               </w:numPr>
               <w:rPr>
                 <w:rFonts w:asciiTheme="minorHAnsi" w:hAnsiTheme="minorHAnsi"/>
               </w:rPr>
             </w:pPr>
-            <w:r>
-              <w:rPr>
-                <w:rFonts w:asciiTheme="minorHAnsi" w:hAnsiTheme="minorHAnsi"/>
-              </w:rPr>
-              <w:lastRenderedPageBreak/>
-              <w:t xml:space="preserve"> </w:t>
-            </w:r>
           </w:p>
           <w:p>
             <w:pPr>
@@ -3981,7 +2643,7 @@
                 <w:color w:val="333333"/>
                 <w:shd w:val="clear" w:color="auto" w:fill="FFFFFF"/>
               </w:rPr>
-              <w:t>Hide 'Tons Included in Haul Rate' for Per Yard or Per Load Flat Rate quotes</w:t>
+              <w:t>Add CON rate (large and small)</w:t>
             </w:r>
           </w:p>
         </w:tc>
@@ -3992,9 +2654,8 @@
           </w:tcPr>
           <w:p>
             <w:pPr>
-              <w:tabs>
-                <w:tab w:val="left" w:pos="293"/>
-              </w:tabs>
+              <w:pStyle w:val="ListParagraph"/>
+              <w:ind w:left="0"/>
               <w:rPr>
                 <w:rFonts w:asciiTheme="minorHAnsi" w:hAnsiTheme="minorHAnsi"/>
               </w:rPr>
@@ -4003,7 +2664,143 @@
               <w:rPr>
                 <w:rFonts w:asciiTheme="minorHAnsi" w:hAnsiTheme="minorHAnsi"/>
               </w:rPr>
-              <w:t>Add constraint rule</w:t>
+              <w:t xml:space="preserve">Add “contamination” check box on configurator for large and small container (priority is large).  </w:t>
+            </w:r>
+          </w:p>
+          <w:p>
+            <w:pPr>
+              <w:pStyle w:val="ListParagraph"/>
+              <w:ind w:left="0"/>
+              <w:rPr>
+                <w:rFonts w:asciiTheme="minorHAnsi" w:hAnsiTheme="minorHAnsi"/>
+              </w:rPr>
+            </w:pPr>
+            <w:r>
+              <w:rPr>
+                <w:rFonts w:asciiTheme="minorHAnsi" w:hAnsiTheme="minorHAnsi"/>
+              </w:rPr>
+              <w:t xml:space="preserve">If box is selected, text box to enter contaminated rate information.  Shows up in comments of CSA.  </w:t>
+            </w:r>
+          </w:p>
+          <w:p>
+            <w:pPr>
+              <w:pStyle w:val="ListParagraph"/>
+              <w:ind w:left="0"/>
+              <w:rPr>
+                <w:rFonts w:asciiTheme="minorHAnsi" w:hAnsiTheme="minorHAnsi" w:cs="Helvetica"/>
+                <w:color w:val="333333"/>
+                <w:shd w:val="clear" w:color="auto" w:fill="FFFFFF"/>
+              </w:rPr>
+            </w:pPr>
+          </w:p>
+          <w:p>
+            <w:pPr>
+              <w:rPr>
+                <w:rFonts w:asciiTheme="minorHAnsi" w:hAnsiTheme="minorHAnsi"/>
+              </w:rPr>
+            </w:pPr>
+            <w:r>
+              <w:rPr>
+                <w:rFonts w:asciiTheme="minorHAnsi" w:hAnsiTheme="minorHAnsi" w:cs="Helvetica"/>
+                <w:color w:val="333333"/>
+                <w:shd w:val="clear" w:color="auto" w:fill="FFFFFF"/>
+              </w:rPr>
+              <w:t>Rep would type in CON rate. This would be a required field any time a site has a negative disposal rate.</w:t>
+            </w:r>
+          </w:p>
+          <w:p>
+            <w:pPr>
+              <w:pStyle w:val="ListParagraph"/>
+              <w:numPr>
+                <w:ilvl w:val="0"/>
+                <w:numId w:val="42"/>
+              </w:numPr>
+              <w:rPr>
+                <w:rFonts w:asciiTheme="minorHAnsi" w:hAnsiTheme="minorHAnsi"/>
+              </w:rPr>
+            </w:pPr>
+            <w:r>
+              <w:rPr>
+                <w:rFonts w:asciiTheme="minorHAnsi" w:hAnsiTheme="minorHAnsi" w:cs="Helvetica"/>
+                <w:color w:val="333333"/>
+                <w:shd w:val="clear" w:color="auto" w:fill="FFFFFF"/>
+              </w:rPr>
+              <w:t>Determine if the rate loads on line item grid or in SRR section. (Probably line item grid since it is required).</w:t>
+            </w:r>
+          </w:p>
+          <w:p>
+            <w:pPr>
+              <w:pStyle w:val="ListParagraph"/>
+              <w:numPr>
+                <w:ilvl w:val="0"/>
+                <w:numId w:val="42"/>
+              </w:numPr>
+              <w:rPr>
+                <w:rFonts w:asciiTheme="minorHAnsi" w:hAnsiTheme="minorHAnsi"/>
+              </w:rPr>
+            </w:pPr>
+            <w:r>
+              <w:rPr>
+                <w:rFonts w:asciiTheme="minorHAnsi" w:hAnsiTheme="minorHAnsi" w:cs="Helvetica"/>
+                <w:color w:val="333333"/>
+                <w:shd w:val="clear" w:color="auto" w:fill="FFFFFF"/>
+              </w:rPr>
+              <w:t>Determine where CON rate shows on CSA - presumably in SRR section</w:t>
+            </w:r>
+          </w:p>
+          <w:p>
+            <w:pPr>
+              <w:pStyle w:val="ListParagraph"/>
+              <w:numPr>
+                <w:ilvl w:val="0"/>
+                <w:numId w:val="42"/>
+              </w:numPr>
+              <w:rPr>
+                <w:rFonts w:asciiTheme="minorHAnsi" w:hAnsiTheme="minorHAnsi"/>
+              </w:rPr>
+            </w:pPr>
+            <w:r>
+              <w:rPr>
+                <w:rFonts w:asciiTheme="minorHAnsi" w:hAnsiTheme="minorHAnsi" w:cs="Helvetica"/>
+                <w:color w:val="333333"/>
+                <w:shd w:val="clear" w:color="auto" w:fill="FFFFFF"/>
+              </w:rPr>
+              <w:t>Determine if any language needs to be added to proposal regarding CON charges.</w:t>
+            </w:r>
+          </w:p>
+          <w:p>
+            <w:pPr>
+              <w:rPr>
+                <w:rFonts w:asciiTheme="minorHAnsi" w:hAnsiTheme="minorHAnsi"/>
+              </w:rPr>
+            </w:pPr>
+          </w:p>
+          <w:p>
+            <w:pPr>
+              <w:rPr>
+                <w:rFonts w:asciiTheme="minorHAnsi" w:hAnsiTheme="minorHAnsi"/>
+              </w:rPr>
+            </w:pPr>
+            <w:r>
+              <w:rPr>
+                <w:rFonts w:asciiTheme="minorHAnsi" w:hAnsiTheme="minorHAnsi"/>
+              </w:rPr>
+              <w:t>Other Notes:</w:t>
+            </w:r>
+          </w:p>
+          <w:p>
+            <w:pPr>
+              <w:rPr>
+                <w:rFonts w:asciiTheme="minorHAnsi" w:hAnsiTheme="minorHAnsi"/>
+              </w:rPr>
+            </w:pPr>
+            <w:r>
+              <w:rPr>
+                <w:rFonts w:asciiTheme="minorHAnsi" w:hAnsiTheme="minorHAnsi" w:cs="Helvetica"/>
+                <w:color w:val="333333"/>
+                <w:shd w:val="clear" w:color="auto" w:fill="FFFFFF"/>
+              </w:rPr>
+              <w:t xml:space="preserve">CON should apply for all recycling waste types, regardless of disposal cost (positive or negative). </w:t>
             </w:r>
           </w:p>
         </w:tc>
@@ -4022,7 +2819,7 @@
               <w:pStyle w:val="ListParagraph"/>
               <w:numPr>
                 <w:ilvl w:val="0"/>
-                <w:numId w:val="28"/>
+                <w:numId w:val="39"/>
               </w:numPr>
               <w:rPr>
                 <w:rFonts w:asciiTheme="minorHAnsi" w:hAnsiTheme="minorHAnsi"/>
@@ -4037,9 +2834,11 @@
             </w:pPr>
             <w:r>
               <w:rPr>
-                <w:rFonts w:asciiTheme="minorHAnsi" w:hAnsiTheme="minorHAnsi"/>
-              </w:rPr>
-              <w:t>Remove overage line item for Per Yard or Per Load Flat Rate quotes</w:t>
+                <w:rFonts w:asciiTheme="minorHAnsi" w:hAnsiTheme="minorHAnsi" w:cs="Helvetica"/>
+                <w:color w:val="333333"/>
+                <w:shd w:val="clear" w:color="auto" w:fill="FFFFFF"/>
+              </w:rPr>
+              <w:t>Remove 'Overage' from 'Flat Rate + Overage'</w:t>
             </w:r>
           </w:p>
         </w:tc>
@@ -4050,9 +2849,8 @@
           </w:tcPr>
           <w:p>
             <w:pPr>
-              <w:tabs>
-                <w:tab w:val="left" w:pos="293"/>
-              </w:tabs>
+              <w:pStyle w:val="ListParagraph"/>
+              <w:ind w:left="0"/>
               <w:rPr>
                 <w:rFonts w:asciiTheme="minorHAnsi" w:hAnsiTheme="minorHAnsi"/>
               </w:rPr>
@@ -4061,7 +2859,125 @@
               <w:rPr>
                 <w:rFonts w:asciiTheme="minorHAnsi" w:hAnsiTheme="minorHAnsi"/>
               </w:rPr>
-              <w:t>Add constraint rule</w:t>
+              <w:t>Just a change to what shows up in the drop down</w:t>
+            </w:r>
+          </w:p>
+        </w:tc>
+      </w:tr>
+      <w:tr>
+        <w:trPr>
+          <w:trHeight w:val="773"/>
+        </w:trPr>
+        <w:tc>
+          <w:tcPr>
+            <w:tcW w:w="3960" w:type="dxa"/>
+            <w:vAlign w:val="center"/>
+          </w:tcPr>
+          <w:p>
+            <w:pPr>
+              <w:pStyle w:val="ListParagraph"/>
+              <w:numPr>
+                <w:ilvl w:val="0"/>
+                <w:numId w:val="39"/>
+              </w:numPr>
+              <w:rPr>
+                <w:rFonts w:asciiTheme="minorHAnsi" w:hAnsiTheme="minorHAnsi"/>
+              </w:rPr>
+            </w:pPr>
+          </w:p>
+          <w:p>
+            <w:pPr>
+              <w:rPr>
+                <w:rFonts w:asciiTheme="minorHAnsi" w:hAnsiTheme="minorHAnsi"/>
+              </w:rPr>
+            </w:pPr>
+            <w:r>
+              <w:rPr>
+                <w:rFonts w:asciiTheme="minorHAnsi" w:hAnsiTheme="minorHAnsi" w:cs="Helvetica"/>
+                <w:color w:val="333333"/>
+                <w:shd w:val="clear" w:color="auto" w:fill="FFFFFF"/>
+              </w:rPr>
+              <w:t>Floor showing as below Cost</w:t>
+            </w:r>
+          </w:p>
+        </w:tc>
+        <w:tc>
+          <w:tcPr>
+            <w:tcW w:w="4950" w:type="dxa"/>
+            <w:vAlign w:val="center"/>
+          </w:tcPr>
+          <w:p>
+            <w:pPr>
+              <w:pStyle w:val="ListParagraph"/>
+              <w:ind w:left="0"/>
+              <w:rPr>
+                <w:rFonts w:asciiTheme="minorHAnsi" w:hAnsiTheme="minorHAnsi"/>
+              </w:rPr>
+            </w:pPr>
+            <w:r>
+              <w:rPr>
+                <w:rFonts w:asciiTheme="minorHAnsi" w:hAnsiTheme="minorHAnsi"/>
+              </w:rPr>
+              <w:t>See item 13 in GH 526</w:t>
+            </w:r>
+          </w:p>
+        </w:tc>
+      </w:tr>
+      <w:tr>
+        <w:trPr>
+          <w:trHeight w:val="773"/>
+        </w:trPr>
+        <w:tc>
+          <w:tcPr>
+            <w:tcW w:w="3960" w:type="dxa"/>
+            <w:vAlign w:val="center"/>
+          </w:tcPr>
+          <w:p>
+            <w:pPr>
+              <w:pStyle w:val="ListParagraph"/>
+              <w:numPr>
+                <w:ilvl w:val="0"/>
+                <w:numId w:val="39"/>
+              </w:numPr>
+              <w:rPr>
+                <w:rFonts w:asciiTheme="minorHAnsi" w:hAnsiTheme="minorHAnsi"/>
+              </w:rPr>
+            </w:pPr>
+          </w:p>
+          <w:p>
+            <w:pPr>
+              <w:rPr>
+                <w:rFonts w:asciiTheme="minorHAnsi" w:hAnsiTheme="minorHAnsi"/>
+              </w:rPr>
+            </w:pPr>
+            <w:r>
+              <w:rPr>
+                <w:rFonts w:asciiTheme="minorHAnsi" w:hAnsiTheme="minorHAnsi" w:cs="Helvetica"/>
+                <w:color w:val="333333"/>
+                <w:shd w:val="clear" w:color="auto" w:fill="FFFFFF"/>
+              </w:rPr>
+              <w:t>Make Delivery and Service notes editable on the Gen Docs step</w:t>
+            </w:r>
+          </w:p>
+        </w:tc>
+        <w:tc>
+          <w:tcPr>
+            <w:tcW w:w="4950" w:type="dxa"/>
+            <w:vAlign w:val="center"/>
+          </w:tcPr>
+          <w:p>
+            <w:pPr>
+              <w:pStyle w:val="ListParagraph"/>
+              <w:ind w:left="0"/>
+              <w:rPr>
+                <w:rFonts w:asciiTheme="minorHAnsi" w:hAnsiTheme="minorHAnsi"/>
+              </w:rPr>
+            </w:pPr>
+            <w:r>
+              <w:rPr>
+                <w:rFonts w:asciiTheme="minorHAnsi" w:hAnsiTheme="minorHAnsi"/>
+              </w:rPr>
+              <w:t>Need ideas</w:t>
             </w:r>
           </w:p>
         </w:tc>
@@ -4089,12 +3005,12 @@
           <w:rFonts w:asciiTheme="minorHAnsi" w:hAnsiTheme="minorHAnsi"/>
         </w:rPr>
       </w:pPr>
-      <w:bookmarkStart w:id="15" w:name="_Toc342757862"/>
-      <w:bookmarkStart w:id="16" w:name="_Toc346297770"/>
-      <w:bookmarkStart w:id="17" w:name="_Toc404134500"/>
-      <w:bookmarkEnd w:id="11"/>
-      <w:bookmarkEnd w:id="12"/>
+      <w:bookmarkStart w:id="16" w:name="_Toc342757862"/>
+      <w:bookmarkStart w:id="17" w:name="_Toc346297770"/>
+      <w:bookmarkStart w:id="18" w:name="_Toc404134500"/>
       <w:bookmarkEnd w:id="13"/>
+      <w:bookmarkEnd w:id="14"/>
+      <w:bookmarkEnd w:id="15"/>
     </w:p>
     <w:p>
       <w:pPr>
@@ -4111,16 +3027,16 @@
           <w:rFonts w:asciiTheme="minorHAnsi" w:hAnsiTheme="minorHAnsi"/>
         </w:rPr>
       </w:pPr>
-      <w:bookmarkStart w:id="18" w:name="_Toc379450809"/>
-      <w:bookmarkStart w:id="19" w:name="_Toc420584768"/>
+      <w:bookmarkStart w:id="19" w:name="_Toc379450809"/>
+      <w:bookmarkStart w:id="20" w:name="_Toc420584768"/>
       <w:r>
         <w:rPr>
           <w:rFonts w:asciiTheme="minorHAnsi" w:hAnsiTheme="minorHAnsi"/>
         </w:rPr>
         <w:t>Assumptions</w:t>
       </w:r>
-      <w:bookmarkEnd w:id="18"/>
       <w:bookmarkEnd w:id="19"/>
+      <w:bookmarkEnd w:id="20"/>
     </w:p>
     <w:p>
       <w:pPr>
@@ -4129,8 +3045,6 @@
           <w:rFonts w:asciiTheme="minorHAnsi" w:hAnsiTheme="minorHAnsi"/>
         </w:rPr>
       </w:pPr>
-      <w:bookmarkStart w:id="20" w:name="_GoBack"/>
-      <w:bookmarkEnd w:id="20"/>
       <w:r>
         <w:rPr>
           <w:rFonts w:asciiTheme="minorHAnsi" w:hAnsiTheme="minorHAnsi"/>
@@ -4192,9 +3106,9 @@
         </w:rPr>
         <w:t xml:space="preserve"> </w:t>
       </w:r>
-      <w:bookmarkEnd w:id="15"/>
       <w:bookmarkEnd w:id="16"/>
       <w:bookmarkEnd w:id="17"/>
+      <w:bookmarkEnd w:id="18"/>
     </w:p>
     <w:p>
       <w:pPr>
@@ -4392,7 +3306,7 @@
       <w:rPr>
         <w:noProof/>
       </w:rPr>
-      <w:t>5/28/2015 1:11:06 PM</w:t>
+      <w:t>6/1/2015 11:50:05 AM</w:t>
     </w:r>
     <w:r>
       <w:rPr>
@@ -4455,7 +3369,7 @@
         <w:sz w:val="16"/>
         <w:szCs w:val="16"/>
       </w:rPr>
-      <w:t>6</w:t>
+      <w:t>4</w:t>
     </w:r>
     <w:r>
       <w:rPr>
@@ -8799,6 +7713,126 @@
   </w:num>
   <w:num w:numId="38">
     <w:abstractNumId w:val="19"/>
+  </w:num>
+  <w:num w:numId="39">
+    <w:abstractNumId w:val="34"/>
+    <w:lvlOverride w:ilvl="0">
+      <w:startOverride w:val="1"/>
+    </w:lvlOverride>
+    <w:lvlOverride w:ilvl="1">
+      <w:startOverride w:val="1"/>
+    </w:lvlOverride>
+    <w:lvlOverride w:ilvl="2">
+      <w:startOverride w:val="1"/>
+    </w:lvlOverride>
+    <w:lvlOverride w:ilvl="3">
+      <w:startOverride w:val="1"/>
+    </w:lvlOverride>
+    <w:lvlOverride w:ilvl="4">
+      <w:startOverride w:val="1"/>
+    </w:lvlOverride>
+    <w:lvlOverride w:ilvl="5">
+      <w:startOverride w:val="1"/>
+    </w:lvlOverride>
+    <w:lvlOverride w:ilvl="6">
+      <w:startOverride w:val="1"/>
+    </w:lvlOverride>
+    <w:lvlOverride w:ilvl="7">
+      <w:startOverride w:val="1"/>
+    </w:lvlOverride>
+    <w:lvlOverride w:ilvl="8">
+      <w:startOverride w:val="1"/>
+    </w:lvlOverride>
+  </w:num>
+  <w:num w:numId="40">
+    <w:abstractNumId w:val="17"/>
+    <w:lvlOverride w:ilvl="0">
+      <w:startOverride w:val="1"/>
+    </w:lvlOverride>
+    <w:lvlOverride w:ilvl="1">
+      <w:startOverride w:val="1"/>
+    </w:lvlOverride>
+    <w:lvlOverride w:ilvl="2">
+      <w:startOverride w:val="1"/>
+    </w:lvlOverride>
+    <w:lvlOverride w:ilvl="3">
+      <w:startOverride w:val="1"/>
+    </w:lvlOverride>
+    <w:lvlOverride w:ilvl="4">
+      <w:startOverride w:val="1"/>
+    </w:lvlOverride>
+    <w:lvlOverride w:ilvl="5">
+      <w:startOverride w:val="1"/>
+    </w:lvlOverride>
+    <w:lvlOverride w:ilvl="6">
+      <w:startOverride w:val="1"/>
+    </w:lvlOverride>
+    <w:lvlOverride w:ilvl="7">
+      <w:startOverride w:val="1"/>
+    </w:lvlOverride>
+    <w:lvlOverride w:ilvl="8">
+      <w:startOverride w:val="1"/>
+    </w:lvlOverride>
+  </w:num>
+  <w:num w:numId="41">
+    <w:abstractNumId w:val="29"/>
+    <w:lvlOverride w:ilvl="0">
+      <w:startOverride w:val="1"/>
+    </w:lvlOverride>
+    <w:lvlOverride w:ilvl="1">
+      <w:startOverride w:val="1"/>
+    </w:lvlOverride>
+    <w:lvlOverride w:ilvl="2">
+      <w:startOverride w:val="1"/>
+    </w:lvlOverride>
+    <w:lvlOverride w:ilvl="3">
+      <w:startOverride w:val="1"/>
+    </w:lvlOverride>
+    <w:lvlOverride w:ilvl="4">
+      <w:startOverride w:val="1"/>
+    </w:lvlOverride>
+    <w:lvlOverride w:ilvl="5">
+      <w:startOverride w:val="1"/>
+    </w:lvlOverride>
+    <w:lvlOverride w:ilvl="6">
+      <w:startOverride w:val="1"/>
+    </w:lvlOverride>
+    <w:lvlOverride w:ilvl="7">
+      <w:startOverride w:val="1"/>
+    </w:lvlOverride>
+    <w:lvlOverride w:ilvl="8">
+      <w:startOverride w:val="1"/>
+    </w:lvlOverride>
+  </w:num>
+  <w:num w:numId="42">
+    <w:abstractNumId w:val="19"/>
+    <w:lvlOverride w:ilvl="0">
+      <w:startOverride w:val="1"/>
+    </w:lvlOverride>
+    <w:lvlOverride w:ilvl="1">
+      <w:startOverride w:val="1"/>
+    </w:lvlOverride>
+    <w:lvlOverride w:ilvl="2">
+      <w:startOverride w:val="1"/>
+    </w:lvlOverride>
+    <w:lvlOverride w:ilvl="3">
+      <w:startOverride w:val="1"/>
+    </w:lvlOverride>
+    <w:lvlOverride w:ilvl="4">
+      <w:startOverride w:val="1"/>
+    </w:lvlOverride>
+    <w:lvlOverride w:ilvl="5">
+      <w:startOverride w:val="1"/>
+    </w:lvlOverride>
+    <w:lvlOverride w:ilvl="6">
+      <w:startOverride w:val="1"/>
+    </w:lvlOverride>
+    <w:lvlOverride w:ilvl="7">
+      <w:startOverride w:val="1"/>
+    </w:lvlOverride>
+    <w:lvlOverride w:ilvl="8">
+      <w:startOverride w:val="1"/>
+    </w:lvlOverride>
   </w:num>
   <w:numIdMacAtCleanup w:val="15"/>
 </w:numbering>
@@ -10013,21 +9047,6 @@
 </file>
 
 <file path=customXml/item1.xml><?xml version="1.0" encoding="utf-8"?>
-<?mso-contentType ?>
-<FormTemplates xmlns="http://schemas.microsoft.com/sharepoint/v3/contenttype/forms">
-  <Display>DocumentLibraryForm</Display>
-  <Edit>DocumentLibraryForm</Edit>
-  <New>DocumentLibraryForm</New>
-</FormTemplates>
-</file>
-
-<file path=customXml/item2.xml><?xml version="1.0" encoding="utf-8"?>
-<p:properties xmlns:p="http://schemas.microsoft.com/office/2006/metadata/properties" xmlns:xsi="http://www.w3.org/2001/XMLSchema-instance">
-  <documentManagement/>
-</p:properties>
-</file>
-
-<file path=customXml/item3.xml><?xml version="1.0" encoding="utf-8"?>
 <ct:contentTypeSchema xmlns:ct="http://schemas.microsoft.com/office/2006/metadata/contentType" xmlns:ma="http://schemas.microsoft.com/office/2006/metadata/properties/metaAttributes" ct:_="" ma:_="" ma:contentTypeName="Document" ma:contentTypeID="0x01010007B1D441ADEC8642ABD94220A12323FC" ma:contentTypeVersion="0" ma:contentTypeDescription="Create a new document." ma:contentTypeScope="" ma:versionID="004e9817178017d7dbe120b842248b7f">
   <xsd:schema xmlns:xsd="http://www.w3.org/2001/XMLSchema" xmlns:xs="http://www.w3.org/2001/XMLSchema" xmlns:p="http://schemas.microsoft.com/office/2006/metadata/properties" targetNamespace="http://schemas.microsoft.com/office/2006/metadata/properties" ma:root="true" ma:fieldsID="c64490b4aec6201516c3a874156f37b2">
     <xsd:element name="properties">
@@ -10141,27 +9160,26 @@
 </ct:contentTypeSchema>
 </file>
 
+<file path=customXml/item2.xml><?xml version="1.0" encoding="utf-8"?>
+<p:properties xmlns:p="http://schemas.microsoft.com/office/2006/metadata/properties" xmlns:xsi="http://www.w3.org/2001/XMLSchema-instance">
+  <documentManagement/>
+</p:properties>
+</file>
+
+<file path=customXml/item3.xml><?xml version="1.0" encoding="utf-8"?>
+<?mso-contentType ?>
+<FormTemplates xmlns="http://schemas.microsoft.com/sharepoint/v3/contenttype/forms">
+  <Display>DocumentLibraryForm</Display>
+  <Edit>DocumentLibraryForm</Edit>
+  <New>DocumentLibraryForm</New>
+</FormTemplates>
+</file>
+
 <file path=customXml/item4.xml><?xml version="1.0" encoding="utf-8"?>
 <b:Sources xmlns:b="http://schemas.openxmlformats.org/officeDocument/2006/bibliography" xmlns="http://schemas.openxmlformats.org/officeDocument/2006/bibliography" SelectedStyle="\APA.XSL" StyleName="APA"/>
 </file>
 
 <file path=customXml/itemProps1.xml><?xml version="1.0" encoding="utf-8"?>
-<ds:datastoreItem xmlns:ds="http://schemas.openxmlformats.org/officeDocument/2006/customXml" ds:itemID="{3CBB50F0-8F85-42BF-AC23-9DA2DC66E259}">
-  <ds:schemaRefs>
-    <ds:schemaRef ds:uri="http://schemas.microsoft.com/sharepoint/v3/contenttype/forms"/>
-  </ds:schemaRefs>
-</ds:datastoreItem>
-</file>
-
-<file path=customXml/itemProps2.xml><?xml version="1.0" encoding="utf-8"?>
-<ds:datastoreItem xmlns:ds="http://schemas.openxmlformats.org/officeDocument/2006/customXml" ds:itemID="{E5265DE5-3E8E-4120-8280-8EC419E03148}">
-  <ds:schemaRefs>
-    <ds:schemaRef ds:uri="http://schemas.microsoft.com/office/2006/metadata/properties"/>
-  </ds:schemaRefs>
-</ds:datastoreItem>
-</file>
-
-<file path=customXml/itemProps3.xml><?xml version="1.0" encoding="utf-8"?>
 <ds:datastoreItem xmlns:ds="http://schemas.openxmlformats.org/officeDocument/2006/customXml" ds:itemID="{BA7BD11F-C275-40DD-82C9-C791F093B530}">
   <ds:schemaRefs>
     <ds:schemaRef ds:uri="http://schemas.microsoft.com/office/2006/metadata/contentType"/>
@@ -10177,8 +9195,24 @@
 </ds:datastoreItem>
 </file>
 
+<file path=customXml/itemProps2.xml><?xml version="1.0" encoding="utf-8"?>
+<ds:datastoreItem xmlns:ds="http://schemas.openxmlformats.org/officeDocument/2006/customXml" ds:itemID="{E5265DE5-3E8E-4120-8280-8EC419E03148}">
+  <ds:schemaRefs>
+    <ds:schemaRef ds:uri="http://schemas.microsoft.com/office/2006/metadata/properties"/>
+  </ds:schemaRefs>
+</ds:datastoreItem>
+</file>
+
+<file path=customXml/itemProps3.xml><?xml version="1.0" encoding="utf-8"?>
+<ds:datastoreItem xmlns:ds="http://schemas.openxmlformats.org/officeDocument/2006/customXml" ds:itemID="{3CBB50F0-8F85-42BF-AC23-9DA2DC66E259}">
+  <ds:schemaRefs>
+    <ds:schemaRef ds:uri="http://schemas.microsoft.com/sharepoint/v3/contenttype/forms"/>
+  </ds:schemaRefs>
+</ds:datastoreItem>
+</file>
+
 <file path=customXml/itemProps4.xml><?xml version="1.0" encoding="utf-8"?>
-<ds:datastoreItem xmlns:ds="http://schemas.openxmlformats.org/officeDocument/2006/customXml" ds:itemID="{A71F8BDD-6169-4F16-86E1-9BED0D3F0B0B}">
+<ds:datastoreItem xmlns:ds="http://schemas.openxmlformats.org/officeDocument/2006/customXml" ds:itemID="{6BC104BB-F4AE-4693-B300-0DCF8E529876}">
   <ds:schemaRefs>
     <ds:schemaRef ds:uri="http://schemas.openxmlformats.org/officeDocument/2006/bibliography"/>
   </ds:schemaRefs>

</xml_diff>

<commit_message>
Disposal 3 updates #595
</commit_message>
<xml_diff>
--- a/design/Design Specification - Capture - GH 595 - CR Disposal Enhancements 3.docx
+++ b/design/Design Specification - Capture - GH 595 - CR Disposal Enhancements 3.docx
@@ -2180,6 +2180,7 @@
               </w:numPr>
               <w:rPr>
                 <w:rFonts w:asciiTheme="minorHAnsi" w:hAnsiTheme="minorHAnsi"/>
+                <w:strike/>
               </w:rPr>
             </w:pPr>
           </w:p>
@@ -2187,11 +2188,13 @@
             <w:pPr>
               <w:rPr>
                 <w:rFonts w:asciiTheme="minorHAnsi" w:hAnsiTheme="minorHAnsi"/>
+                <w:strike/>
               </w:rPr>
             </w:pPr>
             <w:r>
               <w:rPr>
                 <w:rFonts w:asciiTheme="minorHAnsi" w:hAnsiTheme="minorHAnsi" w:cs="Helvetica"/>
+                <w:strike/>
                 <w:color w:val="333333"/>
                 <w:shd w:val="clear" w:color="auto" w:fill="FFFFFF"/>
               </w:rPr>
@@ -2221,11 +2224,13 @@
               <w:textAlignment w:val="center"/>
               <w:rPr>
                 <w:rFonts w:asciiTheme="minorHAnsi" w:eastAsia="Times New Roman" w:hAnsiTheme="minorHAnsi"/>
+                <w:strike/>
               </w:rPr>
             </w:pPr>
             <w:r>
               <w:rPr>
                 <w:rFonts w:asciiTheme="minorHAnsi" w:hAnsiTheme="minorHAnsi" w:cs="Arial"/>
+                <w:strike/>
               </w:rPr>
               <w:t>Add New Attribute: Container Asset Cost</w:t>
             </w:r>
@@ -2241,11 +2246,13 @@
               <w:textAlignment w:val="center"/>
               <w:rPr>
                 <w:rFonts w:asciiTheme="minorHAnsi" w:eastAsia="Times New Roman" w:hAnsiTheme="minorHAnsi"/>
+                <w:strike/>
               </w:rPr>
             </w:pPr>
             <w:r>
               <w:rPr>
                 <w:rFonts w:asciiTheme="minorHAnsi" w:hAnsiTheme="minorHAnsi" w:cs="Arial"/>
+                <w:strike/>
               </w:rPr>
               <w:t xml:space="preserve">Variable name: </w:t>
             </w:r>
@@ -2253,6 +2260,7 @@
               <w:rPr>
                 <w:rFonts w:asciiTheme="minorHAnsi" w:hAnsiTheme="minorHAnsi" w:cs="Arial"/>
                 <w:i/>
+                <w:strike/>
               </w:rPr>
               <w:t>containerAssetCost</w:t>
             </w:r>
@@ -2268,11 +2276,13 @@
               <w:textAlignment w:val="center"/>
               <w:rPr>
                 <w:rFonts w:asciiTheme="minorHAnsi" w:eastAsia="Times New Roman" w:hAnsiTheme="minorHAnsi"/>
+                <w:strike/>
               </w:rPr>
             </w:pPr>
             <w:r>
               <w:rPr>
                 <w:rFonts w:asciiTheme="minorHAnsi" w:hAnsiTheme="minorHAnsi" w:cs="Arial"/>
+                <w:strike/>
               </w:rPr>
               <w:t>Add to Large Container Layout</w:t>
             </w:r>
@@ -2288,11 +2298,13 @@
               <w:textAlignment w:val="center"/>
               <w:rPr>
                 <w:rFonts w:asciiTheme="minorHAnsi" w:eastAsia="Times New Roman" w:hAnsiTheme="minorHAnsi"/>
+                <w:strike/>
               </w:rPr>
             </w:pPr>
             <w:r>
               <w:rPr>
                 <w:rFonts w:asciiTheme="minorHAnsi" w:hAnsiTheme="minorHAnsi" w:cs="Arial"/>
+                <w:strike/>
               </w:rPr>
               <w:t>Add to [specify hiding rules]</w:t>
             </w:r>
@@ -2308,11 +2320,13 @@
               <w:textAlignment w:val="center"/>
               <w:rPr>
                 <w:rFonts w:asciiTheme="minorHAnsi" w:eastAsia="Times New Roman" w:hAnsiTheme="minorHAnsi"/>
+                <w:strike/>
               </w:rPr>
             </w:pPr>
             <w:r>
               <w:rPr>
                 <w:rFonts w:asciiTheme="minorHAnsi" w:hAnsiTheme="minorHAnsi" w:cs="Arial"/>
+                <w:strike/>
               </w:rPr>
               <w:t>Change calculations that use container cost to check for and entry in container asset cost</w:t>
             </w:r>
@@ -2322,6 +2336,7 @@
               <w:textAlignment w:val="center"/>
               <w:rPr>
                 <w:rFonts w:asciiTheme="minorHAnsi" w:hAnsiTheme="minorHAnsi"/>
+                <w:strike/>
               </w:rPr>
             </w:pPr>
           </w:p>
@@ -2330,11 +2345,13 @@
               <w:textAlignment w:val="center"/>
               <w:rPr>
                 <w:rFonts w:asciiTheme="minorHAnsi" w:hAnsiTheme="minorHAnsi"/>
+                <w:strike/>
               </w:rPr>
             </w:pPr>
             <w:r>
               <w:rPr>
                 <w:rFonts w:asciiTheme="minorHAnsi" w:hAnsiTheme="minorHAnsi"/>
+                <w:strike/>
               </w:rPr>
               <w:t>Other Notes:</w:t>
             </w:r>
@@ -2344,11 +2361,13 @@
               <w:textAlignment w:val="center"/>
               <w:rPr>
                 <w:rFonts w:asciiTheme="minorHAnsi" w:hAnsiTheme="minorHAnsi"/>
+                <w:strike/>
               </w:rPr>
             </w:pPr>
             <w:r>
               <w:rPr>
                 <w:rFonts w:asciiTheme="minorHAnsi" w:hAnsiTheme="minorHAnsi" w:cs="Helvetica"/>
+                <w:strike/>
                 <w:color w:val="333333"/>
                 <w:shd w:val="clear" w:color="auto" w:fill="FFFFFF"/>
               </w:rPr>
@@ -2465,6 +2484,7 @@
               </w:numPr>
               <w:rPr>
                 <w:rFonts w:asciiTheme="minorHAnsi" w:hAnsiTheme="minorHAnsi"/>
+                <w:strike/>
               </w:rPr>
             </w:pPr>
           </w:p>
@@ -2472,11 +2492,13 @@
             <w:pPr>
               <w:rPr>
                 <w:rFonts w:asciiTheme="minorHAnsi" w:hAnsiTheme="minorHAnsi"/>
+                <w:strike/>
               </w:rPr>
             </w:pPr>
             <w:r>
               <w:rPr>
                 <w:rFonts w:asciiTheme="minorHAnsi" w:hAnsiTheme="minorHAnsi" w:cs="Helvetica"/>
+                <w:strike/>
                 <w:color w:val="333333"/>
                 <w:shd w:val="clear" w:color="auto" w:fill="FFFFFF"/>
               </w:rPr>
@@ -2493,6 +2515,7 @@
             <w:pPr>
               <w:rPr>
                 <w:rFonts w:asciiTheme="minorHAnsi" w:hAnsiTheme="minorHAnsi" w:cs="Helvetica"/>
+                <w:strike/>
                 <w:color w:val="333333"/>
                 <w:shd w:val="clear" w:color="auto" w:fill="FFFFFF"/>
               </w:rPr>
@@ -2500,6 +2523,7 @@
             <w:r>
               <w:rPr>
                 <w:rFonts w:asciiTheme="minorHAnsi" w:hAnsiTheme="minorHAnsi" w:cs="Helvetica"/>
+                <w:strike/>
                 <w:color w:val="333333"/>
                 <w:shd w:val="clear" w:color="auto" w:fill="FFFFFF"/>
               </w:rPr>
@@ -2515,6 +2539,7 @@
               </w:numPr>
               <w:rPr>
                 <w:rFonts w:asciiTheme="minorHAnsi" w:hAnsiTheme="minorHAnsi" w:cs="Helvetica"/>
+                <w:strike/>
                 <w:color w:val="333333"/>
                 <w:shd w:val="clear" w:color="auto" w:fill="FFFFFF"/>
               </w:rPr>
@@ -2522,6 +2547,7 @@
             <w:r>
               <w:rPr>
                 <w:rFonts w:asciiTheme="minorHAnsi" w:hAnsiTheme="minorHAnsi" w:cs="Helvetica"/>
+                <w:strike/>
                 <w:color w:val="333333"/>
                 <w:shd w:val="clear" w:color="auto" w:fill="FFFFFF"/>
               </w:rPr>
@@ -2537,6 +2563,7 @@
               </w:numPr>
               <w:rPr>
                 <w:rFonts w:asciiTheme="minorHAnsi" w:hAnsiTheme="minorHAnsi" w:cs="Helvetica"/>
+                <w:strike/>
                 <w:color w:val="333333"/>
                 <w:shd w:val="clear" w:color="auto" w:fill="FFFFFF"/>
               </w:rPr>
@@ -2544,6 +2571,7 @@
             <w:r>
               <w:rPr>
                 <w:rFonts w:asciiTheme="minorHAnsi" w:hAnsiTheme="minorHAnsi" w:cs="Helvetica"/>
+                <w:strike/>
                 <w:color w:val="333333"/>
                 <w:shd w:val="clear" w:color="auto" w:fill="FFFFFF"/>
               </w:rPr>
@@ -2554,6 +2582,7 @@
             <w:pPr>
               <w:rPr>
                 <w:rFonts w:asciiTheme="minorHAnsi" w:hAnsiTheme="minorHAnsi" w:cs="Helvetica"/>
+                <w:strike/>
                 <w:color w:val="333333"/>
                 <w:shd w:val="clear" w:color="auto" w:fill="FFFFFF"/>
               </w:rPr>
@@ -2561,6 +2590,7 @@
             <w:r>
               <w:rPr>
                 <w:rFonts w:asciiTheme="minorHAnsi" w:hAnsiTheme="minorHAnsi" w:cs="Helvetica"/>
+                <w:strike/>
                 <w:color w:val="333333"/>
                 <w:shd w:val="clear" w:color="auto" w:fill="FFFFFF"/>
               </w:rPr>
@@ -2764,6 +2794,8 @@
             </w:r>
           </w:p>
         </w:tc>
+        <w:bookmarkStart w:id="15" w:name="_GoBack"/>
+        <w:bookmarkEnd w:id="15"/>
       </w:tr>
       <w:tr>
         <w:trPr>
@@ -2901,6 +2933,7 @@
               </w:numPr>
               <w:rPr>
                 <w:rFonts w:asciiTheme="minorHAnsi" w:hAnsiTheme="minorHAnsi"/>
+                <w:strike/>
               </w:rPr>
             </w:pPr>
           </w:p>
@@ -2908,11 +2941,13 @@
             <w:pPr>
               <w:rPr>
                 <w:rFonts w:asciiTheme="minorHAnsi" w:hAnsiTheme="minorHAnsi"/>
+                <w:strike/>
               </w:rPr>
             </w:pPr>
             <w:r>
               <w:rPr>
                 <w:rFonts w:asciiTheme="minorHAnsi" w:hAnsiTheme="minorHAnsi" w:cs="Helvetica"/>
+                <w:strike/>
                 <w:color w:val="333333"/>
                 <w:shd w:val="clear" w:color="auto" w:fill="FFFFFF"/>
               </w:rPr>
@@ -2931,11 +2966,13 @@
               <w:ind w:left="0"/>
               <w:rPr>
                 <w:rFonts w:asciiTheme="minorHAnsi" w:hAnsiTheme="minorHAnsi"/>
+                <w:strike/>
               </w:rPr>
             </w:pPr>
             <w:r>
               <w:rPr>
                 <w:rFonts w:asciiTheme="minorHAnsi" w:hAnsiTheme="minorHAnsi"/>
+                <w:strike/>
               </w:rPr>
               <w:t>Need ideas</w:t>
             </w:r>
@@ -3000,40 +3037,8 @@
                 <w:szCs w:val="21"/>
                 <w:shd w:val="clear" w:color="auto" w:fill="FFFFFF"/>
               </w:rPr>
-              <w:t>Choose small container, customer owned compactor and then click next.</w:t>
+              <w:t>Choose small container, customer owned compactor and then click next. (A15297756, Test A1517142)</w:t>
             </w:r>
-            <w:r>
-              <w:rPr>
-                <w:rFonts w:ascii="Helvetica" w:hAnsi="Helvetica" w:cs="Helvetica"/>
-                <w:color w:val="333333"/>
-                <w:sz w:val="21"/>
-                <w:szCs w:val="21"/>
-                <w:shd w:val="clear" w:color="auto" w:fill="FFFFFF"/>
-              </w:rPr>
-              <w:t xml:space="preserve"> (</w:t>
-            </w:r>
-            <w:r>
-              <w:rPr>
-                <w:rFonts w:ascii="Helvetica" w:hAnsi="Helvetica" w:cs="Helvetica"/>
-                <w:color w:val="333333"/>
-                <w:sz w:val="21"/>
-                <w:szCs w:val="21"/>
-                <w:shd w:val="clear" w:color="auto" w:fill="FFFFFF"/>
-              </w:rPr>
-              <w:t>A15297756, Test A1517142</w:t>
-            </w:r>
-            <w:r>
-              <w:rPr>
-                <w:rFonts w:ascii="Helvetica" w:hAnsi="Helvetica" w:cs="Helvetica"/>
-                <w:color w:val="333333"/>
-                <w:sz w:val="21"/>
-                <w:szCs w:val="21"/>
-                <w:shd w:val="clear" w:color="auto" w:fill="FFFFFF"/>
-              </w:rPr>
-              <w:t>)</w:t>
-            </w:r>
-            <w:bookmarkStart w:id="15" w:name="_GoBack"/>
-            <w:bookmarkEnd w:id="15"/>
           </w:p>
           <w:p>
             <w:pPr>
@@ -3424,7 +3429,7 @@
       <w:rPr>
         <w:noProof/>
       </w:rPr>
-      <w:t>6/2/2015 9:20:36 AM</w:t>
+      <w:t>6/8/2015 8:32:24 AM</w:t>
     </w:r>
     <w:r>
       <w:rPr>
@@ -3487,7 +3492,7 @@
         <w:sz w:val="16"/>
         <w:szCs w:val="16"/>
       </w:rPr>
-      <w:t>7</w:t>
+      <w:t>6</w:t>
     </w:r>
     <w:r>
       <w:rPr>
@@ -9165,18 +9170,18 @@
 </file>
 
 <file path=customXml/item1.xml><?xml version="1.0" encoding="utf-8"?>
+<p:properties xmlns:p="http://schemas.microsoft.com/office/2006/metadata/properties" xmlns:xsi="http://www.w3.org/2001/XMLSchema-instance">
+  <documentManagement/>
+</p:properties>
+</file>
+
+<file path=customXml/item2.xml><?xml version="1.0" encoding="utf-8"?>
 <?mso-contentType ?>
 <FormTemplates xmlns="http://schemas.microsoft.com/sharepoint/v3/contenttype/forms">
   <Display>DocumentLibraryForm</Display>
   <Edit>DocumentLibraryForm</Edit>
   <New>DocumentLibraryForm</New>
 </FormTemplates>
-</file>
-
-<file path=customXml/item2.xml><?xml version="1.0" encoding="utf-8"?>
-<p:properties xmlns:p="http://schemas.microsoft.com/office/2006/metadata/properties" xmlns:xsi="http://www.w3.org/2001/XMLSchema-instance">
-  <documentManagement/>
-</p:properties>
 </file>
 
 <file path=customXml/item3.xml><?xml version="1.0" encoding="utf-8"?>
@@ -9298,17 +9303,17 @@
 </file>
 
 <file path=customXml/itemProps1.xml><?xml version="1.0" encoding="utf-8"?>
-<ds:datastoreItem xmlns:ds="http://schemas.openxmlformats.org/officeDocument/2006/customXml" ds:itemID="{3CBB50F0-8F85-42BF-AC23-9DA2DC66E259}">
+<ds:datastoreItem xmlns:ds="http://schemas.openxmlformats.org/officeDocument/2006/customXml" ds:itemID="{E5265DE5-3E8E-4120-8280-8EC419E03148}">
   <ds:schemaRefs>
-    <ds:schemaRef ds:uri="http://schemas.microsoft.com/sharepoint/v3/contenttype/forms"/>
+    <ds:schemaRef ds:uri="http://schemas.microsoft.com/office/2006/metadata/properties"/>
   </ds:schemaRefs>
 </ds:datastoreItem>
 </file>
 
 <file path=customXml/itemProps2.xml><?xml version="1.0" encoding="utf-8"?>
-<ds:datastoreItem xmlns:ds="http://schemas.openxmlformats.org/officeDocument/2006/customXml" ds:itemID="{E5265DE5-3E8E-4120-8280-8EC419E03148}">
+<ds:datastoreItem xmlns:ds="http://schemas.openxmlformats.org/officeDocument/2006/customXml" ds:itemID="{3CBB50F0-8F85-42BF-AC23-9DA2DC66E259}">
   <ds:schemaRefs>
-    <ds:schemaRef ds:uri="http://schemas.microsoft.com/office/2006/metadata/properties"/>
+    <ds:schemaRef ds:uri="http://schemas.microsoft.com/sharepoint/v3/contenttype/forms"/>
   </ds:schemaRefs>
 </ds:datastoreItem>
 </file>
@@ -9330,7 +9335,7 @@
 </file>
 
 <file path=customXml/itemProps4.xml><?xml version="1.0" encoding="utf-8"?>
-<ds:datastoreItem xmlns:ds="http://schemas.openxmlformats.org/officeDocument/2006/customXml" ds:itemID="{747B7C1C-FF6B-4287-9CEE-8F990A1906AA}">
+<ds:datastoreItem xmlns:ds="http://schemas.openxmlformats.org/officeDocument/2006/customXml" ds:itemID="{4135740F-AAD0-4E22-9F41-F64D29519A01}">
   <ds:schemaRefs>
     <ds:schemaRef ds:uri="http://schemas.openxmlformats.org/officeDocument/2006/bibliography"/>
   </ds:schemaRefs>

</xml_diff>

<commit_message>
Updates to docs after review with InfoPro
</commit_message>
<xml_diff>
--- a/design/Design Specification - Capture - GH 595 - CR Disposal Enhancements 3.docx
+++ b/design/Design Specification - Capture - GH 595 - CR Disposal Enhancements 3.docx
@@ -2256,6 +2256,7 @@
               </w:rPr>
               <w:t xml:space="preserve">Variable name: </w:t>
             </w:r>
+            <w:proofErr w:type="spellStart"/>
             <w:r>
               <w:rPr>
                 <w:rFonts w:asciiTheme="minorHAnsi" w:hAnsiTheme="minorHAnsi" w:cs="Arial"/>
@@ -2264,6 +2265,7 @@
               </w:rPr>
               <w:t>containerAssetCost</w:t>
             </w:r>
+            <w:proofErr w:type="spellEnd"/>
           </w:p>
           <w:p>
             <w:pPr>
@@ -2551,7 +2553,27 @@
                 <w:color w:val="333333"/>
                 <w:shd w:val="clear" w:color="auto" w:fill="FFFFFF"/>
               </w:rPr>
-              <w:t>Allow reps to check a box "show rebate". If checked, disposal rate does not appear on line item grid. A new line appears with "Rebate" as the description. Rate gets passed to infopro as DSP at $0 and RBB at the rebated rate. No fees are charged on the RBB / rebated amount</w:t>
+              <w:t xml:space="preserve">Allow reps to check a box "show rebate". If checked, disposal rate does not appear on line item grid. A new line appears with "Rebate" as the description. Rate gets passed to </w:t>
+            </w:r>
+            <w:proofErr w:type="spellStart"/>
+            <w:r>
+              <w:rPr>
+                <w:rFonts w:asciiTheme="minorHAnsi" w:hAnsiTheme="minorHAnsi" w:cs="Helvetica"/>
+                <w:strike/>
+                <w:color w:val="333333"/>
+                <w:shd w:val="clear" w:color="auto" w:fill="FFFFFF"/>
+              </w:rPr>
+              <w:t>infopro</w:t>
+            </w:r>
+            <w:proofErr w:type="spellEnd"/>
+            <w:r>
+              <w:rPr>
+                <w:rFonts w:asciiTheme="minorHAnsi" w:hAnsiTheme="minorHAnsi" w:cs="Helvetica"/>
+                <w:strike/>
+                <w:color w:val="333333"/>
+                <w:shd w:val="clear" w:color="auto" w:fill="FFFFFF"/>
+              </w:rPr>
+              <w:t xml:space="preserve"> as DSP at $0 and RBB at the rebated rate. No fees are charged on the RBB / rebated amount</w:t>
             </w:r>
           </w:p>
           <w:p>
@@ -2575,7 +2597,27 @@
                 <w:color w:val="333333"/>
                 <w:shd w:val="clear" w:color="auto" w:fill="FFFFFF"/>
               </w:rPr>
-              <w:t>If box is unchecked, show disposal rate as negative, including negative ERF/FRF amounts, which would be calculated in the total fee amount section on the proposal (so negatives reduce total fee amount). Load rate into infopro as DSP with a negative amount. No RBB loaded</w:t>
+              <w:t xml:space="preserve">If box is unchecked, show disposal rate as negative, including negative ERF/FRF amounts, which would be calculated in the total fee amount section on the proposal (so negatives reduce total fee amount). Load rate into </w:t>
+            </w:r>
+            <w:proofErr w:type="spellStart"/>
+            <w:r>
+              <w:rPr>
+                <w:rFonts w:asciiTheme="minorHAnsi" w:hAnsiTheme="minorHAnsi" w:cs="Helvetica"/>
+                <w:strike/>
+                <w:color w:val="333333"/>
+                <w:shd w:val="clear" w:color="auto" w:fill="FFFFFF"/>
+              </w:rPr>
+              <w:t>infopro</w:t>
+            </w:r>
+            <w:proofErr w:type="spellEnd"/>
+            <w:r>
+              <w:rPr>
+                <w:rFonts w:asciiTheme="minorHAnsi" w:hAnsiTheme="minorHAnsi" w:cs="Helvetica"/>
+                <w:strike/>
+                <w:color w:val="333333"/>
+                <w:shd w:val="clear" w:color="auto" w:fill="FFFFFF"/>
+              </w:rPr>
+              <w:t xml:space="preserve"> as DSP with a negative amount. No RBB loaded</w:t>
             </w:r>
           </w:p>
           <w:p>
@@ -2618,6 +2660,7 @@
               </w:numPr>
               <w:rPr>
                 <w:rFonts w:asciiTheme="minorHAnsi" w:hAnsiTheme="minorHAnsi"/>
+                <w:strike/>
               </w:rPr>
             </w:pPr>
           </w:p>
@@ -2625,11 +2668,13 @@
             <w:pPr>
               <w:rPr>
                 <w:rFonts w:asciiTheme="minorHAnsi" w:hAnsiTheme="minorHAnsi"/>
+                <w:strike/>
               </w:rPr>
             </w:pPr>
             <w:r>
               <w:rPr>
                 <w:rFonts w:asciiTheme="minorHAnsi" w:hAnsiTheme="minorHAnsi" w:cs="Helvetica"/>
+                <w:strike/>
                 <w:color w:val="333333"/>
                 <w:shd w:val="clear" w:color="auto" w:fill="FFFFFF"/>
               </w:rPr>
@@ -2648,11 +2693,13 @@
               <w:ind w:left="0"/>
               <w:rPr>
                 <w:rFonts w:asciiTheme="minorHAnsi" w:hAnsiTheme="minorHAnsi"/>
+                <w:strike/>
               </w:rPr>
             </w:pPr>
             <w:r>
               <w:rPr>
                 <w:rFonts w:asciiTheme="minorHAnsi" w:hAnsiTheme="minorHAnsi"/>
+                <w:strike/>
               </w:rPr>
               <w:t xml:space="preserve">Add “contamination” check box on configurator for large and small container (priority is large).  </w:t>
             </w:r>
@@ -2663,11 +2710,13 @@
               <w:ind w:left="0"/>
               <w:rPr>
                 <w:rFonts w:asciiTheme="minorHAnsi" w:hAnsiTheme="minorHAnsi"/>
+                <w:strike/>
               </w:rPr>
             </w:pPr>
             <w:r>
               <w:rPr>
                 <w:rFonts w:asciiTheme="minorHAnsi" w:hAnsiTheme="minorHAnsi"/>
+                <w:strike/>
               </w:rPr>
               <w:t xml:space="preserve">If box is selected, text box to enter contaminated rate information.  Shows up in comments of CSA.  </w:t>
             </w:r>
@@ -2678,6 +2727,7 @@
               <w:ind w:left="0"/>
               <w:rPr>
                 <w:rFonts w:asciiTheme="minorHAnsi" w:hAnsiTheme="minorHAnsi" w:cs="Helvetica"/>
+                <w:strike/>
                 <w:color w:val="333333"/>
                 <w:shd w:val="clear" w:color="auto" w:fill="FFFFFF"/>
               </w:rPr>
@@ -2687,11 +2737,13 @@
             <w:pPr>
               <w:rPr>
                 <w:rFonts w:asciiTheme="minorHAnsi" w:hAnsiTheme="minorHAnsi"/>
+                <w:strike/>
               </w:rPr>
             </w:pPr>
             <w:r>
               <w:rPr>
                 <w:rFonts w:asciiTheme="minorHAnsi" w:hAnsiTheme="minorHAnsi" w:cs="Helvetica"/>
+                <w:strike/>
                 <w:color w:val="333333"/>
                 <w:shd w:val="clear" w:color="auto" w:fill="FFFFFF"/>
               </w:rPr>
@@ -2707,15 +2759,26 @@
               </w:numPr>
               <w:rPr>
                 <w:rFonts w:asciiTheme="minorHAnsi" w:hAnsiTheme="minorHAnsi"/>
+                <w:strike/>
               </w:rPr>
             </w:pPr>
             <w:r>
               <w:rPr>
                 <w:rFonts w:asciiTheme="minorHAnsi" w:hAnsiTheme="minorHAnsi" w:cs="Helvetica"/>
+                <w:strike/>
                 <w:color w:val="333333"/>
                 <w:shd w:val="clear" w:color="auto" w:fill="FFFFFF"/>
               </w:rPr>
-              <w:t>Determine if the rate loads on line item grid or in SRR section. (Probably line item grid since it is required).</w:t>
+              <w:t>R</w:t>
+            </w:r>
+            <w:r>
+              <w:rPr>
+                <w:rFonts w:asciiTheme="minorHAnsi" w:hAnsiTheme="minorHAnsi" w:cs="Helvetica"/>
+                <w:strike/>
+                <w:color w:val="333333"/>
+                <w:shd w:val="clear" w:color="auto" w:fill="FFFFFF"/>
+              </w:rPr>
+              <w:t xml:space="preserve">ate loads on line item grid. </w:t>
             </w:r>
           </w:p>
           <w:p>
@@ -2727,15 +2790,17 @@
               </w:numPr>
               <w:rPr>
                 <w:rFonts w:asciiTheme="minorHAnsi" w:hAnsiTheme="minorHAnsi"/>
+                <w:strike/>
               </w:rPr>
             </w:pPr>
             <w:r>
               <w:rPr>
                 <w:rFonts w:asciiTheme="minorHAnsi" w:hAnsiTheme="minorHAnsi" w:cs="Helvetica"/>
+                <w:strike/>
                 <w:color w:val="333333"/>
                 <w:shd w:val="clear" w:color="auto" w:fill="FFFFFF"/>
               </w:rPr>
-              <w:t>Determine where CON rate shows on CSA - presumably in SRR section</w:t>
+              <w:t>CON rate shows on CSA - presumably in SRR section</w:t>
             </w:r>
           </w:p>
           <w:p>
@@ -2747,11 +2812,13 @@
               </w:numPr>
               <w:rPr>
                 <w:rFonts w:asciiTheme="minorHAnsi" w:hAnsiTheme="minorHAnsi"/>
+                <w:strike/>
               </w:rPr>
             </w:pPr>
             <w:r>
               <w:rPr>
                 <w:rFonts w:asciiTheme="minorHAnsi" w:hAnsiTheme="minorHAnsi" w:cs="Helvetica"/>
+                <w:strike/>
                 <w:color w:val="333333"/>
                 <w:shd w:val="clear" w:color="auto" w:fill="FFFFFF"/>
               </w:rPr>
@@ -2762,6 +2829,7 @@
             <w:pPr>
               <w:rPr>
                 <w:rFonts w:asciiTheme="minorHAnsi" w:hAnsiTheme="minorHAnsi"/>
+                <w:strike/>
               </w:rPr>
             </w:pPr>
           </w:p>
@@ -2769,11 +2837,13 @@
             <w:pPr>
               <w:rPr>
                 <w:rFonts w:asciiTheme="minorHAnsi" w:hAnsiTheme="minorHAnsi"/>
+                <w:strike/>
               </w:rPr>
             </w:pPr>
             <w:r>
               <w:rPr>
                 <w:rFonts w:asciiTheme="minorHAnsi" w:hAnsiTheme="minorHAnsi"/>
+                <w:strike/>
               </w:rPr>
               <w:t>Other Notes:</w:t>
             </w:r>
@@ -2782,76 +2852,17 @@
             <w:pPr>
               <w:rPr>
                 <w:rFonts w:asciiTheme="minorHAnsi" w:hAnsiTheme="minorHAnsi"/>
+                <w:strike/>
               </w:rPr>
             </w:pPr>
             <w:r>
               <w:rPr>
                 <w:rFonts w:asciiTheme="minorHAnsi" w:hAnsiTheme="minorHAnsi" w:cs="Helvetica"/>
+                <w:strike/>
                 <w:color w:val="333333"/>
                 <w:shd w:val="clear" w:color="auto" w:fill="FFFFFF"/>
               </w:rPr>
               <w:t xml:space="preserve">CON should apply for all recycling waste types, regardless of disposal cost (positive or negative). </w:t>
-            </w:r>
-          </w:p>
-        </w:tc>
-        <w:bookmarkStart w:id="15" w:name="_GoBack"/>
-        <w:bookmarkEnd w:id="15"/>
-      </w:tr>
-      <w:tr>
-        <w:trPr>
-          <w:trHeight w:val="773"/>
-        </w:trPr>
-        <w:tc>
-          <w:tcPr>
-            <w:tcW w:w="3960" w:type="dxa"/>
-            <w:vAlign w:val="center"/>
-          </w:tcPr>
-          <w:p>
-            <w:pPr>
-              <w:pStyle w:val="ListParagraph"/>
-              <w:numPr>
-                <w:ilvl w:val="0"/>
-                <w:numId w:val="39"/>
-              </w:numPr>
-              <w:rPr>
-                <w:rFonts w:asciiTheme="minorHAnsi" w:hAnsiTheme="minorHAnsi"/>
-              </w:rPr>
-            </w:pPr>
-          </w:p>
-          <w:p>
-            <w:pPr>
-              <w:rPr>
-                <w:rFonts w:asciiTheme="minorHAnsi" w:hAnsiTheme="minorHAnsi"/>
-              </w:rPr>
-            </w:pPr>
-            <w:r>
-              <w:rPr>
-                <w:rFonts w:asciiTheme="minorHAnsi" w:hAnsiTheme="minorHAnsi" w:cs="Helvetica"/>
-                <w:color w:val="333333"/>
-                <w:shd w:val="clear" w:color="auto" w:fill="FFFFFF"/>
-              </w:rPr>
-              <w:t>Remove 'Overage' from 'Flat Rate + Overage'</w:t>
-            </w:r>
-          </w:p>
-        </w:tc>
-        <w:tc>
-          <w:tcPr>
-            <w:tcW w:w="4950" w:type="dxa"/>
-            <w:vAlign w:val="center"/>
-          </w:tcPr>
-          <w:p>
-            <w:pPr>
-              <w:pStyle w:val="ListParagraph"/>
-              <w:ind w:left="0"/>
-              <w:rPr>
-                <w:rFonts w:asciiTheme="minorHAnsi" w:hAnsiTheme="minorHAnsi"/>
-              </w:rPr>
-            </w:pPr>
-            <w:r>
-              <w:rPr>
-                <w:rFonts w:asciiTheme="minorHAnsi" w:hAnsiTheme="minorHAnsi"/>
-              </w:rPr>
-              <w:t>Just a change to what shows up in the drop down</w:t>
             </w:r>
           </w:p>
         </w:tc>
@@ -2889,8 +2900,75 @@
                 <w:color w:val="333333"/>
                 <w:shd w:val="clear" w:color="auto" w:fill="FFFFFF"/>
               </w:rPr>
+              <w:t>Remove 'Overage' from 'Flat Rate + Overage'</w:t>
+            </w:r>
+          </w:p>
+        </w:tc>
+        <w:tc>
+          <w:tcPr>
+            <w:tcW w:w="4950" w:type="dxa"/>
+            <w:vAlign w:val="center"/>
+          </w:tcPr>
+          <w:p>
+            <w:pPr>
+              <w:pStyle w:val="ListParagraph"/>
+              <w:ind w:left="0"/>
+              <w:rPr>
+                <w:rFonts w:asciiTheme="minorHAnsi" w:hAnsiTheme="minorHAnsi"/>
+              </w:rPr>
+            </w:pPr>
+            <w:r>
+              <w:rPr>
+                <w:rFonts w:asciiTheme="minorHAnsi" w:hAnsiTheme="minorHAnsi"/>
+              </w:rPr>
+              <w:t>Just a change to what shows up in the drop down</w:t>
+            </w:r>
+            <w:r>
+              <w:rPr>
+                <w:rFonts w:asciiTheme="minorHAnsi" w:hAnsiTheme="minorHAnsi"/>
+              </w:rPr>
+              <w:t>, not the value that is sent through the XML</w:t>
+            </w:r>
+          </w:p>
+        </w:tc>
+      </w:tr>
+      <w:tr>
+        <w:trPr>
+          <w:trHeight w:val="773"/>
+        </w:trPr>
+        <w:tc>
+          <w:tcPr>
+            <w:tcW w:w="3960" w:type="dxa"/>
+            <w:vAlign w:val="center"/>
+          </w:tcPr>
+          <w:p>
+            <w:pPr>
+              <w:pStyle w:val="ListParagraph"/>
+              <w:numPr>
+                <w:ilvl w:val="0"/>
+                <w:numId w:val="39"/>
+              </w:numPr>
+              <w:rPr>
+                <w:rFonts w:asciiTheme="minorHAnsi" w:hAnsiTheme="minorHAnsi"/>
+              </w:rPr>
+            </w:pPr>
+          </w:p>
+          <w:p>
+            <w:pPr>
+              <w:rPr>
+                <w:rFonts w:asciiTheme="minorHAnsi" w:hAnsiTheme="minorHAnsi"/>
+              </w:rPr>
+            </w:pPr>
+            <w:bookmarkStart w:id="15" w:name="_GoBack"/>
+            <w:r>
+              <w:rPr>
+                <w:rFonts w:asciiTheme="minorHAnsi" w:hAnsiTheme="minorHAnsi" w:cs="Helvetica"/>
+                <w:color w:val="333333"/>
+                <w:shd w:val="clear" w:color="auto" w:fill="FFFFFF"/>
+              </w:rPr>
               <w:t>Floor showing as below Cost</w:t>
             </w:r>
+            <w:bookmarkEnd w:id="15"/>
           </w:p>
         </w:tc>
         <w:tc>
@@ -3429,7 +3507,7 @@
       <w:rPr>
         <w:noProof/>
       </w:rPr>
-      <w:t>6/8/2015 8:32:24 AM</w:t>
+      <w:t>6/10/2015 7:23:20 AM</w:t>
     </w:r>
     <w:r>
       <w:rPr>
@@ -3492,7 +3570,7 @@
         <w:sz w:val="16"/>
         <w:szCs w:val="16"/>
       </w:rPr>
-      <w:t>6</w:t>
+      <w:t>7</w:t>
     </w:r>
     <w:r>
       <w:rPr>
@@ -9170,21 +9248,6 @@
 </file>
 
 <file path=customXml/item1.xml><?xml version="1.0" encoding="utf-8"?>
-<p:properties xmlns:p="http://schemas.microsoft.com/office/2006/metadata/properties" xmlns:xsi="http://www.w3.org/2001/XMLSchema-instance">
-  <documentManagement/>
-</p:properties>
-</file>
-
-<file path=customXml/item2.xml><?xml version="1.0" encoding="utf-8"?>
-<?mso-contentType ?>
-<FormTemplates xmlns="http://schemas.microsoft.com/sharepoint/v3/contenttype/forms">
-  <Display>DocumentLibraryForm</Display>
-  <Edit>DocumentLibraryForm</Edit>
-  <New>DocumentLibraryForm</New>
-</FormTemplates>
-</file>
-
-<file path=customXml/item3.xml><?xml version="1.0" encoding="utf-8"?>
 <ct:contentTypeSchema xmlns:ct="http://schemas.microsoft.com/office/2006/metadata/contentType" xmlns:ma="http://schemas.microsoft.com/office/2006/metadata/properties/metaAttributes" ct:_="" ma:_="" ma:contentTypeName="Document" ma:contentTypeID="0x01010007B1D441ADEC8642ABD94220A12323FC" ma:contentTypeVersion="0" ma:contentTypeDescription="Create a new document." ma:contentTypeScope="" ma:versionID="004e9817178017d7dbe120b842248b7f">
   <xsd:schema xmlns:xsd="http://www.w3.org/2001/XMLSchema" xmlns:xs="http://www.w3.org/2001/XMLSchema" xmlns:p="http://schemas.microsoft.com/office/2006/metadata/properties" targetNamespace="http://schemas.microsoft.com/office/2006/metadata/properties" ma:root="true" ma:fieldsID="c64490b4aec6201516c3a874156f37b2">
     <xsd:element name="properties">
@@ -9298,27 +9361,26 @@
 </ct:contentTypeSchema>
 </file>
 
+<file path=customXml/item2.xml><?xml version="1.0" encoding="utf-8"?>
+<?mso-contentType ?>
+<FormTemplates xmlns="http://schemas.microsoft.com/sharepoint/v3/contenttype/forms">
+  <Display>DocumentLibraryForm</Display>
+  <Edit>DocumentLibraryForm</Edit>
+  <New>DocumentLibraryForm</New>
+</FormTemplates>
+</file>
+
+<file path=customXml/item3.xml><?xml version="1.0" encoding="utf-8"?>
+<p:properties xmlns:p="http://schemas.microsoft.com/office/2006/metadata/properties" xmlns:xsi="http://www.w3.org/2001/XMLSchema-instance">
+  <documentManagement/>
+</p:properties>
+</file>
+
 <file path=customXml/item4.xml><?xml version="1.0" encoding="utf-8"?>
 <b:Sources xmlns:b="http://schemas.openxmlformats.org/officeDocument/2006/bibliography" xmlns="http://schemas.openxmlformats.org/officeDocument/2006/bibliography" SelectedStyle="\APA.XSL" StyleName="APA"/>
 </file>
 
 <file path=customXml/itemProps1.xml><?xml version="1.0" encoding="utf-8"?>
-<ds:datastoreItem xmlns:ds="http://schemas.openxmlformats.org/officeDocument/2006/customXml" ds:itemID="{E5265DE5-3E8E-4120-8280-8EC419E03148}">
-  <ds:schemaRefs>
-    <ds:schemaRef ds:uri="http://schemas.microsoft.com/office/2006/metadata/properties"/>
-  </ds:schemaRefs>
-</ds:datastoreItem>
-</file>
-
-<file path=customXml/itemProps2.xml><?xml version="1.0" encoding="utf-8"?>
-<ds:datastoreItem xmlns:ds="http://schemas.openxmlformats.org/officeDocument/2006/customXml" ds:itemID="{3CBB50F0-8F85-42BF-AC23-9DA2DC66E259}">
-  <ds:schemaRefs>
-    <ds:schemaRef ds:uri="http://schemas.microsoft.com/sharepoint/v3/contenttype/forms"/>
-  </ds:schemaRefs>
-</ds:datastoreItem>
-</file>
-
-<file path=customXml/itemProps3.xml><?xml version="1.0" encoding="utf-8"?>
 <ds:datastoreItem xmlns:ds="http://schemas.openxmlformats.org/officeDocument/2006/customXml" ds:itemID="{BA7BD11F-C275-40DD-82C9-C791F093B530}">
   <ds:schemaRefs>
     <ds:schemaRef ds:uri="http://schemas.microsoft.com/office/2006/metadata/contentType"/>
@@ -9334,8 +9396,24 @@
 </ds:datastoreItem>
 </file>
 
+<file path=customXml/itemProps2.xml><?xml version="1.0" encoding="utf-8"?>
+<ds:datastoreItem xmlns:ds="http://schemas.openxmlformats.org/officeDocument/2006/customXml" ds:itemID="{3CBB50F0-8F85-42BF-AC23-9DA2DC66E259}">
+  <ds:schemaRefs>
+    <ds:schemaRef ds:uri="http://schemas.microsoft.com/sharepoint/v3/contenttype/forms"/>
+  </ds:schemaRefs>
+</ds:datastoreItem>
+</file>
+
+<file path=customXml/itemProps3.xml><?xml version="1.0" encoding="utf-8"?>
+<ds:datastoreItem xmlns:ds="http://schemas.openxmlformats.org/officeDocument/2006/customXml" ds:itemID="{E5265DE5-3E8E-4120-8280-8EC419E03148}">
+  <ds:schemaRefs>
+    <ds:schemaRef ds:uri="http://schemas.microsoft.com/office/2006/metadata/properties"/>
+  </ds:schemaRefs>
+</ds:datastoreItem>
+</file>
+
 <file path=customXml/itemProps4.xml><?xml version="1.0" encoding="utf-8"?>
-<ds:datastoreItem xmlns:ds="http://schemas.openxmlformats.org/officeDocument/2006/customXml" ds:itemID="{4135740F-AAD0-4E22-9F41-F64D29519A01}">
+<ds:datastoreItem xmlns:ds="http://schemas.openxmlformats.org/officeDocument/2006/customXml" ds:itemID="{CDE5A8C9-8913-429C-80CC-726A22A4B4E3}">
   <ds:schemaRefs>
     <ds:schemaRef ds:uri="http://schemas.openxmlformats.org/officeDocument/2006/bibliography"/>
   </ds:schemaRefs>

</xml_diff>